<commit_message>
doc(rapport): Add new elements in rapport
</commit_message>
<xml_diff>
--- a/doc/Rapport.docx
+++ b/doc/Rapport.docx
@@ -80,14 +80,23 @@
                 <w:rFonts w:ascii="Impact" w:hAnsi="Impact"/>
                 <w:sz w:val="96"/>
               </w:rPr>
-              <w:t>Projet X</w:t>
+              <w:t xml:space="preserve">Plot </w:t>
             </w:r>
+            <w:proofErr w:type="spellStart"/>
             <w:r>
               <w:rPr>
                 <w:rFonts w:ascii="Impact" w:hAnsi="Impact"/>
                 <w:sz w:val="96"/>
               </w:rPr>
-              <w:t>YZ</w:t>
+              <w:t>that</w:t>
+            </w:r>
+            <w:proofErr w:type="spellEnd"/>
+            <w:r>
+              <w:rPr>
+                <w:rFonts w:ascii="Impact" w:hAnsi="Impact"/>
+                <w:sz w:val="96"/>
+              </w:rPr>
+              <w:t xml:space="preserve"> line</w:t>
             </w:r>
           </w:p>
         </w:tc>
@@ -2375,22 +2384,17 @@
     <w:p>
       <w:pPr>
         <w:pStyle w:val="Titre2"/>
-        <w:spacing w:line="259" w:lineRule="auto"/>
         <w:rPr>
           <w:i w:val="0"/>
-        </w:rPr>
-      </w:pPr>
-      <w:r>
-        <w:br w:type="page"/>
-      </w:r>
+          <w:iCs/>
+        </w:rPr>
+      </w:pPr>
       <w:bookmarkStart w:id="3" w:name="_Toc175917889"/>
       <w:r>
         <w:rPr>
-          <w:bCs/>
           <w:i w:val="0"/>
-          <w:szCs w:val="24"/>
-        </w:rPr>
-        <w:lastRenderedPageBreak/>
+          <w:iCs/>
+        </w:rPr>
         <w:t>Gestion de projet</w:t>
       </w:r>
       <w:bookmarkEnd w:id="3"/>
@@ -2401,7 +2405,18 @@
         <w:jc w:val="both"/>
       </w:pPr>
       <w:r>
-        <w:t>La méthode de gestion choisit est agile avec le logiciel IceScrum. Il faut faire des User Stories et des tests d’acceptance pour chacune des fonctionnalités.</w:t>
+        <w:t xml:space="preserve">La méthode de gestion choisit est agile avec le logiciel IceScrum. Il faut faire des User Stories et des tests d’acceptance pour </w:t>
+      </w:r>
+      <w:r>
+        <w:t>chacune</w:t>
+      </w:r>
+      <w:r>
+        <w:t xml:space="preserve"> des fonctionnalités.</w:t>
+      </w:r>
+    </w:p>
+    <w:p>
+      <w:r>
+        <w:br w:type="page"/>
       </w:r>
     </w:p>
     <w:p>
@@ -2410,6 +2425,7 @@
       </w:pPr>
       <w:bookmarkStart w:id="4" w:name="_Toc175917890"/>
       <w:r>
+        <w:lastRenderedPageBreak/>
         <w:t>Analyse</w:t>
       </w:r>
       <w:r>
@@ -2581,6 +2597,85 @@
           <w:lang w:eastAsia="fr-FR"/>
         </w:rPr>
         <w:t>…</w:t>
+      </w:r>
+    </w:p>
+    <w:p>
+      <w:pPr>
+        <w:pStyle w:val="Retraitnormal1"/>
+        <w:numPr>
+          <w:ilvl w:val="0"/>
+          <w:numId w:val="0"/>
+        </w:numPr>
+        <w:jc w:val="both"/>
+        <w:rPr>
+          <w:rFonts w:ascii="Arial" w:hAnsi="Arial"/>
+          <w:sz w:val="24"/>
+          <w:szCs w:val="14"/>
+          <w:lang w:eastAsia="fr-FR"/>
+        </w:rPr>
+      </w:pPr>
+      <w:r>
+        <w:rPr>
+          <w:rFonts w:ascii="Arial" w:hAnsi="Arial"/>
+          <w:sz w:val="24"/>
+          <w:szCs w:val="14"/>
+          <w:lang w:eastAsia="fr-FR"/>
+        </w:rPr>
+        <w:t>Le domaine de mon jeu de données sont les échecs. Pour cela le graphique va afficher</w:t>
+      </w:r>
+      <w:r>
+        <w:rPr>
+          <w:rFonts w:ascii="Arial" w:hAnsi="Arial"/>
+          <w:sz w:val="24"/>
+          <w:szCs w:val="14"/>
+          <w:lang w:eastAsia="fr-FR"/>
+        </w:rPr>
+        <w:t xml:space="preserve"> </w:t>
+      </w:r>
+      <w:r>
+        <w:rPr>
+          <w:rFonts w:ascii="Arial" w:hAnsi="Arial"/>
+          <w:sz w:val="24"/>
+          <w:szCs w:val="14"/>
+          <w:lang w:eastAsia="fr-FR"/>
+        </w:rPr>
+        <w:t>sur axe x le temps en année et sur l’axe y l’Elo (unité utilisée pour évaluer le niveau d’un joueur). La courbe représentant un jou</w:t>
+      </w:r>
+      <w:r>
+        <w:rPr>
+          <w:rFonts w:ascii="Arial" w:hAnsi="Arial"/>
+          <w:sz w:val="24"/>
+          <w:szCs w:val="14"/>
+          <w:lang w:eastAsia="fr-FR"/>
+        </w:rPr>
+        <w:t>eur. Le but est de pouvoir comparer le niveau de plusieurs joueurs d’échec en regardant leu</w:t>
+      </w:r>
+      <w:r>
+        <w:rPr>
+          <w:rFonts w:ascii="Arial" w:hAnsi="Arial"/>
+          <w:sz w:val="24"/>
+          <w:szCs w:val="14"/>
+          <w:lang w:eastAsia="fr-FR"/>
+        </w:rPr>
+        <w:t>r</w:t>
+      </w:r>
+      <w:r>
+        <w:rPr>
+          <w:rFonts w:ascii="Arial" w:hAnsi="Arial"/>
+          <w:sz w:val="24"/>
+          <w:szCs w:val="14"/>
+          <w:lang w:eastAsia="fr-FR"/>
+        </w:rPr>
+        <w:t xml:space="preserve"> évolution.</w:t>
+      </w:r>
+      <w:r>
+        <w:rPr>
+          <w:rFonts w:ascii="Arial" w:hAnsi="Arial"/>
+          <w:sz w:val="24"/>
+          <w:szCs w:val="14"/>
+          <w:lang w:eastAsia="fr-FR"/>
+        </w:rPr>
+        <w:t xml:space="preserve"> </w:t>
       </w:r>
     </w:p>
     <w:p>
@@ -2598,42 +2693,6 @@
           <w:lang w:eastAsia="fr-FR"/>
         </w:rPr>
       </w:pPr>
-      <w:r>
-        <w:rPr>
-          <w:rFonts w:ascii="Arial" w:hAnsi="Arial"/>
-          <w:sz w:val="24"/>
-          <w:szCs w:val="14"/>
-          <w:lang w:eastAsia="fr-FR"/>
-        </w:rPr>
-        <w:t>Le domaine de mon jeu de données sont les échecs. Pour cela le graphique va afficher sur axe x le temps en année et sur l’axe y l’Elo (unité utilisée pour évaluer le niveau d’un joueur). La courbe représentant un jou</w:t>
-      </w:r>
-      <w:r>
-        <w:rPr>
-          <w:rFonts w:ascii="Arial" w:hAnsi="Arial"/>
-          <w:sz w:val="24"/>
-          <w:szCs w:val="14"/>
-          <w:lang w:eastAsia="fr-FR"/>
-        </w:rPr>
-        <w:t>eur. Le but est de pouvoir comparer le niveau de plusieurs joueurs d’échec en regardant leu évolution.</w:t>
-      </w:r>
-    </w:p>
-    <w:p>
-      <w:pPr>
-        <w:pStyle w:val="Titre2"/>
-        <w:rPr>
-          <w:i w:val="0"/>
-          <w:iCs/>
-        </w:rPr>
-      </w:pPr>
-      <w:bookmarkStart w:id="5" w:name="_Toc175917892"/>
-      <w:r>
-        <w:rPr>
-          <w:i w:val="0"/>
-          <w:iCs/>
-        </w:rPr>
-        <w:t>Concept</w:t>
-      </w:r>
-      <w:bookmarkEnd w:id="5"/>
     </w:p>
     <w:p>
       <w:pPr>
@@ -2642,7 +2701,7 @@
           <w:ilvl w:val="0"/>
           <w:numId w:val="0"/>
         </w:numPr>
-        <w:ind w:left="360"/>
+        <w:jc w:val="both"/>
         <w:rPr>
           <w:rFonts w:ascii="Arial" w:hAnsi="Arial"/>
           <w:sz w:val="24"/>
@@ -2650,6 +2709,289 @@
           <w:lang w:eastAsia="fr-FR"/>
         </w:rPr>
       </w:pPr>
+      <w:r>
+        <w:rPr>
+          <w:rFonts w:ascii="Arial" w:hAnsi="Arial"/>
+          <w:sz w:val="24"/>
+          <w:szCs w:val="14"/>
+          <w:lang w:eastAsia="fr-FR"/>
+        </w:rPr>
+        <w:t>C’est l’utilisateur qui doit fournir le csv. Celui-ci doit respecter plusieurs critères :</w:t>
+      </w:r>
+    </w:p>
+    <w:p>
+      <w:pPr>
+        <w:pStyle w:val="Retraitnormal1"/>
+        <w:numPr>
+          <w:ilvl w:val="0"/>
+          <w:numId w:val="17"/>
+        </w:numPr>
+        <w:jc w:val="both"/>
+        <w:rPr>
+          <w:rFonts w:ascii="Arial" w:hAnsi="Arial"/>
+          <w:sz w:val="24"/>
+          <w:szCs w:val="14"/>
+          <w:lang w:eastAsia="fr-FR"/>
+        </w:rPr>
+      </w:pPr>
+      <w:r>
+        <w:rPr>
+          <w:rFonts w:ascii="Arial" w:hAnsi="Arial"/>
+          <w:sz w:val="24"/>
+          <w:szCs w:val="14"/>
+          <w:lang w:eastAsia="fr-FR"/>
+        </w:rPr>
+        <w:t xml:space="preserve">Contenir les </w:t>
+      </w:r>
+      <w:r>
+        <w:rPr>
+          <w:rFonts w:ascii="Arial" w:hAnsi="Arial"/>
+          <w:b/>
+          <w:bCs/>
+          <w:sz w:val="24"/>
+          <w:szCs w:val="14"/>
+          <w:lang w:eastAsia="fr-FR"/>
+        </w:rPr>
+        <w:t>colonnes</w:t>
+      </w:r>
+      <w:r>
+        <w:rPr>
+          <w:rFonts w:ascii="Arial" w:hAnsi="Arial"/>
+          <w:sz w:val="24"/>
+          <w:szCs w:val="14"/>
+          <w:lang w:eastAsia="fr-FR"/>
+        </w:rPr>
+        <w:t xml:space="preserve"> suivantes </w:t>
+      </w:r>
+    </w:p>
+    <w:p>
+      <w:pPr>
+        <w:pStyle w:val="Retraitnormal1"/>
+        <w:numPr>
+          <w:ilvl w:val="1"/>
+          <w:numId w:val="17"/>
+        </w:numPr>
+        <w:jc w:val="both"/>
+        <w:rPr>
+          <w:rFonts w:ascii="Arial" w:hAnsi="Arial"/>
+          <w:b/>
+          <w:bCs/>
+          <w:sz w:val="24"/>
+          <w:szCs w:val="14"/>
+          <w:lang w:eastAsia="fr-FR"/>
+        </w:rPr>
+      </w:pPr>
+      <w:r>
+        <w:rPr>
+          <w:rFonts w:ascii="Arial" w:hAnsi="Arial"/>
+          <w:b/>
+          <w:bCs/>
+          <w:sz w:val="24"/>
+          <w:szCs w:val="14"/>
+          <w:lang w:eastAsia="fr-FR"/>
+        </w:rPr>
+        <w:t>ELO</w:t>
+      </w:r>
+    </w:p>
+    <w:p>
+      <w:pPr>
+        <w:pStyle w:val="Retraitnormal1"/>
+        <w:numPr>
+          <w:ilvl w:val="1"/>
+          <w:numId w:val="17"/>
+        </w:numPr>
+        <w:jc w:val="both"/>
+        <w:rPr>
+          <w:rFonts w:ascii="Arial" w:hAnsi="Arial"/>
+          <w:b/>
+          <w:bCs/>
+          <w:sz w:val="24"/>
+          <w:szCs w:val="14"/>
+          <w:lang w:eastAsia="fr-FR"/>
+        </w:rPr>
+      </w:pPr>
+      <w:r>
+        <w:rPr>
+          <w:rFonts w:ascii="Arial" w:hAnsi="Arial"/>
+          <w:b/>
+          <w:bCs/>
+          <w:sz w:val="24"/>
+          <w:szCs w:val="14"/>
+          <w:lang w:eastAsia="fr-FR"/>
+        </w:rPr>
+        <w:t>Name</w:t>
+      </w:r>
+    </w:p>
+    <w:p>
+      <w:pPr>
+        <w:pStyle w:val="Retraitnormal1"/>
+        <w:numPr>
+          <w:ilvl w:val="1"/>
+          <w:numId w:val="17"/>
+        </w:numPr>
+        <w:jc w:val="both"/>
+        <w:rPr>
+          <w:rFonts w:ascii="Arial" w:hAnsi="Arial"/>
+          <w:sz w:val="24"/>
+          <w:szCs w:val="14"/>
+          <w:lang w:eastAsia="fr-FR"/>
+        </w:rPr>
+      </w:pPr>
+      <w:r>
+        <w:rPr>
+          <w:rFonts w:ascii="Arial" w:hAnsi="Arial"/>
+          <w:b/>
+          <w:bCs/>
+          <w:sz w:val="24"/>
+          <w:szCs w:val="14"/>
+          <w:lang w:eastAsia="fr-FR"/>
+        </w:rPr>
+        <w:t>Date</w:t>
+      </w:r>
+      <w:r>
+        <w:rPr>
+          <w:rFonts w:ascii="Arial" w:hAnsi="Arial"/>
+          <w:sz w:val="24"/>
+          <w:szCs w:val="14"/>
+          <w:lang w:eastAsia="fr-FR"/>
+        </w:rPr>
+        <w:t xml:space="preserve"> (en année)</w:t>
+      </w:r>
+    </w:p>
+    <w:p>
+      <w:pPr>
+        <w:pStyle w:val="Retraitnormal1"/>
+        <w:numPr>
+          <w:ilvl w:val="0"/>
+          <w:numId w:val="17"/>
+        </w:numPr>
+        <w:jc w:val="both"/>
+        <w:rPr>
+          <w:rFonts w:ascii="Arial" w:hAnsi="Arial"/>
+          <w:sz w:val="24"/>
+          <w:szCs w:val="14"/>
+          <w:lang w:eastAsia="fr-FR"/>
+        </w:rPr>
+      </w:pPr>
+      <w:r>
+        <w:rPr>
+          <w:rFonts w:ascii="Arial" w:hAnsi="Arial"/>
+          <w:sz w:val="24"/>
+          <w:szCs w:val="14"/>
+          <w:lang w:eastAsia="fr-FR"/>
+        </w:rPr>
+        <w:t xml:space="preserve">Chaque élément est séparé par un « ; » </w:t>
+      </w:r>
+    </w:p>
+    <w:p>
+      <w:pPr>
+        <w:pStyle w:val="Retraitnormal1"/>
+        <w:numPr>
+          <w:ilvl w:val="0"/>
+          <w:numId w:val="17"/>
+        </w:numPr>
+        <w:jc w:val="both"/>
+        <w:rPr>
+          <w:rFonts w:ascii="Arial" w:hAnsi="Arial"/>
+          <w:sz w:val="24"/>
+          <w:szCs w:val="14"/>
+          <w:lang w:eastAsia="fr-FR"/>
+        </w:rPr>
+      </w:pPr>
+      <w:r>
+        <w:rPr>
+          <w:rFonts w:ascii="Arial" w:hAnsi="Arial"/>
+          <w:sz w:val="24"/>
+          <w:szCs w:val="14"/>
+          <w:lang w:eastAsia="fr-FR"/>
+        </w:rPr>
+        <w:t>L’élément ne doive pas être entourée par des guillemets double ou simple</w:t>
+      </w:r>
+    </w:p>
+    <w:p>
+      <w:pPr>
+        <w:pStyle w:val="Retraitnormal1"/>
+        <w:numPr>
+          <w:ilvl w:val="0"/>
+          <w:numId w:val="17"/>
+        </w:numPr>
+        <w:jc w:val="both"/>
+        <w:rPr>
+          <w:rFonts w:ascii="Arial" w:hAnsi="Arial"/>
+          <w:sz w:val="24"/>
+          <w:szCs w:val="14"/>
+          <w:lang w:eastAsia="fr-FR"/>
+        </w:rPr>
+      </w:pPr>
+      <w:r>
+        <w:rPr>
+          <w:rFonts w:ascii="Arial" w:hAnsi="Arial"/>
+          <w:sz w:val="24"/>
+          <w:szCs w:val="14"/>
+          <w:lang w:eastAsia="fr-FR"/>
+        </w:rPr>
+        <w:t>Il ne doit pas contenir dans une valeur le « ; »</w:t>
+      </w:r>
+    </w:p>
+    <w:p>
+      <w:pPr>
+        <w:pStyle w:val="Retraitnormal1"/>
+        <w:numPr>
+          <w:ilvl w:val="0"/>
+          <w:numId w:val="0"/>
+        </w:numPr>
+        <w:ind w:left="360" w:hanging="360"/>
+        <w:jc w:val="both"/>
+        <w:rPr>
+          <w:rFonts w:ascii="Arial" w:hAnsi="Arial"/>
+          <w:sz w:val="24"/>
+          <w:szCs w:val="14"/>
+          <w:lang w:eastAsia="fr-FR"/>
+        </w:rPr>
+      </w:pPr>
+    </w:p>
+    <w:p>
+      <w:pPr>
+        <w:pStyle w:val="Retraitnormal1"/>
+        <w:numPr>
+          <w:ilvl w:val="0"/>
+          <w:numId w:val="0"/>
+        </w:numPr>
+        <w:jc w:val="both"/>
+        <w:rPr>
+          <w:rFonts w:ascii="Arial" w:hAnsi="Arial"/>
+          <w:sz w:val="24"/>
+          <w:szCs w:val="14"/>
+          <w:lang w:eastAsia="fr-FR"/>
+        </w:rPr>
+      </w:pPr>
+      <w:r>
+        <w:rPr>
+          <w:rFonts w:ascii="Arial" w:hAnsi="Arial"/>
+          <w:sz w:val="24"/>
+          <w:szCs w:val="14"/>
+          <w:lang w:eastAsia="fr-FR"/>
+        </w:rPr>
+        <w:t>Cette application peut être utilisé par des personnes qui veulent voir l’évolution du niveau de joueurs d’échec (à titre privé ou public).</w:t>
+      </w:r>
+    </w:p>
+    <w:p>
+      <w:pPr>
+        <w:pStyle w:val="Titre2"/>
+        <w:rPr>
+          <w:i w:val="0"/>
+          <w:iCs/>
+        </w:rPr>
+      </w:pPr>
+      <w:bookmarkStart w:id="5" w:name="_Toc175917892"/>
+      <w:r>
+        <w:rPr>
+          <w:i w:val="0"/>
+          <w:iCs/>
+        </w:rPr>
+        <w:t>Concept</w:t>
+      </w:r>
+      <w:bookmarkEnd w:id="5"/>
     </w:p>
     <w:p>
       <w:pPr>
@@ -2678,36 +3020,6 @@
           <w:szCs w:val="14"/>
           <w:lang w:eastAsia="fr-FR"/>
         </w:rPr>
-        <w:t>Diagramme de classe</w:t>
-      </w:r>
-    </w:p>
-    <w:p>
-      <w:pPr>
-        <w:pStyle w:val="Retraitnormal1"/>
-        <w:numPr>
-          <w:ilvl w:val="0"/>
-          <w:numId w:val="15"/>
-        </w:numPr>
-        <w:rPr>
-          <w:rFonts w:ascii="Arial" w:hAnsi="Arial"/>
-          <w:i/>
-          <w:iCs/>
-          <w:color w:val="FF0000"/>
-          <w:sz w:val="24"/>
-          <w:szCs w:val="14"/>
-          <w:lang w:eastAsia="fr-FR"/>
-        </w:rPr>
-      </w:pPr>
-      <w:r>
-        <w:rPr>
-          <w:rFonts w:ascii="Arial" w:hAnsi="Arial"/>
-          <w:i/>
-          <w:iCs/>
-          <w:color w:val="FF0000"/>
-          <w:sz w:val="24"/>
-          <w:szCs w:val="14"/>
-          <w:lang w:eastAsia="fr-FR"/>
-        </w:rPr>
         <w:t>Diagramme(s) d’état</w:t>
       </w:r>
     </w:p>
@@ -2718,7 +3030,7 @@
           <w:ilvl w:val="0"/>
           <w:numId w:val="0"/>
         </w:numPr>
-        <w:ind w:left="360"/>
+        <w:ind w:left="-142"/>
         <w:rPr>
           <w:rFonts w:ascii="Arial" w:hAnsi="Arial"/>
           <w:i/>
@@ -2729,27 +3041,949 @@
           <w:lang w:eastAsia="fr-FR"/>
         </w:rPr>
       </w:pPr>
-    </w:p>
-    <w:p>
-      <w:pPr>
-        <w:pStyle w:val="Titre2"/>
-        <w:rPr>
-          <w:i w:val="0"/>
-          <w:iCs/>
+      <w:r>
+        <w:rPr>
+          <w:rFonts w:ascii="Arial" w:hAnsi="Arial"/>
+          <w:i/>
+          <w:iCs/>
+          <w:noProof/>
+          <w:color w:val="FF0000"/>
+          <w:sz w:val="24"/>
+          <w:szCs w:val="14"/>
+          <w:lang w:eastAsia="fr-FR"/>
+        </w:rPr>
+        <w:drawing>
+          <wp:inline distT="0" distB="0" distL="0" distR="0" wp14:anchorId="5EB30109" wp14:editId="766C5FB7">
+            <wp:extent cx="6458026" cy="2705100"/>
+            <wp:effectExtent l="19050" t="19050" r="19050" b="19050"/>
+            <wp:docPr id="1" name="Image 1"/>
+            <wp:cNvGraphicFramePr>
+              <a:graphicFrameLocks xmlns:a="http://schemas.openxmlformats.org/drawingml/2006/main" noChangeAspect="1"/>
+            </wp:cNvGraphicFramePr>
+            <a:graphic xmlns:a="http://schemas.openxmlformats.org/drawingml/2006/main">
+              <a:graphicData uri="http://schemas.openxmlformats.org/drawingml/2006/picture">
+                <pic:pic xmlns:pic="http://schemas.openxmlformats.org/drawingml/2006/picture">
+                  <pic:nvPicPr>
+                    <pic:cNvPr id="0" name="Picture 1"/>
+                    <pic:cNvPicPr>
+                      <a:picLocks noChangeAspect="1" noChangeArrowheads="1"/>
+                    </pic:cNvPicPr>
+                  </pic:nvPicPr>
+                  <pic:blipFill>
+                    <a:blip r:embed="rId10">
+                      <a:extLst>
+                        <a:ext uri="{28A0092B-C50C-407E-A947-70E740481C1C}">
+                          <a14:useLocalDpi xmlns:a14="http://schemas.microsoft.com/office/drawing/2010/main" val="0"/>
+                        </a:ext>
+                      </a:extLst>
+                    </a:blip>
+                    <a:srcRect/>
+                    <a:stretch>
+                      <a:fillRect/>
+                    </a:stretch>
+                  </pic:blipFill>
+                  <pic:spPr bwMode="auto">
+                    <a:xfrm>
+                      <a:off x="0" y="0"/>
+                      <a:ext cx="6462348" cy="2706910"/>
+                    </a:xfrm>
+                    <a:prstGeom prst="rect">
+                      <a:avLst/>
+                    </a:prstGeom>
+                    <a:noFill/>
+                    <a:ln>
+                      <a:solidFill>
+                        <a:schemeClr val="tx1"/>
+                      </a:solidFill>
+                    </a:ln>
+                  </pic:spPr>
+                </pic:pic>
+              </a:graphicData>
+            </a:graphic>
+          </wp:inline>
+        </w:drawing>
+      </w:r>
+    </w:p>
+    <w:p>
+      <w:pPr>
+        <w:rPr>
+          <w:b/>
+          <w:iCs/>
+          <w:u w:val="single"/>
         </w:rPr>
       </w:pPr>
       <w:bookmarkStart w:id="6" w:name="_Toc175917893"/>
       <w:bookmarkStart w:id="7" w:name="_Toc71691012"/>
       <w:r>
         <w:rPr>
+          <w:i/>
+          <w:iCs/>
+        </w:rPr>
+        <w:br w:type="page"/>
+      </w:r>
+    </w:p>
+    <w:p>
+      <w:pPr>
+        <w:pStyle w:val="Titre2"/>
+        <w:rPr>
           <w:i w:val="0"/>
           <w:iCs/>
         </w:rPr>
+      </w:pPr>
+      <w:r>
+        <w:rPr>
+          <w:i w:val="0"/>
+          <w:iCs/>
+        </w:rPr>
+        <w:lastRenderedPageBreak/>
         <w:t>Analyse fonctionnelle</w:t>
       </w:r>
       <w:bookmarkEnd w:id="6"/>
     </w:p>
+    <w:p>
+      <w:pPr>
+        <w:pStyle w:val="Titre3"/>
+      </w:pPr>
+      <w:r>
+        <w:t>Affichage du graphique</w:t>
+      </w:r>
+    </w:p>
+    <w:p>
+      <w:r>
+        <w:t>(</w:t>
+      </w:r>
+      <w:r>
+        <w:t>Auteur :</w:t>
+      </w:r>
+      <w:r>
+        <w:t xml:space="preserve"> Tiago </w:t>
+      </w:r>
+      <w:r>
+        <w:t>Rodrigues</w:t>
+      </w:r>
+      <w:r>
+        <w:t xml:space="preserve"> Sousa)</w:t>
+      </w:r>
+    </w:p>
+    <w:tbl>
+      <w:tblPr>
+        <w:tblW w:w="100" w:type="auto"/>
+        <w:tblBorders>
+          <w:top w:val="single" w:sz="4" w:space="0" w:color="auto"/>
+          <w:left w:val="single" w:sz="4" w:space="0" w:color="auto"/>
+          <w:bottom w:val="single" w:sz="4" w:space="0" w:color="auto"/>
+          <w:right w:val="single" w:sz="4" w:space="0" w:color="auto"/>
+          <w:insideH w:val="single" w:sz="4" w:space="0" w:color="auto"/>
+          <w:insideV w:val="single" w:sz="4" w:space="0" w:color="auto"/>
+        </w:tblBorders>
+        <w:tblCellMar>
+          <w:left w:w="10" w:type="dxa"/>
+          <w:right w:w="10" w:type="dxa"/>
+        </w:tblCellMar>
+        <w:tblLook w:val="04A0" w:firstRow="1" w:lastRow="0" w:firstColumn="1" w:lastColumn="0" w:noHBand="0" w:noVBand="1"/>
+      </w:tblPr>
+      <w:tblGrid>
+        <w:gridCol w:w="9060"/>
+      </w:tblGrid>
+      <w:tr>
+        <w:tblPrEx>
+          <w:tblCellMar>
+            <w:top w:w="0" w:type="dxa"/>
+            <w:bottom w:w="0" w:type="dxa"/>
+          </w:tblCellMar>
+        </w:tblPrEx>
+        <w:tc>
+          <w:tcPr>
+            <w:tcW w:w="0" w:type="auto"/>
+          </w:tcPr>
+          <w:p>
+            <w:r>
+              <w:t xml:space="preserve">En tant que passionné d'échec, Je veux pouvoir </w:t>
+            </w:r>
+            <w:r>
+              <w:t>afficher un</w:t>
+            </w:r>
+            <w:r>
+              <w:t xml:space="preserve"> graphique sur l'</w:t>
+            </w:r>
+            <w:r>
+              <w:t>Elo</w:t>
+            </w:r>
+            <w:r>
+              <w:t xml:space="preserve"> des joueurs au fil du temps en utilisant un jeu de données. </w:t>
+            </w:r>
+            <w:r>
+              <w:t>Afin</w:t>
+            </w:r>
+            <w:r>
+              <w:t xml:space="preserve"> de pouvoir voir l'évolution du niveau des échec selon le jeu de données.</w:t>
+            </w:r>
+          </w:p>
+        </w:tc>
+      </w:tr>
+      <w:tr>
+        <w:tblPrEx>
+          <w:tblCellMar>
+            <w:top w:w="0" w:type="dxa"/>
+            <w:bottom w:w="0" w:type="dxa"/>
+          </w:tblCellMar>
+        </w:tblPrEx>
+        <w:tc>
+          <w:tcPr>
+            <w:tcW w:w="0" w:type="auto"/>
+          </w:tcPr>
+          <w:p>
+            <w:pPr>
+              <w:jc w:val="center"/>
+            </w:pPr>
+            <w:r>
+              <w:t xml:space="preserve">Tests </w:t>
+            </w:r>
+            <w:r>
+              <w:t>d’acceptance :</w:t>
+            </w:r>
+            <w:r>
+              <w:t xml:space="preserve"> </w:t>
+            </w:r>
+          </w:p>
+          <w:p>
+            <w:pPr>
+              <w:jc w:val="center"/>
+            </w:pPr>
+          </w:p>
+          <w:tbl>
+            <w:tblPr>
+              <w:tblW w:w="100" w:type="auto"/>
+              <w:tblCellMar>
+                <w:left w:w="10" w:type="dxa"/>
+                <w:right w:w="10" w:type="dxa"/>
+              </w:tblCellMar>
+              <w:tblLook w:val="04A0" w:firstRow="1" w:lastRow="0" w:firstColumn="1" w:lastColumn="0" w:noHBand="0" w:noVBand="1"/>
+            </w:tblPr>
+            <w:tblGrid>
+              <w:gridCol w:w="1791"/>
+              <w:gridCol w:w="7249"/>
+            </w:tblGrid>
+            <w:tr>
+              <w:tblPrEx>
+                <w:tblCellMar>
+                  <w:top w:w="0" w:type="dxa"/>
+                  <w:bottom w:w="0" w:type="dxa"/>
+                </w:tblCellMar>
+              </w:tblPrEx>
+              <w:tc>
+                <w:tcPr>
+                  <w:tcW w:w="0" w:type="auto"/>
+                </w:tcPr>
+                <w:p>
+                  <w:r>
+                    <w:t>Choisir un graphique</w:t>
+                  </w:r>
+                </w:p>
+              </w:tc>
+              <w:tc>
+                <w:tcPr>
+                  <w:tcW w:w="0" w:type="auto"/>
+                </w:tcPr>
+                <w:p>
+                  <w:pPr>
+                    <w:ind w:left="595"/>
+                  </w:pPr>
+                  <w:r>
+                    <w:t xml:space="preserve">Sur mon </w:t>
+                  </w:r>
+                  <w:r>
+                    <w:t>bureau, lorsque</w:t>
+                  </w:r>
+                  <w:r>
+                    <w:t xml:space="preserve"> je lance l'application une fenêtre apparait avec 2 boutons dont les contenus sont : - Graphique - Importer des données (regarder maquette menu)</w:t>
+                  </w:r>
+                </w:p>
+              </w:tc>
+            </w:tr>
+            <w:tr>
+              <w:tblPrEx>
+                <w:tblCellMar>
+                  <w:top w:w="0" w:type="dxa"/>
+                  <w:bottom w:w="0" w:type="dxa"/>
+                </w:tblCellMar>
+              </w:tblPrEx>
+              <w:tc>
+                <w:tcPr>
+                  <w:tcW w:w="0" w:type="auto"/>
+                </w:tcPr>
+                <w:p>
+                  <w:pPr>
+                    <w:ind w:right="120"/>
+                  </w:pPr>
+                  <w:r>
+                    <w:t>Choisir Graphique</w:t>
+                  </w:r>
+                </w:p>
+              </w:tc>
+              <w:tc>
+                <w:tcPr>
+                  <w:tcW w:w="0" w:type="auto"/>
+                </w:tcPr>
+                <w:p>
+                  <w:pPr>
+                    <w:ind w:left="640"/>
+                  </w:pPr>
+                  <w:r>
+                    <w:t>Dans le menu, lorsque je clique sur Graphique, une nouvelle fenêtre apparaît avec un graphique dans lequel on voit des courbes d'</w:t>
+                  </w:r>
+                  <w:proofErr w:type="spellStart"/>
+                  <w:r>
+                    <w:t>élo</w:t>
+                  </w:r>
+                  <w:proofErr w:type="spellEnd"/>
+                  <w:r>
+                    <w:t xml:space="preserve"> des joueurs (regarder maquette graphique)</w:t>
+                  </w:r>
+                </w:p>
+                <w:p>
+                  <w:pPr>
+                    <w:ind w:left="640"/>
+                  </w:pPr>
+                </w:p>
+              </w:tc>
+            </w:tr>
+            <w:tr>
+              <w:tblPrEx>
+                <w:tblCellMar>
+                  <w:top w:w="0" w:type="dxa"/>
+                  <w:bottom w:w="0" w:type="dxa"/>
+                </w:tblCellMar>
+              </w:tblPrEx>
+              <w:tc>
+                <w:tcPr>
+                  <w:tcW w:w="0" w:type="auto"/>
+                </w:tcPr>
+                <w:p>
+                  <w:pPr>
+                    <w:ind w:right="120"/>
+                  </w:pPr>
+                  <w:r>
+                    <w:t>Appuyer</w:t>
+                  </w:r>
+                  <w:r>
+                    <w:t xml:space="preserve"> sur bouton import</w:t>
+                  </w:r>
+                </w:p>
+              </w:tc>
+              <w:tc>
+                <w:tcPr>
+                  <w:tcW w:w="0" w:type="auto"/>
+                </w:tcPr>
+                <w:p>
+                  <w:pPr>
+                    <w:ind w:left="640"/>
+                  </w:pPr>
+                  <w:r>
+                    <w:t xml:space="preserve">Dans le </w:t>
+                  </w:r>
+                  <w:r>
+                    <w:t>menu, lorsque</w:t>
+                  </w:r>
+                  <w:r>
+                    <w:t xml:space="preserve"> j'appuie sur le bouton importer des données, </w:t>
+                  </w:r>
+                  <w:r>
+                    <w:t>une nouvelle fenêtre d’explorateur</w:t>
+                  </w:r>
+                  <w:r>
+                    <w:t xml:space="preserve"> de fichier apparait</w:t>
+                  </w:r>
+                </w:p>
+                <w:p>
+                  <w:pPr>
+                    <w:ind w:left="640"/>
+                  </w:pPr>
+                </w:p>
+              </w:tc>
+            </w:tr>
+            <w:tr>
+              <w:tblPrEx>
+                <w:tblCellMar>
+                  <w:top w:w="0" w:type="dxa"/>
+                  <w:bottom w:w="0" w:type="dxa"/>
+                </w:tblCellMar>
+              </w:tblPrEx>
+              <w:tc>
+                <w:tcPr>
+                  <w:tcW w:w="0" w:type="auto"/>
+                </w:tcPr>
+                <w:p>
+                  <w:pPr>
+                    <w:ind w:right="120"/>
+                  </w:pPr>
+                  <w:r>
+                    <w:t>Importer</w:t>
+                  </w:r>
+                  <w:r>
+                    <w:t xml:space="preserve"> des données juste</w:t>
+                  </w:r>
+                </w:p>
+              </w:tc>
+              <w:tc>
+                <w:tcPr>
+                  <w:tcW w:w="0" w:type="auto"/>
+                </w:tcPr>
+                <w:p>
+                  <w:pPr>
+                    <w:ind w:left="640"/>
+                  </w:pPr>
+                  <w:r>
+                    <w:t xml:space="preserve">Dans l'explorateur de fichier, lorsque je sélectionne un fichier csv qui est correctement </w:t>
+                  </w:r>
+                  <w:r>
+                    <w:t>formaté un</w:t>
+                  </w:r>
+                  <w:r>
+                    <w:t xml:space="preserve"> message avec "importation réussi" apparaît</w:t>
+                  </w:r>
+                </w:p>
+                <w:p>
+                  <w:pPr>
+                    <w:ind w:left="640"/>
+                  </w:pPr>
+                </w:p>
+              </w:tc>
+            </w:tr>
+            <w:tr>
+              <w:tblPrEx>
+                <w:tblCellMar>
+                  <w:top w:w="0" w:type="dxa"/>
+                  <w:bottom w:w="0" w:type="dxa"/>
+                </w:tblCellMar>
+              </w:tblPrEx>
+              <w:tc>
+                <w:tcPr>
+                  <w:tcW w:w="0" w:type="auto"/>
+                </w:tcPr>
+                <w:p>
+                  <w:pPr>
+                    <w:ind w:right="120"/>
+                  </w:pPr>
+                  <w:r>
+                    <w:t>Importer</w:t>
+                  </w:r>
+                  <w:r>
+                    <w:t xml:space="preserve"> données fausse</w:t>
+                  </w:r>
+                </w:p>
+              </w:tc>
+              <w:tc>
+                <w:tcPr>
+                  <w:tcW w:w="0" w:type="auto"/>
+                </w:tcPr>
+                <w:p>
+                  <w:pPr>
+                    <w:ind w:left="640"/>
+                  </w:pPr>
+                  <w:r>
+                    <w:t>Dans l'explorateur de fichier, lorsque je sélectionne un fichier csv qui n'est pas correctement formaté alors un message d'erreur avec "l'importation a échoué" apparait</w:t>
+                  </w:r>
+                </w:p>
+              </w:tc>
+            </w:tr>
+          </w:tbl>
+          <w:p/>
+        </w:tc>
+      </w:tr>
+    </w:tbl>
+    <w:p>
+      <w:r>
+        <w:t xml:space="preserve"> </w:t>
+      </w:r>
+    </w:p>
+    <w:p>
+      <w:r>
+        <w:t>Maquette graphique :</w:t>
+      </w:r>
+    </w:p>
     <w:p/>
+    <w:p>
+      <w:pPr>
+        <w:jc w:val="center"/>
+      </w:pPr>
+      <w:r>
+        <w:rPr>
+          <w:noProof/>
+        </w:rPr>
+        <w:drawing>
+          <wp:inline distT="0" distB="0" distL="0" distR="0" wp14:anchorId="3AFF48B5" wp14:editId="367C6914">
+            <wp:extent cx="3248558" cy="4570934"/>
+            <wp:effectExtent l="5398" t="0" r="0" b="0"/>
+            <wp:docPr id="2" name="Image 2"/>
+            <wp:cNvGraphicFramePr>
+              <a:graphicFrameLocks xmlns:a="http://schemas.openxmlformats.org/drawingml/2006/main" noChangeAspect="1"/>
+            </wp:cNvGraphicFramePr>
+            <a:graphic xmlns:a="http://schemas.openxmlformats.org/drawingml/2006/main">
+              <a:graphicData uri="http://schemas.openxmlformats.org/drawingml/2006/picture">
+                <pic:pic xmlns:pic="http://schemas.openxmlformats.org/drawingml/2006/picture">
+                  <pic:nvPicPr>
+                    <pic:cNvPr id="0" name="Picture 2"/>
+                    <pic:cNvPicPr>
+                      <a:picLocks noChangeAspect="1" noChangeArrowheads="1"/>
+                    </pic:cNvPicPr>
+                  </pic:nvPicPr>
+                  <pic:blipFill rotWithShape="1">
+                    <a:blip r:embed="rId11" cstate="print">
+                      <a:extLst>
+                        <a:ext uri="{28A0092B-C50C-407E-A947-70E740481C1C}">
+                          <a14:useLocalDpi xmlns:a14="http://schemas.microsoft.com/office/drawing/2010/main" val="0"/>
+                        </a:ext>
+                      </a:extLst>
+                    </a:blip>
+                    <a:srcRect l="5242" t="15596" r="17072" b="2386"/>
+                    <a:stretch/>
+                  </pic:blipFill>
+                  <pic:spPr bwMode="auto">
+                    <a:xfrm rot="16200000">
+                      <a:off x="0" y="0"/>
+                      <a:ext cx="3253106" cy="4577334"/>
+                    </a:xfrm>
+                    <a:prstGeom prst="rect">
+                      <a:avLst/>
+                    </a:prstGeom>
+                    <a:noFill/>
+                    <a:ln>
+                      <a:noFill/>
+                    </a:ln>
+                    <a:extLst>
+                      <a:ext uri="{53640926-AAD7-44D8-BBD7-CCE9431645EC}">
+                        <a14:shadowObscured xmlns:a14="http://schemas.microsoft.com/office/drawing/2010/main"/>
+                      </a:ext>
+                    </a:extLst>
+                  </pic:spPr>
+                </pic:pic>
+              </a:graphicData>
+            </a:graphic>
+          </wp:inline>
+        </w:drawing>
+      </w:r>
+    </w:p>
+    <w:p>
+      <w:pPr>
+        <w:jc w:val="center"/>
+      </w:pPr>
+    </w:p>
+    <w:p>
+      <w:proofErr w:type="gramStart"/>
+      <w:r>
+        <w:lastRenderedPageBreak/>
+        <w:t>Maquette menu</w:t>
+      </w:r>
+      <w:proofErr w:type="gramEnd"/>
+      <w:r>
+        <w:t> :</w:t>
+      </w:r>
+    </w:p>
+    <w:p>
+      <w:pPr>
+        <w:jc w:val="center"/>
+      </w:pPr>
+      <w:r>
+        <w:rPr>
+          <w:noProof/>
+        </w:rPr>
+        <w:drawing>
+          <wp:inline distT="0" distB="0" distL="0" distR="0" wp14:anchorId="5486F557" wp14:editId="552DCA80">
+            <wp:extent cx="2659157" cy="3794013"/>
+            <wp:effectExtent l="4128" t="0" r="0" b="0"/>
+            <wp:docPr id="3" name="Image 3"/>
+            <wp:cNvGraphicFramePr>
+              <a:graphicFrameLocks xmlns:a="http://schemas.openxmlformats.org/drawingml/2006/main" noChangeAspect="1"/>
+            </wp:cNvGraphicFramePr>
+            <a:graphic xmlns:a="http://schemas.openxmlformats.org/drawingml/2006/main">
+              <a:graphicData uri="http://schemas.openxmlformats.org/drawingml/2006/picture">
+                <pic:pic xmlns:pic="http://schemas.openxmlformats.org/drawingml/2006/picture">
+                  <pic:nvPicPr>
+                    <pic:cNvPr id="0" name="Picture 3"/>
+                    <pic:cNvPicPr>
+                      <a:picLocks noChangeAspect="1" noChangeArrowheads="1"/>
+                    </pic:cNvPicPr>
+                  </pic:nvPicPr>
+                  <pic:blipFill rotWithShape="1">
+                    <a:blip r:embed="rId12" cstate="print">
+                      <a:extLst>
+                        <a:ext uri="{28A0092B-C50C-407E-A947-70E740481C1C}">
+                          <a14:useLocalDpi xmlns:a14="http://schemas.microsoft.com/office/drawing/2010/main" val="0"/>
+                        </a:ext>
+                      </a:extLst>
+                    </a:blip>
+                    <a:srcRect l="7374" t="12930" r="18396" b="7601"/>
+                    <a:stretch/>
+                  </pic:blipFill>
+                  <pic:spPr bwMode="auto">
+                    <a:xfrm rot="16200000">
+                      <a:off x="0" y="0"/>
+                      <a:ext cx="2663509" cy="3800222"/>
+                    </a:xfrm>
+                    <a:prstGeom prst="rect">
+                      <a:avLst/>
+                    </a:prstGeom>
+                    <a:noFill/>
+                    <a:ln>
+                      <a:noFill/>
+                    </a:ln>
+                    <a:extLst>
+                      <a:ext uri="{53640926-AAD7-44D8-BBD7-CCE9431645EC}">
+                        <a14:shadowObscured xmlns:a14="http://schemas.microsoft.com/office/drawing/2010/main"/>
+                      </a:ext>
+                    </a:extLst>
+                  </pic:spPr>
+                </pic:pic>
+              </a:graphicData>
+            </a:graphic>
+          </wp:inline>
+        </w:drawing>
+      </w:r>
+    </w:p>
+    <w:p>
+      <w:pPr>
+        <w:jc w:val="center"/>
+      </w:pPr>
+    </w:p>
+    <w:p>
+      <w:pPr>
+        <w:pStyle w:val="Titre3"/>
+      </w:pPr>
+      <w:r>
+        <w:t>Filtrer le graphique</w:t>
+      </w:r>
+    </w:p>
+    <w:p>
+      <w:r>
+        <w:t>(</w:t>
+      </w:r>
+      <w:r>
+        <w:t>Auteur :</w:t>
+      </w:r>
+      <w:r>
+        <w:t xml:space="preserve"> Tiago </w:t>
+      </w:r>
+      <w:r>
+        <w:t>Rodrigues</w:t>
+      </w:r>
+      <w:r>
+        <w:t xml:space="preserve"> Sousa)</w:t>
+      </w:r>
+    </w:p>
+    <w:tbl>
+      <w:tblPr>
+        <w:tblW w:w="100" w:type="auto"/>
+        <w:tblBorders>
+          <w:top w:val="single" w:sz="4" w:space="0" w:color="auto"/>
+          <w:left w:val="single" w:sz="4" w:space="0" w:color="auto"/>
+          <w:bottom w:val="single" w:sz="4" w:space="0" w:color="auto"/>
+          <w:right w:val="single" w:sz="4" w:space="0" w:color="auto"/>
+          <w:insideH w:val="single" w:sz="4" w:space="0" w:color="auto"/>
+          <w:insideV w:val="single" w:sz="4" w:space="0" w:color="auto"/>
+        </w:tblBorders>
+        <w:tblCellMar>
+          <w:left w:w="10" w:type="dxa"/>
+          <w:right w:w="10" w:type="dxa"/>
+        </w:tblCellMar>
+        <w:tblLook w:val="04A0" w:firstRow="1" w:lastRow="0" w:firstColumn="1" w:lastColumn="0" w:noHBand="0" w:noVBand="1"/>
+      </w:tblPr>
+      <w:tblGrid>
+        <w:gridCol w:w="9060"/>
+      </w:tblGrid>
+      <w:tr>
+        <w:tblPrEx>
+          <w:tblCellMar>
+            <w:top w:w="0" w:type="dxa"/>
+            <w:bottom w:w="0" w:type="dxa"/>
+          </w:tblCellMar>
+        </w:tblPrEx>
+        <w:tc>
+          <w:tcPr>
+            <w:tcW w:w="0" w:type="auto"/>
+          </w:tcPr>
+          <w:p>
+            <w:r>
+              <w:t xml:space="preserve">En tant que joueur d'échec, je veux pouvoir choisir les courbes selon les critères </w:t>
+            </w:r>
+            <w:r>
+              <w:t>suivants :</w:t>
+            </w:r>
+            <w:r>
+              <w:t xml:space="preserve"> - joueur que je veux afficher - la date afin de pouvoir seulement voir que les informations qui m'intéresse</w:t>
+            </w:r>
+          </w:p>
+        </w:tc>
+      </w:tr>
+      <w:tr>
+        <w:tblPrEx>
+          <w:tblCellMar>
+            <w:top w:w="0" w:type="dxa"/>
+            <w:bottom w:w="0" w:type="dxa"/>
+          </w:tblCellMar>
+        </w:tblPrEx>
+        <w:tc>
+          <w:tcPr>
+            <w:tcW w:w="0" w:type="auto"/>
+          </w:tcPr>
+          <w:p>
+            <w:pPr>
+              <w:jc w:val="center"/>
+            </w:pPr>
+            <w:r>
+              <w:t xml:space="preserve">Tests </w:t>
+            </w:r>
+            <w:r>
+              <w:t>d’acceptance :</w:t>
+            </w:r>
+            <w:r>
+              <w:t xml:space="preserve"> </w:t>
+            </w:r>
+          </w:p>
+          <w:p>
+            <w:pPr>
+              <w:jc w:val="center"/>
+            </w:pPr>
+          </w:p>
+          <w:tbl>
+            <w:tblPr>
+              <w:tblW w:w="0" w:type="auto"/>
+              <w:tblCellMar>
+                <w:left w:w="10" w:type="dxa"/>
+                <w:right w:w="10" w:type="dxa"/>
+              </w:tblCellMar>
+              <w:tblLook w:val="04A0" w:firstRow="1" w:lastRow="0" w:firstColumn="1" w:lastColumn="0" w:noHBand="0" w:noVBand="1"/>
+            </w:tblPr>
+            <w:tblGrid>
+              <w:gridCol w:w="2395"/>
+              <w:gridCol w:w="6645"/>
+            </w:tblGrid>
+            <w:tr>
+              <w:tblPrEx>
+                <w:tblCellMar>
+                  <w:top w:w="0" w:type="dxa"/>
+                  <w:bottom w:w="0" w:type="dxa"/>
+                </w:tblCellMar>
+              </w:tblPrEx>
+              <w:tc>
+                <w:tcPr>
+                  <w:tcW w:w="2395" w:type="dxa"/>
+                </w:tcPr>
+                <w:p>
+                  <w:pPr>
+                    <w:ind w:right="415"/>
+                  </w:pPr>
+                  <w:r>
+                    <w:t>Sélectionner un joueur</w:t>
+                  </w:r>
+                </w:p>
+              </w:tc>
+              <w:tc>
+                <w:tcPr>
+                  <w:tcW w:w="6645" w:type="dxa"/>
+                </w:tcPr>
+                <w:p>
+                  <w:r>
+                    <w:t>Dans la page du graphique, Lorsque j'appuie sur une case vide à côté d'un joueur, Alors la case se rempli et une courbe apparaît sur le graphique</w:t>
+                  </w:r>
+                </w:p>
+                <w:p/>
+              </w:tc>
+            </w:tr>
+            <w:tr>
+              <w:tblPrEx>
+                <w:tblCellMar>
+                  <w:top w:w="0" w:type="dxa"/>
+                  <w:bottom w:w="0" w:type="dxa"/>
+                </w:tblCellMar>
+              </w:tblPrEx>
+              <w:tc>
+                <w:tcPr>
+                  <w:tcW w:w="2395" w:type="dxa"/>
+                </w:tcPr>
+                <w:p>
+                  <w:pPr>
+                    <w:ind w:right="415"/>
+                  </w:pPr>
+                  <w:r>
+                    <w:t>Désélectionner un joueur</w:t>
+                  </w:r>
+                </w:p>
+              </w:tc>
+              <w:tc>
+                <w:tcPr>
+                  <w:tcW w:w="6645" w:type="dxa"/>
+                </w:tcPr>
+                <w:p>
+                  <w:r>
+                    <w:t xml:space="preserve">Dans la page du graphique, Lorsque j'appuie sur une case remplie à côté d'un </w:t>
+                  </w:r>
+                  <w:r>
+                    <w:t>joueur, Alors</w:t>
+                  </w:r>
+                  <w:r>
+                    <w:t xml:space="preserve"> la case se vide et une courbe disparaît sur le graphique</w:t>
+                  </w:r>
+                </w:p>
+                <w:p/>
+              </w:tc>
+            </w:tr>
+            <w:tr>
+              <w:tblPrEx>
+                <w:tblCellMar>
+                  <w:top w:w="0" w:type="dxa"/>
+                  <w:bottom w:w="0" w:type="dxa"/>
+                </w:tblCellMar>
+              </w:tblPrEx>
+              <w:tc>
+                <w:tcPr>
+                  <w:tcW w:w="2395" w:type="dxa"/>
+                </w:tcPr>
+                <w:p>
+                  <w:pPr>
+                    <w:ind w:right="415"/>
+                  </w:pPr>
+                  <w:r>
+                    <w:t>Choisir une date (début)</w:t>
+                  </w:r>
+                </w:p>
+              </w:tc>
+              <w:tc>
+                <w:tcPr>
+                  <w:tcW w:w="6645" w:type="dxa"/>
+                </w:tcPr>
+                <w:p>
+                  <w:r>
+                    <w:t xml:space="preserve">Dans la page du graphique, Lorsque je </w:t>
+                  </w:r>
+                  <w:r>
+                    <w:t>mets</w:t>
+                  </w:r>
+                  <w:r>
+                    <w:t xml:space="preserve"> l'année 2005 dans la case "date début", l'affichage des données ne commence que à partir de 2005</w:t>
+                  </w:r>
+                </w:p>
+                <w:p/>
+              </w:tc>
+            </w:tr>
+            <w:tr>
+              <w:tblPrEx>
+                <w:tblCellMar>
+                  <w:top w:w="0" w:type="dxa"/>
+                  <w:bottom w:w="0" w:type="dxa"/>
+                </w:tblCellMar>
+              </w:tblPrEx>
+              <w:tc>
+                <w:tcPr>
+                  <w:tcW w:w="2395" w:type="dxa"/>
+                </w:tcPr>
+                <w:p>
+                  <w:pPr>
+                    <w:ind w:right="415"/>
+                  </w:pPr>
+                  <w:r>
+                    <w:t>Choisir une date (fin)</w:t>
+                  </w:r>
+                </w:p>
+              </w:tc>
+              <w:tc>
+                <w:tcPr>
+                  <w:tcW w:w="6645" w:type="dxa"/>
+                </w:tcPr>
+                <w:p>
+                  <w:r>
+                    <w:t xml:space="preserve">Dans la page du graphique, Lorsque je </w:t>
+                  </w:r>
+                  <w:r>
+                    <w:t>mets</w:t>
+                  </w:r>
+                  <w:r>
+                    <w:t xml:space="preserve"> l'année 2020 dans la case "date fin", l'affichage des données se termine en 2020</w:t>
+                  </w:r>
+                </w:p>
+                <w:p/>
+              </w:tc>
+            </w:tr>
+            <w:tr>
+              <w:tblPrEx>
+                <w:tblCellMar>
+                  <w:top w:w="0" w:type="dxa"/>
+                  <w:bottom w:w="0" w:type="dxa"/>
+                </w:tblCellMar>
+              </w:tblPrEx>
+              <w:tc>
+                <w:tcPr>
+                  <w:tcW w:w="2395" w:type="dxa"/>
+                </w:tcPr>
+                <w:p>
+                  <w:pPr>
+                    <w:ind w:right="415"/>
+                  </w:pPr>
+                  <w:r>
+                    <w:t>Choisir fausse date</w:t>
+                  </w:r>
+                </w:p>
+              </w:tc>
+              <w:tc>
+                <w:tcPr>
+                  <w:tcW w:w="6645" w:type="dxa"/>
+                </w:tcPr>
+                <w:p>
+                  <w:r>
+                    <w:t xml:space="preserve">Dans la page du graphique, Lorsque je </w:t>
+                  </w:r>
+                  <w:r>
+                    <w:t>mets</w:t>
+                  </w:r>
+                  <w:r>
+                    <w:t xml:space="preserve"> l'année 2020 dans la case "date début" et lorsque je </w:t>
+                  </w:r>
+                  <w:r>
+                    <w:t>mets</w:t>
+                  </w:r>
+                  <w:r>
+                    <w:t xml:space="preserve"> l'année 2005 dans la case "date fin", cela affiche une nouvelle page avec une erreur</w:t>
+                  </w:r>
+                </w:p>
+                <w:p/>
+              </w:tc>
+            </w:tr>
+            <w:tr>
+              <w:tblPrEx>
+                <w:tblCellMar>
+                  <w:top w:w="0" w:type="dxa"/>
+                  <w:bottom w:w="0" w:type="dxa"/>
+                </w:tblCellMar>
+              </w:tblPrEx>
+              <w:tc>
+                <w:tcPr>
+                  <w:tcW w:w="2395" w:type="dxa"/>
+                </w:tcPr>
+                <w:p>
+                  <w:pPr>
+                    <w:ind w:right="415"/>
+                  </w:pPr>
+                  <w:r>
+                    <w:t>Aucun joueur</w:t>
+                  </w:r>
+                </w:p>
+              </w:tc>
+              <w:tc>
+                <w:tcPr>
+                  <w:tcW w:w="6645" w:type="dxa"/>
+                </w:tcPr>
+                <w:p>
+                  <w:r>
+                    <w:t>Dans la page du graphique, Lorsque aucun des joueurs n'est sélectionné alors le graphique est vide</w:t>
+                  </w:r>
+                </w:p>
+              </w:tc>
+            </w:tr>
+          </w:tbl>
+          <w:p/>
+        </w:tc>
+      </w:tr>
+    </w:tbl>
     <w:p>
       <w:pPr>
         <w:rPr>
@@ -2761,72 +3995,6 @@
           <w:szCs w:val="14"/>
         </w:rPr>
       </w:pPr>
-      <w:r>
-        <w:rPr>
-          <w:b/>
-          <w:bCs/>
-          <w:i/>
-          <w:iCs/>
-          <w:color w:val="FF0000"/>
-          <w:szCs w:val="14"/>
-        </w:rPr>
-        <w:t>Reprend</w:t>
-      </w:r>
-      <w:r>
-        <w:rPr>
-          <w:b/>
-          <w:bCs/>
-          <w:i/>
-          <w:iCs/>
-          <w:color w:val="FF0000"/>
-          <w:szCs w:val="14"/>
-        </w:rPr>
-        <w:t>re</w:t>
-      </w:r>
-      <w:r>
-        <w:rPr>
-          <w:b/>
-          <w:bCs/>
-          <w:i/>
-          <w:iCs/>
-          <w:color w:val="FF0000"/>
-          <w:szCs w:val="14"/>
-        </w:rPr>
-        <w:t xml:space="preserve"> le contenu des User Stories d’IceScrum</w:t>
-      </w:r>
-      <w:r>
-        <w:rPr>
-          <w:b/>
-          <w:bCs/>
-          <w:i/>
-          <w:iCs/>
-          <w:color w:val="FF0000"/>
-          <w:szCs w:val="14"/>
-        </w:rPr>
-        <w:t> : Story + tests d’acceptance</w:t>
-      </w:r>
-      <w:r>
-        <w:rPr>
-          <w:b/>
-          <w:bCs/>
-          <w:i/>
-          <w:iCs/>
-          <w:color w:val="FF0000"/>
-          <w:szCs w:val="14"/>
-        </w:rPr>
-        <w:t xml:space="preserve"> (avec IceTools)</w:t>
-      </w:r>
-      <w:r>
-        <w:rPr>
-          <w:b/>
-          <w:bCs/>
-          <w:i/>
-          <w:iCs/>
-          <w:color w:val="FF0000"/>
-          <w:szCs w:val="14"/>
-        </w:rPr>
-        <w:t xml:space="preserve"> + maquettes</w:t>
-      </w:r>
     </w:p>
     <w:p>
       <w:pPr>
@@ -2842,6 +4010,7 @@
           <w:i w:val="0"/>
           <w:iCs/>
         </w:rPr>
+        <w:lastRenderedPageBreak/>
         <w:t>Stratégie de test</w:t>
       </w:r>
       <w:bookmarkEnd w:id="7"/>
@@ -2926,8 +4095,20 @@
           <w:iCs/>
           <w:color w:val="FF0000"/>
         </w:rPr>
-        <w:t>Décrire l’environnement dans lequel se fait la sprint review</w:t>
-      </w:r>
+        <w:t xml:space="preserve">Décrire l’environnement dans lequel se fait la sprint </w:t>
+      </w:r>
+      <w:proofErr w:type="spellStart"/>
+      <w:r>
+        <w:rPr>
+          <w:b/>
+          <w:bCs/>
+          <w:i/>
+          <w:iCs/>
+          <w:color w:val="FF0000"/>
+        </w:rPr>
+        <w:t>review</w:t>
+      </w:r>
+      <w:proofErr w:type="spellEnd"/>
     </w:p>
     <w:p>
       <w:pPr>
@@ -2998,6 +4179,7 @@
           <w:szCs w:val="14"/>
         </w:rPr>
       </w:pPr>
+      <w:proofErr w:type="gramStart"/>
       <w:r>
         <w:rPr>
           <w:i/>
@@ -3012,7 +4194,16 @@
           <w:iCs/>
           <w:szCs w:val="14"/>
         </w:rPr>
-        <w:t>ypes de des tests et ordre dans lequel ils seront effectués.</w:t>
+        <w:t>ypes</w:t>
+      </w:r>
+      <w:proofErr w:type="gramEnd"/>
+      <w:r>
+        <w:rPr>
+          <w:i/>
+          <w:iCs/>
+          <w:szCs w:val="14"/>
+        </w:rPr>
+        <w:t xml:space="preserve"> de des tests et ordre dans lequel ils seront effectués.</w:t>
       </w:r>
     </w:p>
     <w:p>
@@ -3032,6 +4223,7 @@
           <w:szCs w:val="14"/>
         </w:rPr>
       </w:pPr>
+      <w:proofErr w:type="gramStart"/>
       <w:r>
         <w:rPr>
           <w:i/>
@@ -3046,7 +4238,16 @@
           <w:iCs/>
           <w:szCs w:val="14"/>
         </w:rPr>
-        <w:t>es moyens à mettre en œuvre</w:t>
+        <w:t>es</w:t>
+      </w:r>
+      <w:proofErr w:type="gramEnd"/>
+      <w:r>
+        <w:rPr>
+          <w:i/>
+          <w:iCs/>
+          <w:szCs w:val="14"/>
+        </w:rPr>
+        <w:t xml:space="preserve"> moyens à mettre en œuvre</w:t>
       </w:r>
       <w:r>
         <w:rPr>
@@ -3074,6 +4275,7 @@
           <w:szCs w:val="14"/>
         </w:rPr>
       </w:pPr>
+      <w:proofErr w:type="gramStart"/>
       <w:r>
         <w:rPr>
           <w:i/>
@@ -3088,7 +4290,16 @@
           <w:iCs/>
           <w:szCs w:val="14"/>
         </w:rPr>
-        <w:t>ouverture des tests (tests exhaustifs ou non, si non, pourquoi ?)</w:t>
+        <w:t>ouverture</w:t>
+      </w:r>
+      <w:proofErr w:type="gramEnd"/>
+      <w:r>
+        <w:rPr>
+          <w:i/>
+          <w:iCs/>
+          <w:szCs w:val="14"/>
+        </w:rPr>
+        <w:t xml:space="preserve"> des tests (tests exhaustifs ou non, si non, pourquoi ?)</w:t>
       </w:r>
       <w:r>
         <w:rPr>
@@ -3116,6 +4327,7 @@
           <w:szCs w:val="14"/>
         </w:rPr>
       </w:pPr>
+      <w:proofErr w:type="gramStart"/>
       <w:r>
         <w:rPr>
           <w:i/>
@@ -3130,7 +4342,16 @@
           <w:iCs/>
           <w:szCs w:val="14"/>
         </w:rPr>
-        <w:t>onnées de test à prévoir (données réelles ?)</w:t>
+        <w:t>onnées</w:t>
+      </w:r>
+      <w:proofErr w:type="gramEnd"/>
+      <w:r>
+        <w:rPr>
+          <w:i/>
+          <w:iCs/>
+          <w:szCs w:val="14"/>
+        </w:rPr>
+        <w:t xml:space="preserve"> de test à prévoir (données réelles ?)</w:t>
       </w:r>
       <w:r>
         <w:rPr>
@@ -3177,13 +4398,23 @@
           <w:szCs w:val="14"/>
         </w:rPr>
       </w:pPr>
+      <w:proofErr w:type="gramStart"/>
       <w:r>
         <w:rPr>
           <w:i/>
           <w:iCs/>
           <w:szCs w:val="14"/>
         </w:rPr>
-        <w:t>les testeurs extérieurs éventuels.</w:t>
+        <w:t>les</w:t>
+      </w:r>
+      <w:proofErr w:type="gramEnd"/>
+      <w:r>
+        <w:rPr>
+          <w:i/>
+          <w:iCs/>
+          <w:szCs w:val="14"/>
+        </w:rPr>
+        <w:t xml:space="preserve"> testeurs extérieurs éventuels.</w:t>
       </w:r>
     </w:p>
     <w:p>
@@ -3196,7 +4427,6 @@
       <w:bookmarkStart w:id="9" w:name="_Toc71703259"/>
       <w:bookmarkStart w:id="10" w:name="_Toc175917895"/>
       <w:r>
-        <w:lastRenderedPageBreak/>
         <w:t>R</w:t>
       </w:r>
       <w:bookmarkEnd w:id="9"/>
@@ -3209,7 +4439,8 @@
       <w:pPr>
         <w:pStyle w:val="Titre2"/>
         <w:rPr>
-          <w:color w:val="FF0000"/>
+          <w:i w:val="0"/>
+          <w:iCs/>
         </w:rPr>
       </w:pPr>
       <w:bookmarkStart w:id="11" w:name="_Toc175917896"/>
@@ -3217,15 +4448,10 @@
       <w:bookmarkStart w:id="13" w:name="_Toc71691022"/>
       <w:r>
         <w:rPr>
-          <w:color w:val="FF0000"/>
-        </w:rPr>
-        <w:t>Points de design spécifique</w:t>
-      </w:r>
-      <w:r>
-        <w:rPr>
-          <w:color w:val="FF0000"/>
-        </w:rPr>
-        <w:t>s</w:t>
+          <w:i w:val="0"/>
+          <w:iCs/>
+        </w:rPr>
+        <w:t>Points de design spécifiques</w:t>
       </w:r>
       <w:bookmarkEnd w:id="11"/>
     </w:p>
@@ -3494,7 +4720,27 @@
           <w:iCs/>
           <w:color w:val="FF0000"/>
         </w:rPr>
-        <w:t>Au moment de générer le formulaire, le script php :</w:t>
+        <w:t xml:space="preserve">Au moment de générer le formulaire, le script </w:t>
+      </w:r>
+      <w:proofErr w:type="spellStart"/>
+      <w:r>
+        <w:rPr>
+          <w:b/>
+          <w:i/>
+          <w:iCs/>
+          <w:color w:val="FF0000"/>
+        </w:rPr>
+        <w:t>php</w:t>
+      </w:r>
+      <w:proofErr w:type="spellEnd"/>
+      <w:r>
+        <w:rPr>
+          <w:b/>
+          <w:i/>
+          <w:iCs/>
+          <w:color w:val="FF0000"/>
+        </w:rPr>
+        <w:t> :</w:t>
       </w:r>
     </w:p>
     <w:p>
@@ -3566,8 +4812,39 @@
           <w:iCs/>
           <w:color w:val="FF0000"/>
         </w:rPr>
-        <w:t>Ajoute un input nommé « CSRF » de type hidden dans le form</w:t>
-      </w:r>
+        <w:t xml:space="preserve">Ajoute un input nommé « CSRF » de type </w:t>
+      </w:r>
+      <w:proofErr w:type="spellStart"/>
+      <w:r>
+        <w:rPr>
+          <w:b/>
+          <w:i/>
+          <w:iCs/>
+          <w:color w:val="FF0000"/>
+        </w:rPr>
+        <w:t>hidden</w:t>
+      </w:r>
+      <w:proofErr w:type="spellEnd"/>
+      <w:r>
+        <w:rPr>
+          <w:b/>
+          <w:i/>
+          <w:iCs/>
+          <w:color w:val="FF0000"/>
+        </w:rPr>
+        <w:t xml:space="preserve"> dans le </w:t>
+      </w:r>
+      <w:proofErr w:type="spellStart"/>
+      <w:r>
+        <w:rPr>
+          <w:b/>
+          <w:i/>
+          <w:iCs/>
+          <w:color w:val="FF0000"/>
+        </w:rPr>
+        <w:t>form</w:t>
+      </w:r>
+      <w:proofErr w:type="spellEnd"/>
     </w:p>
     <w:p>
       <w:pPr>
@@ -3590,8 +4867,19 @@
           <w:iCs/>
           <w:color w:val="FF0000"/>
         </w:rPr>
-        <w:t>A la réception du POST du fromulaire</w:t>
-      </w:r>
+        <w:t xml:space="preserve">A la réception du POST du </w:t>
+      </w:r>
+      <w:proofErr w:type="spellStart"/>
+      <w:r>
+        <w:rPr>
+          <w:b/>
+          <w:i/>
+          <w:iCs/>
+          <w:color w:val="FF0000"/>
+        </w:rPr>
+        <w:t>fromulaire</w:t>
+      </w:r>
+      <w:proofErr w:type="spellEnd"/>
     </w:p>
     <w:p>
       <w:pPr>
@@ -3667,93 +4955,26 @@
     </w:p>
     <w:p>
       <w:pPr>
-        <w:rPr>
-          <w:b/>
-          <w:i/>
-          <w:iCs/>
-          <w:color w:val="FF0000"/>
-        </w:rPr>
-      </w:pPr>
-    </w:p>
-    <w:p>
-      <w:pPr>
         <w:pStyle w:val="Titre3"/>
-        <w:rPr>
-          <w:i/>
-          <w:iCs/>
-          <w:color w:val="FF0000"/>
-        </w:rPr>
-      </w:pPr>
-      <w:bookmarkStart w:id="14" w:name="_Toc175917897"/>
-      <w:r>
-        <w:rPr>
-          <w:i/>
-          <w:iCs/>
-          <w:color w:val="FF0000"/>
-        </w:rPr>
-        <w:t>…</w:t>
+      </w:pPr>
+    </w:p>
+    <w:p>
+      <w:pPr>
+        <w:pStyle w:val="Titre2"/>
+        <w:rPr>
+          <w:i w:val="0"/>
+          <w:iCs/>
+        </w:rPr>
+      </w:pPr>
+      <w:bookmarkStart w:id="14" w:name="_Toc175917900"/>
+      <w:r>
+        <w:rPr>
+          <w:i w:val="0"/>
+          <w:iCs/>
+        </w:rPr>
+        <w:t>Déroulement</w:t>
       </w:r>
       <w:bookmarkEnd w:id="14"/>
-    </w:p>
-    <w:p/>
-    <w:p>
-      <w:pPr>
-        <w:pStyle w:val="Titre3"/>
-        <w:rPr>
-          <w:i/>
-          <w:iCs/>
-          <w:color w:val="FF0000"/>
-        </w:rPr>
-      </w:pPr>
-      <w:bookmarkStart w:id="15" w:name="_Toc175917898"/>
-      <w:r>
-        <w:rPr>
-          <w:i/>
-          <w:iCs/>
-          <w:color w:val="FF0000"/>
-        </w:rPr>
-        <w:t>…</w:t>
-      </w:r>
-      <w:bookmarkEnd w:id="15"/>
-    </w:p>
-    <w:p/>
-    <w:p>
-      <w:pPr>
-        <w:pStyle w:val="Titre3"/>
-        <w:rPr>
-          <w:i/>
-          <w:iCs/>
-          <w:color w:val="FF0000"/>
-        </w:rPr>
-      </w:pPr>
-      <w:bookmarkStart w:id="16" w:name="_Toc175917899"/>
-      <w:r>
-        <w:rPr>
-          <w:i/>
-          <w:iCs/>
-          <w:color w:val="FF0000"/>
-        </w:rPr>
-        <w:t>…</w:t>
-      </w:r>
-      <w:bookmarkEnd w:id="16"/>
-    </w:p>
-    <w:p>
-      <w:pPr>
-        <w:pStyle w:val="Titre2"/>
-        <w:rPr>
-          <w:i w:val="0"/>
-          <w:iCs/>
-        </w:rPr>
-      </w:pPr>
-      <w:bookmarkStart w:id="17" w:name="_Toc175917900"/>
-      <w:r>
-        <w:rPr>
-          <w:i w:val="0"/>
-          <w:iCs/>
-        </w:rPr>
-        <w:t>Déroulement</w:t>
-      </w:r>
-      <w:bookmarkEnd w:id="17"/>
     </w:p>
     <w:p/>
     <w:p>
@@ -3800,15 +5021,37 @@
     </w:p>
     <w:p>
       <w:pPr>
+        <w:ind w:left="284" w:firstLine="76"/>
+        <w:rPr>
+          <w:b/>
+          <w:bCs/>
+          <w:color w:val="FF0000"/>
+        </w:rPr>
+      </w:pPr>
+    </w:p>
+    <w:p>
+      <w:pPr>
+        <w:ind w:left="284" w:firstLine="76"/>
+        <w:rPr>
+          <w:b/>
+          <w:bCs/>
+          <w:i/>
+          <w:iCs/>
+          <w:color w:val="FF0000"/>
+        </w:rPr>
+      </w:pPr>
+    </w:p>
+    <w:p>
+      <w:pPr>
         <w:pStyle w:val="Titre2"/>
         <w:rPr>
           <w:i w:val="0"/>
           <w:iCs/>
         </w:rPr>
       </w:pPr>
-      <w:bookmarkStart w:id="18" w:name="_Toc175917901"/>
-      <w:bookmarkStart w:id="19" w:name="_Toc25553321"/>
-      <w:bookmarkStart w:id="20" w:name="_Toc71691025"/>
+      <w:bookmarkStart w:id="15" w:name="_Toc175917901"/>
+      <w:bookmarkStart w:id="16" w:name="_Toc25553321"/>
+      <w:bookmarkStart w:id="17" w:name="_Toc71691025"/>
       <w:bookmarkEnd w:id="12"/>
       <w:bookmarkEnd w:id="13"/>
       <w:r>
@@ -3818,7 +5061,7 @@
         </w:rPr>
         <w:t>Mise en place de l’environnement de travail</w:t>
       </w:r>
-      <w:bookmarkEnd w:id="18"/>
+      <w:bookmarkEnd w:id="15"/>
     </w:p>
     <w:p/>
     <w:p>
@@ -3867,12 +5110,21 @@
           <w:iCs/>
         </w:rPr>
       </w:pPr>
-      <w:r>
-        <w:rPr>
-          <w:i/>
-          <w:iCs/>
-        </w:rPr>
-        <w:t>la liste de tous les fichiers et une rapide description de leur contenu (des noms qui parlent !)</w:t>
+      <w:proofErr w:type="gramStart"/>
+      <w:r>
+        <w:rPr>
+          <w:i/>
+          <w:iCs/>
+        </w:rPr>
+        <w:t>la</w:t>
+      </w:r>
+      <w:proofErr w:type="gramEnd"/>
+      <w:r>
+        <w:rPr>
+          <w:i/>
+          <w:iCs/>
+        </w:rPr>
+        <w:t xml:space="preserve"> liste de tous les fichiers et une rapide description de leur contenu (des noms qui parlent !)</w:t>
       </w:r>
     </w:p>
     <w:p>
@@ -3891,12 +5143,21 @@
           <w:iCs/>
         </w:rPr>
       </w:pPr>
-      <w:r>
-        <w:rPr>
-          <w:i/>
-          <w:iCs/>
-        </w:rPr>
-        <w:t>les versions des systèmes d'exploitation et des outils logiciels</w:t>
+      <w:proofErr w:type="gramStart"/>
+      <w:r>
+        <w:rPr>
+          <w:i/>
+          <w:iCs/>
+        </w:rPr>
+        <w:t>les</w:t>
+      </w:r>
+      <w:proofErr w:type="gramEnd"/>
+      <w:r>
+        <w:rPr>
+          <w:i/>
+          <w:iCs/>
+        </w:rPr>
+        <w:t xml:space="preserve"> versions des systèmes d'exploitation et des outils logiciels</w:t>
       </w:r>
     </w:p>
     <w:p>
@@ -3915,12 +5176,21 @@
           <w:iCs/>
         </w:rPr>
       </w:pPr>
-      <w:r>
-        <w:rPr>
-          <w:i/>
-          <w:iCs/>
-        </w:rPr>
-        <w:t>la description exacte du matériel</w:t>
+      <w:proofErr w:type="gramStart"/>
+      <w:r>
+        <w:rPr>
+          <w:i/>
+          <w:iCs/>
+        </w:rPr>
+        <w:t>la</w:t>
+      </w:r>
+      <w:proofErr w:type="gramEnd"/>
+      <w:r>
+        <w:rPr>
+          <w:i/>
+          <w:iCs/>
+        </w:rPr>
+        <w:t xml:space="preserve"> description exacte du matériel</w:t>
       </w:r>
     </w:p>
     <w:p/>
@@ -3949,13 +5219,339 @@
     </w:p>
     <w:p>
       <w:pPr>
+        <w:rPr>
+          <w:lang w:val="fr-CH"/>
+        </w:rPr>
+      </w:pPr>
+      <w:r>
+        <w:rPr>
+          <w:b/>
+          <w:bCs/>
+          <w:lang w:val="fr-CH"/>
+        </w:rPr>
+        <w:t>GitHub repos</w:t>
+      </w:r>
+      <w:r>
+        <w:rPr>
+          <w:b/>
+          <w:bCs/>
+          <w:lang w:val="fr-CH"/>
+        </w:rPr>
+        <w:t> :</w:t>
+      </w:r>
+      <w:r>
+        <w:rPr>
+          <w:b/>
+          <w:bCs/>
+          <w:lang w:val="fr-CH"/>
+        </w:rPr>
+        <w:t xml:space="preserve"> </w:t>
+      </w:r>
+      <w:hyperlink r:id="rId13" w:history="1">
+        <w:r>
+          <w:rPr>
+            <w:rStyle w:val="Lienhypertexte"/>
+            <w:lang w:val="fr-CH"/>
+          </w:rPr>
+          <w:t>https://github.com/TiaSous/Plot-That-Line</w:t>
+        </w:r>
+      </w:hyperlink>
+    </w:p>
+    <w:p>
+      <w:pPr>
+        <w:autoSpaceDE w:val="0"/>
+        <w:autoSpaceDN w:val="0"/>
+        <w:adjustRightInd w:val="0"/>
+        <w:jc w:val="both"/>
+        <w:rPr>
+          <w:rFonts w:ascii="Segoe UI" w:hAnsi="Segoe UI" w:cs="Segoe UI"/>
+          <w:color w:val="000000"/>
+          <w:sz w:val="18"/>
+          <w:szCs w:val="18"/>
+          <w:lang w:val="en-GB" w:eastAsia="fr-CH"/>
+        </w:rPr>
+      </w:pPr>
+      <w:r>
+        <w:rPr>
+          <w:b/>
+          <w:bCs/>
+          <w:lang w:val="en-GB"/>
+        </w:rPr>
+        <w:t xml:space="preserve">Visual Studio </w:t>
+      </w:r>
+      <w:proofErr w:type="gramStart"/>
+      <w:r>
+        <w:rPr>
+          <w:b/>
+          <w:bCs/>
+          <w:lang w:val="en-GB"/>
+        </w:rPr>
+        <w:t>2022 :</w:t>
+      </w:r>
+      <w:proofErr w:type="gramEnd"/>
+      <w:r>
+        <w:rPr>
+          <w:b/>
+          <w:bCs/>
+          <w:lang w:val="en-GB"/>
+        </w:rPr>
+        <w:t xml:space="preserve"> </w:t>
+      </w:r>
+      <w:r>
+        <w:rPr>
+          <w:lang w:val="en-GB"/>
+        </w:rPr>
+        <w:t>Visual Studio Community 2022 (64 bits) - Version 17.9.2</w:t>
+      </w:r>
+    </w:p>
+    <w:p>
+      <w:pPr>
+        <w:rPr>
+          <w:lang w:val="fr-CH"/>
+        </w:rPr>
+      </w:pPr>
+      <w:r>
+        <w:rPr>
+          <w:b/>
+          <w:bCs/>
+          <w:lang w:val="fr-CH"/>
+        </w:rPr>
+        <w:t>Data/Chess.csv :</w:t>
+      </w:r>
+      <w:r>
+        <w:rPr>
+          <w:lang w:val="fr-CH"/>
+        </w:rPr>
+        <w:t xml:space="preserve"> Jeu de données utilisée pour tester l’application</w:t>
+      </w:r>
+    </w:p>
+    <w:p>
+      <w:pPr>
+        <w:rPr>
+          <w:b/>
+          <w:bCs/>
+          <w:lang w:val="fr-CH"/>
+        </w:rPr>
+      </w:pPr>
+      <w:r>
+        <w:rPr>
+          <w:b/>
+          <w:bCs/>
+          <w:lang w:val="fr-CH"/>
+        </w:rPr>
+        <w:t>Fichier projet :</w:t>
+      </w:r>
+    </w:p>
+    <w:p>
+      <w:pPr>
+        <w:pStyle w:val="Paragraphedeliste"/>
+        <w:numPr>
+          <w:ilvl w:val="0"/>
+          <w:numId w:val="17"/>
+        </w:numPr>
+        <w:jc w:val="both"/>
+        <w:rPr>
+          <w:lang w:val="fr-CH"/>
+        </w:rPr>
+      </w:pPr>
+      <w:proofErr w:type="spellStart"/>
+      <w:r>
+        <w:rPr>
+          <w:lang w:val="fr-CH"/>
+        </w:rPr>
+        <w:t>DataLine.cs</w:t>
+      </w:r>
+      <w:proofErr w:type="spellEnd"/>
+      <w:r>
+        <w:rPr>
+          <w:lang w:val="fr-CH"/>
+        </w:rPr>
+        <w:t> : Classe représentant une ligne de données</w:t>
+      </w:r>
+    </w:p>
+    <w:p>
+      <w:pPr>
+        <w:pStyle w:val="Paragraphedeliste"/>
+        <w:numPr>
+          <w:ilvl w:val="0"/>
+          <w:numId w:val="17"/>
+        </w:numPr>
+        <w:rPr>
+          <w:lang w:val="fr-CH"/>
+        </w:rPr>
+      </w:pPr>
+      <w:proofErr w:type="spellStart"/>
+      <w:r>
+        <w:rPr>
+          <w:lang w:val="fr-CH"/>
+        </w:rPr>
+        <w:t>DataPoints.cs</w:t>
+      </w:r>
+      <w:proofErr w:type="spellEnd"/>
+      <w:r>
+        <w:rPr>
+          <w:lang w:val="fr-CH"/>
+        </w:rPr>
+        <w:t> : Classe représentant le fichier csv traité</w:t>
+      </w:r>
+    </w:p>
+    <w:p>
+      <w:pPr>
+        <w:pStyle w:val="Paragraphedeliste"/>
+        <w:numPr>
+          <w:ilvl w:val="0"/>
+          <w:numId w:val="17"/>
+        </w:numPr>
+        <w:rPr>
+          <w:lang w:val="fr-CH"/>
+        </w:rPr>
+      </w:pPr>
+      <w:proofErr w:type="spellStart"/>
+      <w:r>
+        <w:rPr>
+          <w:lang w:val="fr-CH"/>
+        </w:rPr>
+        <w:t>Point.cs</w:t>
+      </w:r>
+      <w:proofErr w:type="spellEnd"/>
+      <w:r>
+        <w:rPr>
+          <w:lang w:val="fr-CH"/>
+        </w:rPr>
+        <w:t> : Classe représentant un point sur le graphique</w:t>
+      </w:r>
+    </w:p>
+    <w:p>
+      <w:pPr>
+        <w:pStyle w:val="Paragraphedeliste"/>
+        <w:numPr>
+          <w:ilvl w:val="0"/>
+          <w:numId w:val="17"/>
+        </w:numPr>
+        <w:rPr>
+          <w:lang w:val="fr-CH"/>
+        </w:rPr>
+      </w:pPr>
+      <w:proofErr w:type="spellStart"/>
+      <w:r>
+        <w:rPr>
+          <w:lang w:val="fr-CH"/>
+        </w:rPr>
+        <w:t>GraphicPage.xaml</w:t>
+      </w:r>
+      <w:proofErr w:type="spellEnd"/>
+      <w:r>
+        <w:rPr>
+          <w:lang w:val="fr-CH"/>
+        </w:rPr>
+        <w:t xml:space="preserve"> </w:t>
+      </w:r>
+      <w:proofErr w:type="gramStart"/>
+      <w:r>
+        <w:rPr>
+          <w:lang w:val="fr-CH"/>
+        </w:rPr>
+        <w:t>ou</w:t>
+      </w:r>
+      <w:proofErr w:type="gramEnd"/>
+      <w:r>
+        <w:rPr>
+          <w:lang w:val="fr-CH"/>
+        </w:rPr>
+        <w:t xml:space="preserve"> .</w:t>
+      </w:r>
+      <w:proofErr w:type="spellStart"/>
+      <w:r>
+        <w:rPr>
+          <w:lang w:val="fr-CH"/>
+        </w:rPr>
+        <w:t>cs</w:t>
+      </w:r>
+      <w:proofErr w:type="spellEnd"/>
+      <w:r>
+        <w:rPr>
+          <w:lang w:val="fr-CH"/>
+        </w:rPr>
+        <w:t xml:space="preserve"> : Représente le </w:t>
+      </w:r>
+      <w:proofErr w:type="spellStart"/>
+      <w:r>
+        <w:rPr>
+          <w:lang w:val="fr-CH"/>
+        </w:rPr>
+        <w:t>view</w:t>
+      </w:r>
+      <w:proofErr w:type="spellEnd"/>
+      <w:r>
+        <w:rPr>
+          <w:lang w:val="fr-CH"/>
+        </w:rPr>
+        <w:t xml:space="preserve"> du graphique</w:t>
+      </w:r>
+    </w:p>
+    <w:p>
+      <w:pPr>
+        <w:pStyle w:val="Paragraphedeliste"/>
+        <w:numPr>
+          <w:ilvl w:val="0"/>
+          <w:numId w:val="17"/>
+        </w:numPr>
+        <w:rPr>
+          <w:lang w:val="fr-CH"/>
+        </w:rPr>
+      </w:pPr>
+      <w:proofErr w:type="spellStart"/>
+      <w:r>
+        <w:rPr>
+          <w:lang w:val="fr-CH"/>
+        </w:rPr>
+        <w:t>Menu.xaml</w:t>
+      </w:r>
+      <w:proofErr w:type="spellEnd"/>
+      <w:r>
+        <w:rPr>
+          <w:lang w:val="fr-CH"/>
+        </w:rPr>
+        <w:t xml:space="preserve"> </w:t>
+      </w:r>
+      <w:proofErr w:type="gramStart"/>
+      <w:r>
+        <w:rPr>
+          <w:lang w:val="fr-CH"/>
+        </w:rPr>
+        <w:t>ou</w:t>
+      </w:r>
+      <w:proofErr w:type="gramEnd"/>
+      <w:r>
+        <w:rPr>
+          <w:lang w:val="fr-CH"/>
+        </w:rPr>
+        <w:t xml:space="preserve"> .</w:t>
+      </w:r>
+      <w:proofErr w:type="spellStart"/>
+      <w:r>
+        <w:rPr>
+          <w:lang w:val="fr-CH"/>
+        </w:rPr>
+        <w:t>cs</w:t>
+      </w:r>
+      <w:proofErr w:type="spellEnd"/>
+      <w:r>
+        <w:rPr>
+          <w:lang w:val="fr-CH"/>
+        </w:rPr>
+        <w:t> : Représente le menu (visuel)</w:t>
+      </w:r>
+    </w:p>
+    <w:p>
+      <w:pPr>
         <w:pStyle w:val="Titre2"/>
         <w:rPr>
           <w:i w:val="0"/>
           <w:iCs/>
         </w:rPr>
       </w:pPr>
-      <w:bookmarkStart w:id="21" w:name="_Toc175917902"/>
+      <w:bookmarkStart w:id="18" w:name="_Toc175917902"/>
       <w:r>
         <w:rPr>
           <w:i w:val="0"/>
@@ -3963,91 +5559,93 @@
         </w:rPr>
         <w:t>Description des test</w:t>
       </w:r>
+      <w:bookmarkEnd w:id="16"/>
+      <w:r>
+        <w:rPr>
+          <w:i w:val="0"/>
+          <w:iCs/>
+        </w:rPr>
+        <w:t>s effectués</w:t>
+      </w:r>
+      <w:bookmarkEnd w:id="17"/>
+      <w:bookmarkEnd w:id="18"/>
+    </w:p>
+    <w:p>
+      <w:pPr>
+        <w:pStyle w:val="En-tte"/>
+        <w:ind w:left="357"/>
+        <w:rPr>
+          <w:i/>
+        </w:rPr>
+      </w:pPr>
+    </w:p>
+    <w:p>
+      <w:pPr>
+        <w:ind w:left="1134" w:hanging="774"/>
+        <w:rPr>
+          <w:b/>
+          <w:bCs/>
+          <w:i/>
+          <w:iCs/>
+          <w:color w:val="FF0000"/>
+        </w:rPr>
+      </w:pPr>
+      <w:r>
+        <w:rPr>
+          <w:b/>
+          <w:bCs/>
+          <w:i/>
+          <w:iCs/>
+          <w:color w:val="FF0000"/>
+        </w:rPr>
+        <w:t>Reprendre les tests d’acceptance d’IceScrum au moyen de la feuille ad hoc d’</w:t>
+      </w:r>
+      <w:proofErr w:type="spellStart"/>
+      <w:r>
+        <w:rPr>
+          <w:b/>
+          <w:bCs/>
+          <w:i/>
+          <w:iCs/>
+          <w:color w:val="FF0000"/>
+        </w:rPr>
+        <w:t>IceTools</w:t>
+      </w:r>
+      <w:proofErr w:type="spellEnd"/>
+    </w:p>
+    <w:p>
+      <w:pPr>
+        <w:pStyle w:val="Titre2"/>
+        <w:rPr>
+          <w:i w:val="0"/>
+          <w:iCs/>
+        </w:rPr>
+      </w:pPr>
+      <w:bookmarkStart w:id="19" w:name="_Toc25553322"/>
+      <w:bookmarkStart w:id="20" w:name="_Toc71691026"/>
+      <w:bookmarkStart w:id="21" w:name="_Toc175917903"/>
+      <w:r>
+        <w:rPr>
+          <w:i w:val="0"/>
+          <w:iCs/>
+        </w:rPr>
+        <w:t xml:space="preserve">Erreurs </w:t>
+      </w:r>
       <w:bookmarkEnd w:id="19"/>
       <w:r>
         <w:rPr>
           <w:i w:val="0"/>
           <w:iCs/>
         </w:rPr>
-        <w:t>s effectués</w:t>
+        <w:t>restantes</w:t>
       </w:r>
       <w:bookmarkEnd w:id="20"/>
       <w:bookmarkEnd w:id="21"/>
-    </w:p>
-    <w:p>
-      <w:pPr>
-        <w:pStyle w:val="En-tte"/>
-        <w:ind w:left="357"/>
-        <w:rPr>
-          <w:i/>
-        </w:rPr>
-      </w:pPr>
-    </w:p>
-    <w:p>
-      <w:pPr>
-        <w:ind w:left="1134" w:hanging="774"/>
-        <w:rPr>
-          <w:b/>
-          <w:bCs/>
-          <w:i/>
-          <w:iCs/>
-          <w:color w:val="FF0000"/>
-        </w:rPr>
-      </w:pPr>
-      <w:r>
-        <w:rPr>
-          <w:b/>
-          <w:bCs/>
-          <w:i/>
-          <w:iCs/>
-          <w:color w:val="FF0000"/>
-        </w:rPr>
-        <w:t>Reprendre les tests d’acceptance d’IceScrum au moyen de la feuille ad hoc d’</w:t>
-      </w:r>
-      <w:r>
-        <w:rPr>
-          <w:b/>
-          <w:bCs/>
-          <w:i/>
-          <w:iCs/>
-          <w:color w:val="FF0000"/>
-        </w:rPr>
-        <w:t>IceTools</w:t>
-      </w:r>
-    </w:p>
-    <w:p>
-      <w:pPr>
-        <w:pStyle w:val="Titre2"/>
+      <w:r>
         <w:rPr>
           <w:i w:val="0"/>
           <w:iCs/>
         </w:rPr>
-      </w:pPr>
-      <w:bookmarkStart w:id="22" w:name="_Toc25553322"/>
-      <w:bookmarkStart w:id="23" w:name="_Toc71691026"/>
-      <w:bookmarkStart w:id="24" w:name="_Toc175917903"/>
-      <w:r>
-        <w:rPr>
-          <w:i w:val="0"/>
-          <w:iCs/>
-        </w:rPr>
-        <w:t xml:space="preserve">Erreurs </w:t>
-      </w:r>
-      <w:bookmarkEnd w:id="22"/>
-      <w:r>
-        <w:rPr>
-          <w:i w:val="0"/>
-          <w:iCs/>
-        </w:rPr>
-        <w:t>restantes</w:t>
-      </w:r>
-      <w:bookmarkEnd w:id="23"/>
-      <w:bookmarkEnd w:id="24"/>
-      <w:r>
-        <w:rPr>
-          <w:i w:val="0"/>
-          <w:iCs/>
-        </w:rPr>
         <w:t xml:space="preserve">  </w:t>
       </w:r>
     </w:p>
@@ -4058,7 +5656,7 @@
           <w:i/>
         </w:rPr>
       </w:pPr>
-      <w:bookmarkStart w:id="25" w:name="_Toc25553323"/>
+      <w:bookmarkStart w:id="22" w:name="_Toc25553323"/>
     </w:p>
     <w:p>
       <w:pPr>
@@ -4131,7 +5729,7 @@
         </w:rPr>
         <w:t>Conséquences sur l'utilisation du produit</w:t>
       </w:r>
-      <w:bookmarkEnd w:id="25"/>
+      <w:bookmarkEnd w:id="22"/>
     </w:p>
     <w:p>
       <w:pPr>
@@ -4177,7 +5775,7 @@
         </w:rPr>
         <w:t xml:space="preserve">Reporter la </w:t>
       </w:r>
-      <w:hyperlink r:id="rId10" w:anchor=":~:text=La%20dette%20technique%20survient%20quand,de%20plus%20en%20plus%20fr%C3%A9quents.">
+      <w:hyperlink r:id="rId14" w:anchor=":~:text=La%20dette%20technique%20survient%20quand,de%20plus%20en%20plus%20fr%C3%A9quents.">
         <w:r>
           <w:rPr>
             <w:rStyle w:val="Lienhypertexte"/>
@@ -4216,18 +5814,18 @@
           <w:tab w:val="num" w:pos="360"/>
         </w:tabs>
       </w:pPr>
-      <w:bookmarkStart w:id="26" w:name="_Toc25553328"/>
-      <w:bookmarkStart w:id="27" w:name="_Toc71703263"/>
-      <w:bookmarkStart w:id="28" w:name="_Toc175917904"/>
+      <w:bookmarkStart w:id="23" w:name="_Toc25553328"/>
+      <w:bookmarkStart w:id="24" w:name="_Toc71703263"/>
+      <w:bookmarkStart w:id="25" w:name="_Toc175917904"/>
       <w:r>
         <w:t>C</w:t>
       </w:r>
-      <w:bookmarkEnd w:id="26"/>
-      <w:bookmarkEnd w:id="27"/>
+      <w:bookmarkEnd w:id="23"/>
+      <w:bookmarkEnd w:id="24"/>
       <w:r>
         <w:t>onclusions</w:t>
       </w:r>
-      <w:bookmarkEnd w:id="28"/>
+      <w:bookmarkEnd w:id="25"/>
     </w:p>
     <w:p>
       <w:pPr>
@@ -4259,6 +5857,7 @@
           <w:sz w:val="24"/>
           <w:szCs w:val="24"/>
         </w:rPr>
+        <w:lastRenderedPageBreak/>
         <w:t xml:space="preserve">Développez en tous cas les points </w:t>
       </w:r>
       <w:r>
@@ -4390,51 +5989,51 @@
           <w:tab w:val="num" w:pos="360"/>
         </w:tabs>
       </w:pPr>
-      <w:bookmarkStart w:id="29" w:name="_Toc71703264"/>
-      <w:bookmarkStart w:id="30" w:name="_Toc175917905"/>
+      <w:bookmarkStart w:id="26" w:name="_Toc71703264"/>
+      <w:bookmarkStart w:id="27" w:name="_Toc175917905"/>
       <w:r>
         <w:lastRenderedPageBreak/>
         <w:t>A</w:t>
       </w:r>
+      <w:bookmarkEnd w:id="26"/>
+      <w:r>
+        <w:t>nnexes</w:t>
+      </w:r>
+      <w:bookmarkEnd w:id="27"/>
+    </w:p>
+    <w:p>
+      <w:pPr>
+        <w:pStyle w:val="Titre2"/>
+        <w:rPr>
+          <w:i w:val="0"/>
+          <w:iCs/>
+        </w:rPr>
+      </w:pPr>
+      <w:bookmarkStart w:id="28" w:name="_Toc25553330"/>
+      <w:bookmarkStart w:id="29" w:name="_Toc71703266"/>
+      <w:bookmarkStart w:id="30" w:name="_Toc175917907"/>
+      <w:r>
+        <w:rPr>
+          <w:i w:val="0"/>
+          <w:iCs/>
+        </w:rPr>
+        <w:t xml:space="preserve">Journal de </w:t>
+      </w:r>
+      <w:bookmarkEnd w:id="28"/>
       <w:bookmarkEnd w:id="29"/>
       <w:r>
-        <w:t>nnexes</w:t>
+        <w:rPr>
+          <w:i w:val="0"/>
+          <w:iCs/>
+        </w:rPr>
+        <w:t>travail</w:t>
       </w:r>
       <w:bookmarkEnd w:id="30"/>
-    </w:p>
-    <w:p>
-      <w:pPr>
-        <w:pStyle w:val="Titre2"/>
-        <w:rPr>
-          <w:i w:val="0"/>
-          <w:iCs/>
-        </w:rPr>
-      </w:pPr>
-      <w:bookmarkStart w:id="31" w:name="_Toc25553330"/>
-      <w:bookmarkStart w:id="32" w:name="_Toc71703266"/>
-      <w:bookmarkStart w:id="33" w:name="_Toc175917907"/>
-      <w:r>
-        <w:rPr>
-          <w:i w:val="0"/>
-          <w:iCs/>
-        </w:rPr>
-        <w:t xml:space="preserve">Journal de </w:t>
-      </w:r>
-      <w:bookmarkEnd w:id="31"/>
-      <w:bookmarkEnd w:id="32"/>
-      <w:r>
-        <w:rPr>
-          <w:i w:val="0"/>
-          <w:iCs/>
-        </w:rPr>
-        <w:t>travail</w:t>
-      </w:r>
-      <w:bookmarkEnd w:id="33"/>
     </w:p>
     <w:p/>
     <w:sectPr>
-      <w:headerReference w:type="default" r:id="rId11"/>
-      <w:footerReference w:type="default" r:id="rId12"/>
+      <w:headerReference w:type="default" r:id="rId15"/>
+      <w:footerReference w:type="default" r:id="rId16"/>
       <w:pgSz w:w="11906" w:h="16838" w:code="9"/>
       <w:pgMar w:top="1418" w:right="1418" w:bottom="1418" w:left="1418" w:header="720" w:footer="720" w:gutter="0"/>
       <w:cols w:space="720"/>
@@ -4476,12 +6075,21 @@
         <w:szCs w:val="16"/>
       </w:rPr>
     </w:pPr>
+    <w:proofErr w:type="gramStart"/>
     <w:r>
       <w:rPr>
         <w:sz w:val="16"/>
         <w:szCs w:val="16"/>
       </w:rPr>
-      <w:t>i-CQ VD Octobre 2010</w:t>
+      <w:t>i</w:t>
+    </w:r>
+    <w:proofErr w:type="gramEnd"/>
+    <w:r>
+      <w:rPr>
+        <w:sz w:val="16"/>
+        <w:szCs w:val="16"/>
+      </w:rPr>
+      <w:t>-CQ VD Octobre 2010</w:t>
     </w:r>
     <w:r>
       <w:rPr>
@@ -4543,7 +6151,23 @@
         <w:sz w:val="16"/>
         <w:szCs w:val="16"/>
       </w:rPr>
-      <w:t>Dernière modif : 02.12.2010</w:t>
+      <w:t xml:space="preserve">Dernière </w:t>
+    </w:r>
+    <w:proofErr w:type="spellStart"/>
+    <w:r>
+      <w:rPr>
+        <w:sz w:val="16"/>
+        <w:szCs w:val="16"/>
+      </w:rPr>
+      <w:t>modif</w:t>
+    </w:r>
+    <w:proofErr w:type="spellEnd"/>
+    <w:r>
+      <w:rPr>
+        <w:sz w:val="16"/>
+        <w:szCs w:val="16"/>
+      </w:rPr>
+      <w:t> : 02.12.2010</w:t>
     </w:r>
     <w:r>
       <w:rPr>
@@ -4672,6 +6296,119 @@
     </w:lvl>
   </w:abstractNum>
   <w:abstractNum w:abstractNumId="1" w15:restartNumberingAfterBreak="0">
+    <w:nsid w:val="0B283ED7"/>
+    <w:multiLevelType w:val="hybridMultilevel"/>
+    <w:tmpl w:val="461E3C96"/>
+    <w:lvl w:ilvl="0" w:tplc="100C0001">
+      <w:start w:val="1"/>
+      <w:numFmt w:val="bullet"/>
+      <w:lvlText w:val=""/>
+      <w:lvlJc w:val="left"/>
+      <w:pPr>
+        <w:ind w:left="720" w:hanging="360"/>
+      </w:pPr>
+      <w:rPr>
+        <w:rFonts w:ascii="Symbol" w:hAnsi="Symbol" w:hint="default"/>
+      </w:rPr>
+    </w:lvl>
+    <w:lvl w:ilvl="1" w:tplc="100C0003" w:tentative="1">
+      <w:start w:val="1"/>
+      <w:numFmt w:val="bullet"/>
+      <w:lvlText w:val="o"/>
+      <w:lvlJc w:val="left"/>
+      <w:pPr>
+        <w:ind w:left="1440" w:hanging="360"/>
+      </w:pPr>
+      <w:rPr>
+        <w:rFonts w:ascii="Courier New" w:hAnsi="Courier New" w:cs="Courier New" w:hint="default"/>
+      </w:rPr>
+    </w:lvl>
+    <w:lvl w:ilvl="2" w:tplc="100C0005" w:tentative="1">
+      <w:start w:val="1"/>
+      <w:numFmt w:val="bullet"/>
+      <w:lvlText w:val=""/>
+      <w:lvlJc w:val="left"/>
+      <w:pPr>
+        <w:ind w:left="2160" w:hanging="360"/>
+      </w:pPr>
+      <w:rPr>
+        <w:rFonts w:ascii="Wingdings" w:hAnsi="Wingdings" w:hint="default"/>
+      </w:rPr>
+    </w:lvl>
+    <w:lvl w:ilvl="3" w:tplc="100C0001" w:tentative="1">
+      <w:start w:val="1"/>
+      <w:numFmt w:val="bullet"/>
+      <w:lvlText w:val=""/>
+      <w:lvlJc w:val="left"/>
+      <w:pPr>
+        <w:ind w:left="2880" w:hanging="360"/>
+      </w:pPr>
+      <w:rPr>
+        <w:rFonts w:ascii="Symbol" w:hAnsi="Symbol" w:hint="default"/>
+      </w:rPr>
+    </w:lvl>
+    <w:lvl w:ilvl="4" w:tplc="100C0003" w:tentative="1">
+      <w:start w:val="1"/>
+      <w:numFmt w:val="bullet"/>
+      <w:lvlText w:val="o"/>
+      <w:lvlJc w:val="left"/>
+      <w:pPr>
+        <w:ind w:left="3600" w:hanging="360"/>
+      </w:pPr>
+      <w:rPr>
+        <w:rFonts w:ascii="Courier New" w:hAnsi="Courier New" w:cs="Courier New" w:hint="default"/>
+      </w:rPr>
+    </w:lvl>
+    <w:lvl w:ilvl="5" w:tplc="100C0005" w:tentative="1">
+      <w:start w:val="1"/>
+      <w:numFmt w:val="bullet"/>
+      <w:lvlText w:val=""/>
+      <w:lvlJc w:val="left"/>
+      <w:pPr>
+        <w:ind w:left="4320" w:hanging="360"/>
+      </w:pPr>
+      <w:rPr>
+        <w:rFonts w:ascii="Wingdings" w:hAnsi="Wingdings" w:hint="default"/>
+      </w:rPr>
+    </w:lvl>
+    <w:lvl w:ilvl="6" w:tplc="100C0001" w:tentative="1">
+      <w:start w:val="1"/>
+      <w:numFmt w:val="bullet"/>
+      <w:lvlText w:val=""/>
+      <w:lvlJc w:val="left"/>
+      <w:pPr>
+        <w:ind w:left="5040" w:hanging="360"/>
+      </w:pPr>
+      <w:rPr>
+        <w:rFonts w:ascii="Symbol" w:hAnsi="Symbol" w:hint="default"/>
+      </w:rPr>
+    </w:lvl>
+    <w:lvl w:ilvl="7" w:tplc="100C0003" w:tentative="1">
+      <w:start w:val="1"/>
+      <w:numFmt w:val="bullet"/>
+      <w:lvlText w:val="o"/>
+      <w:lvlJc w:val="left"/>
+      <w:pPr>
+        <w:ind w:left="5760" w:hanging="360"/>
+      </w:pPr>
+      <w:rPr>
+        <w:rFonts w:ascii="Courier New" w:hAnsi="Courier New" w:cs="Courier New" w:hint="default"/>
+      </w:rPr>
+    </w:lvl>
+    <w:lvl w:ilvl="8" w:tplc="100C0005" w:tentative="1">
+      <w:start w:val="1"/>
+      <w:numFmt w:val="bullet"/>
+      <w:lvlText w:val=""/>
+      <w:lvlJc w:val="left"/>
+      <w:pPr>
+        <w:ind w:left="6480" w:hanging="360"/>
+      </w:pPr>
+      <w:rPr>
+        <w:rFonts w:ascii="Wingdings" w:hAnsi="Wingdings" w:hint="default"/>
+      </w:rPr>
+    </w:lvl>
+  </w:abstractNum>
+  <w:abstractNum w:abstractNumId="2" w15:restartNumberingAfterBreak="0">
     <w:nsid w:val="0EC710CF"/>
     <w:multiLevelType w:val="hybridMultilevel"/>
     <w:tmpl w:val="021E9E2E"/>
@@ -4686,7 +6423,7 @@
         <w:rFonts w:ascii="Arial" w:eastAsia="Times New Roman" w:hAnsi="Arial" w:cs="Arial" w:hint="default"/>
       </w:rPr>
     </w:lvl>
-    <w:lvl w:ilvl="1" w:tplc="100C0003" w:tentative="1">
+    <w:lvl w:ilvl="1" w:tplc="100C0003">
       <w:start w:val="1"/>
       <w:numFmt w:val="bullet"/>
       <w:lvlText w:val="o"/>
@@ -4783,7 +6520,7 @@
       </w:rPr>
     </w:lvl>
   </w:abstractNum>
-  <w:abstractNum w:abstractNumId="2" w15:restartNumberingAfterBreak="0">
+  <w:abstractNum w:abstractNumId="3" w15:restartNumberingAfterBreak="0">
     <w:nsid w:val="102F1AD6"/>
     <w:multiLevelType w:val="hybridMultilevel"/>
     <w:tmpl w:val="52CAA3FC"/>
@@ -4896,7 +6633,7 @@
       </w:rPr>
     </w:lvl>
   </w:abstractNum>
-  <w:abstractNum w:abstractNumId="3" w15:restartNumberingAfterBreak="0">
+  <w:abstractNum w:abstractNumId="4" w15:restartNumberingAfterBreak="0">
     <w:nsid w:val="16794E2B"/>
     <w:multiLevelType w:val="hybridMultilevel"/>
     <w:tmpl w:val="641AD2C2"/>
@@ -5036,7 +6773,7 @@
       </w:rPr>
     </w:lvl>
   </w:abstractNum>
-  <w:abstractNum w:abstractNumId="4" w15:restartNumberingAfterBreak="0">
+  <w:abstractNum w:abstractNumId="5" w15:restartNumberingAfterBreak="0">
     <w:nsid w:val="19FF01AE"/>
     <w:multiLevelType w:val="hybridMultilevel"/>
     <w:tmpl w:val="EC6A3956"/>
@@ -5176,7 +6913,7 @@
       </w:rPr>
     </w:lvl>
   </w:abstractNum>
-  <w:abstractNum w:abstractNumId="5" w15:restartNumberingAfterBreak="0">
+  <w:abstractNum w:abstractNumId="6" w15:restartNumberingAfterBreak="0">
     <w:nsid w:val="27A404D8"/>
     <w:multiLevelType w:val="hybridMultilevel"/>
     <w:tmpl w:val="E4483B56"/>
@@ -5316,7 +7053,7 @@
       </w:rPr>
     </w:lvl>
   </w:abstractNum>
-  <w:abstractNum w:abstractNumId="6" w15:restartNumberingAfterBreak="0">
+  <w:abstractNum w:abstractNumId="7" w15:restartNumberingAfterBreak="0">
     <w:nsid w:val="318A3916"/>
     <w:multiLevelType w:val="hybridMultilevel"/>
     <w:tmpl w:val="7EC48B9C"/>
@@ -5429,7 +7166,7 @@
       </w:rPr>
     </w:lvl>
   </w:abstractNum>
-  <w:abstractNum w:abstractNumId="7" w15:restartNumberingAfterBreak="0">
+  <w:abstractNum w:abstractNumId="8" w15:restartNumberingAfterBreak="0">
     <w:nsid w:val="408C02FF"/>
     <w:multiLevelType w:val="hybridMultilevel"/>
     <w:tmpl w:val="1C925AC4"/>
@@ -5566,7 +7303,7 @@
       </w:rPr>
     </w:lvl>
   </w:abstractNum>
-  <w:abstractNum w:abstractNumId="8" w15:restartNumberingAfterBreak="0">
+  <w:abstractNum w:abstractNumId="9" w15:restartNumberingAfterBreak="0">
     <w:nsid w:val="42F31DAB"/>
     <w:multiLevelType w:val="hybridMultilevel"/>
     <w:tmpl w:val="A46C5D1C"/>
@@ -5706,7 +7443,7 @@
       </w:rPr>
     </w:lvl>
   </w:abstractNum>
-  <w:abstractNum w:abstractNumId="9" w15:restartNumberingAfterBreak="0">
+  <w:abstractNum w:abstractNumId="10" w15:restartNumberingAfterBreak="0">
     <w:nsid w:val="5082572C"/>
     <w:multiLevelType w:val="hybridMultilevel"/>
     <w:tmpl w:val="ED4ACFA4"/>
@@ -5846,7 +7583,93 @@
       </w:rPr>
     </w:lvl>
   </w:abstractNum>
-  <w:abstractNum w:abstractNumId="10" w15:restartNumberingAfterBreak="0">
+  <w:abstractNum w:abstractNumId="11" w15:restartNumberingAfterBreak="0">
+    <w:nsid w:val="510E3E92"/>
+    <w:multiLevelType w:val="hybridMultilevel"/>
+    <w:tmpl w:val="4406E770"/>
+    <w:lvl w:ilvl="0" w:tplc="53E604A8">
+      <w:start w:val="1"/>
+      <w:numFmt w:val="bullet"/>
+      <w:lvlText w:val="●"/>
+      <w:lvlJc w:val="left"/>
+      <w:pPr>
+        <w:ind w:left="720" w:hanging="360"/>
+      </w:pPr>
+    </w:lvl>
+    <w:lvl w:ilvl="1" w:tplc="1F3801F6">
+      <w:start w:val="1"/>
+      <w:numFmt w:val="bullet"/>
+      <w:lvlText w:val="○"/>
+      <w:lvlJc w:val="left"/>
+      <w:pPr>
+        <w:ind w:left="1440" w:hanging="360"/>
+      </w:pPr>
+    </w:lvl>
+    <w:lvl w:ilvl="2" w:tplc="A2EA6F08">
+      <w:start w:val="1"/>
+      <w:numFmt w:val="bullet"/>
+      <w:lvlText w:val="■"/>
+      <w:lvlJc w:val="left"/>
+      <w:pPr>
+        <w:ind w:left="2160" w:hanging="360"/>
+      </w:pPr>
+    </w:lvl>
+    <w:lvl w:ilvl="3" w:tplc="11065FC0">
+      <w:start w:val="1"/>
+      <w:numFmt w:val="bullet"/>
+      <w:lvlText w:val="●"/>
+      <w:lvlJc w:val="left"/>
+      <w:pPr>
+        <w:ind w:left="2880" w:hanging="360"/>
+      </w:pPr>
+    </w:lvl>
+    <w:lvl w:ilvl="4" w:tplc="A1782B18">
+      <w:start w:val="1"/>
+      <w:numFmt w:val="bullet"/>
+      <w:lvlText w:val="○"/>
+      <w:lvlJc w:val="left"/>
+      <w:pPr>
+        <w:ind w:left="3600" w:hanging="360"/>
+      </w:pPr>
+    </w:lvl>
+    <w:lvl w:ilvl="5" w:tplc="8528B0EE">
+      <w:start w:val="1"/>
+      <w:numFmt w:val="bullet"/>
+      <w:lvlText w:val="■"/>
+      <w:lvlJc w:val="left"/>
+      <w:pPr>
+        <w:ind w:left="4320" w:hanging="360"/>
+      </w:pPr>
+    </w:lvl>
+    <w:lvl w:ilvl="6" w:tplc="2DD6B7BE">
+      <w:start w:val="1"/>
+      <w:numFmt w:val="bullet"/>
+      <w:lvlText w:val="●"/>
+      <w:lvlJc w:val="left"/>
+      <w:pPr>
+        <w:ind w:left="5040" w:hanging="360"/>
+      </w:pPr>
+    </w:lvl>
+    <w:lvl w:ilvl="7" w:tplc="8EF86596">
+      <w:start w:val="1"/>
+      <w:numFmt w:val="bullet"/>
+      <w:lvlText w:val="●"/>
+      <w:lvlJc w:val="left"/>
+      <w:pPr>
+        <w:ind w:left="5760" w:hanging="360"/>
+      </w:pPr>
+    </w:lvl>
+    <w:lvl w:ilvl="8" w:tplc="8E6E9D70">
+      <w:start w:val="1"/>
+      <w:numFmt w:val="bullet"/>
+      <w:lvlText w:val="●"/>
+      <w:lvlJc w:val="left"/>
+      <w:pPr>
+        <w:ind w:left="6480" w:hanging="360"/>
+      </w:pPr>
+    </w:lvl>
+  </w:abstractNum>
+  <w:abstractNum w:abstractNumId="12" w15:restartNumberingAfterBreak="0">
     <w:nsid w:val="52B247CA"/>
     <w:multiLevelType w:val="hybridMultilevel"/>
     <w:tmpl w:val="B7D4D45A"/>
@@ -5986,7 +7809,7 @@
       </w:rPr>
     </w:lvl>
   </w:abstractNum>
-  <w:abstractNum w:abstractNumId="11" w15:restartNumberingAfterBreak="0">
+  <w:abstractNum w:abstractNumId="13" w15:restartNumberingAfterBreak="0">
     <w:nsid w:val="594C1361"/>
     <w:multiLevelType w:val="hybridMultilevel"/>
     <w:tmpl w:val="5C243628"/>
@@ -6126,7 +7949,7 @@
       </w:rPr>
     </w:lvl>
   </w:abstractNum>
-  <w:abstractNum w:abstractNumId="12" w15:restartNumberingAfterBreak="0">
+  <w:abstractNum w:abstractNumId="14" w15:restartNumberingAfterBreak="0">
     <w:nsid w:val="71E06583"/>
     <w:multiLevelType w:val="hybridMultilevel"/>
     <w:tmpl w:val="26C81FCE"/>
@@ -6266,7 +8089,7 @@
       </w:rPr>
     </w:lvl>
   </w:abstractNum>
-  <w:abstractNum w:abstractNumId="13" w15:restartNumberingAfterBreak="0">
+  <w:abstractNum w:abstractNumId="15" w15:restartNumberingAfterBreak="0">
     <w:nsid w:val="75A3529B"/>
     <w:multiLevelType w:val="hybridMultilevel"/>
     <w:tmpl w:val="819EEA64"/>
@@ -6406,7 +8229,7 @@
       </w:rPr>
     </w:lvl>
   </w:abstractNum>
-  <w:abstractNum w:abstractNumId="14" w15:restartNumberingAfterBreak="0">
+  <w:abstractNum w:abstractNumId="16" w15:restartNumberingAfterBreak="0">
     <w:nsid w:val="770D70A3"/>
     <w:multiLevelType w:val="hybridMultilevel"/>
     <w:tmpl w:val="E0E09518"/>
@@ -6519,7 +8342,7 @@
       </w:rPr>
     </w:lvl>
   </w:abstractNum>
-  <w:abstractNum w:abstractNumId="15" w15:restartNumberingAfterBreak="0">
+  <w:abstractNum w:abstractNumId="17" w15:restartNumberingAfterBreak="0">
     <w:nsid w:val="7B193736"/>
     <w:multiLevelType w:val="multilevel"/>
     <w:tmpl w:val="3E0A631E"/>
@@ -6641,7 +8464,7 @@
       </w:pPr>
     </w:lvl>
   </w:abstractNum>
-  <w:abstractNum w:abstractNumId="16" w15:restartNumberingAfterBreak="0">
+  <w:abstractNum w:abstractNumId="18" w15:restartNumberingAfterBreak="0">
     <w:nsid w:val="7DD245F2"/>
     <w:multiLevelType w:val="hybridMultilevel"/>
     <w:tmpl w:val="3100450C"/>
@@ -6782,55 +8605,73 @@
     </w:lvl>
   </w:abstractNum>
   <w:num w:numId="1" w16cid:durableId="296422304">
-    <w:abstractNumId w:val="15"/>
+    <w:abstractNumId w:val="17"/>
   </w:num>
   <w:num w:numId="2" w16cid:durableId="1629624138">
     <w:abstractNumId w:val="0"/>
   </w:num>
   <w:num w:numId="3" w16cid:durableId="11809127">
+    <w:abstractNumId w:val="5"/>
+  </w:num>
+  <w:num w:numId="4" w16cid:durableId="1691832835">
+    <w:abstractNumId w:val="15"/>
+  </w:num>
+  <w:num w:numId="5" w16cid:durableId="1522745159">
+    <w:abstractNumId w:val="12"/>
+  </w:num>
+  <w:num w:numId="6" w16cid:durableId="1484005747">
+    <w:abstractNumId w:val="6"/>
+  </w:num>
+  <w:num w:numId="7" w16cid:durableId="1594894657">
+    <w:abstractNumId w:val="13"/>
+  </w:num>
+  <w:num w:numId="8" w16cid:durableId="2046446243">
+    <w:abstractNumId w:val="18"/>
+  </w:num>
+  <w:num w:numId="9" w16cid:durableId="1845319643">
     <w:abstractNumId w:val="4"/>
   </w:num>
-  <w:num w:numId="4" w16cid:durableId="1691832835">
-    <w:abstractNumId w:val="13"/>
+  <w:num w:numId="10" w16cid:durableId="242447607">
+    <w:abstractNumId w:val="8"/>
   </w:num>
-  <w:num w:numId="5" w16cid:durableId="1522745159">
+  <w:num w:numId="11" w16cid:durableId="98531828">
     <w:abstractNumId w:val="10"/>
   </w:num>
-  <w:num w:numId="6" w16cid:durableId="1484005747">
-    <w:abstractNumId w:val="5"/>
+  <w:num w:numId="12" w16cid:durableId="1680041320">
+    <w:abstractNumId w:val="9"/>
   </w:num>
-  <w:num w:numId="7" w16cid:durableId="1594894657">
-    <w:abstractNumId w:val="11"/>
+  <w:num w:numId="13" w16cid:durableId="22563683">
+    <w:abstractNumId w:val="14"/>
   </w:num>
-  <w:num w:numId="8" w16cid:durableId="2046446243">
+  <w:num w:numId="14" w16cid:durableId="793056289">
     <w:abstractNumId w:val="16"/>
   </w:num>
-  <w:num w:numId="9" w16cid:durableId="1845319643">
+  <w:num w:numId="15" w16cid:durableId="768544148">
+    <w:abstractNumId w:val="7"/>
+  </w:num>
+  <w:num w:numId="16" w16cid:durableId="1300455978">
     <w:abstractNumId w:val="3"/>
   </w:num>
-  <w:num w:numId="10" w16cid:durableId="242447607">
-    <w:abstractNumId w:val="7"/>
-  </w:num>
-  <w:num w:numId="11" w16cid:durableId="98531828">
-    <w:abstractNumId w:val="9"/>
-  </w:num>
-  <w:num w:numId="12" w16cid:durableId="1680041320">
-    <w:abstractNumId w:val="8"/>
-  </w:num>
-  <w:num w:numId="13" w16cid:durableId="22563683">
-    <w:abstractNumId w:val="12"/>
-  </w:num>
-  <w:num w:numId="14" w16cid:durableId="793056289">
-    <w:abstractNumId w:val="14"/>
-  </w:num>
-  <w:num w:numId="15" w16cid:durableId="768544148">
-    <w:abstractNumId w:val="6"/>
-  </w:num>
-  <w:num w:numId="16" w16cid:durableId="1300455978">
+  <w:num w:numId="17" w16cid:durableId="250700169">
     <w:abstractNumId w:val="2"/>
   </w:num>
-  <w:num w:numId="17" w16cid:durableId="250700169">
+  <w:num w:numId="18" w16cid:durableId="755975948">
+    <w:abstractNumId w:val="17"/>
+  </w:num>
+  <w:num w:numId="19" w16cid:durableId="2041658274">
+    <w:abstractNumId w:val="17"/>
+  </w:num>
+  <w:num w:numId="20" w16cid:durableId="1505051825">
+    <w:abstractNumId w:val="17"/>
+  </w:num>
+  <w:num w:numId="21" w16cid:durableId="1048993137">
     <w:abstractNumId w:val="1"/>
+  </w:num>
+  <w:num w:numId="22" w16cid:durableId="1473402841">
+    <w:abstractNumId w:val="11"/>
+    <w:lvlOverride w:ilvl="0">
+      <w:startOverride w:val="1"/>
+    </w:lvlOverride>
   </w:num>
   <w:numIdMacAtCleanup w:val="13"/>
 </w:numbering>
@@ -7756,6 +9597,18 @@
       <w:lang w:val="fr-FR" w:eastAsia="fr-FR"/>
     </w:rPr>
   </w:style>
+  <w:style w:type="character" w:styleId="Mentionnonrsolue">
+    <w:name w:val="Unresolved Mention"/>
+    <w:basedOn w:val="Policepardfaut"/>
+    <w:uiPriority w:val="99"/>
+    <w:semiHidden/>
+    <w:unhideWhenUsed/>
+    <w:rsid w:val="00AC2D99"/>
+    <w:rPr>
+      <w:color w:val="605E5C"/>
+      <w:shd w:val="clear" w:color="auto" w:fill="E1DFDD"/>
+    </w:rPr>
+  </w:style>
 </w:styles>
 </file>
 

</xml_diff>

<commit_message>
doc(rapport): Update rapport and add jdt
</commit_message>
<xml_diff>
--- a/doc/Rapport.docx
+++ b/doc/Rapport.docx
@@ -189,7 +189,7 @@
       <w:r>
         <w:fldChar w:fldCharType="separate"/>
       </w:r>
-      <w:hyperlink w:anchor="_Toc179555797" w:history="1">
+      <w:hyperlink w:anchor="_Toc181368665" w:history="1">
         <w:r>
           <w:rPr>
             <w:rStyle w:val="Lienhypertexte"/>
@@ -229,7 +229,7 @@
           <w:rPr>
             <w:webHidden/>
           </w:rPr>
-          <w:instrText xml:space="preserve"> PAGEREF _Toc179555797 \h </w:instrText>
+          <w:instrText xml:space="preserve"> PAGEREF _Toc181368665 \h </w:instrText>
         </w:r>
         <w:r>
           <w:rPr>
@@ -273,7 +273,7 @@
           <w14:ligatures w14:val="standardContextual"/>
         </w:rPr>
       </w:pPr>
-      <w:hyperlink w:anchor="_Toc179555798" w:history="1">
+      <w:hyperlink w:anchor="_Toc181368666" w:history="1">
         <w:r>
           <w:rPr>
             <w:rStyle w:val="Lienhypertexte"/>
@@ -321,7 +321,7 @@
             <w:noProof/>
             <w:webHidden/>
           </w:rPr>
-          <w:instrText xml:space="preserve"> PAGEREF _Toc179555798 \h </w:instrText>
+          <w:instrText xml:space="preserve"> PAGEREF _Toc181368666 \h </w:instrText>
         </w:r>
         <w:r>
           <w:rPr>
@@ -369,7 +369,7 @@
           <w14:ligatures w14:val="standardContextual"/>
         </w:rPr>
       </w:pPr>
-      <w:hyperlink w:anchor="_Toc179555799" w:history="1">
+      <w:hyperlink w:anchor="_Toc181368667" w:history="1">
         <w:r>
           <w:rPr>
             <w:rStyle w:val="Lienhypertexte"/>
@@ -417,7 +417,7 @@
             <w:noProof/>
             <w:webHidden/>
           </w:rPr>
-          <w:instrText xml:space="preserve"> PAGEREF _Toc179555799 \h </w:instrText>
+          <w:instrText xml:space="preserve"> PAGEREF _Toc181368667 \h </w:instrText>
         </w:r>
         <w:r>
           <w:rPr>
@@ -465,7 +465,7 @@
           <w14:ligatures w14:val="standardContextual"/>
         </w:rPr>
       </w:pPr>
-      <w:hyperlink w:anchor="_Toc179555800" w:history="1">
+      <w:hyperlink w:anchor="_Toc181368668" w:history="1">
         <w:r>
           <w:rPr>
             <w:rStyle w:val="Lienhypertexte"/>
@@ -513,7 +513,7 @@
             <w:noProof/>
             <w:webHidden/>
           </w:rPr>
-          <w:instrText xml:space="preserve"> PAGEREF _Toc179555800 \h </w:instrText>
+          <w:instrText xml:space="preserve"> PAGEREF _Toc181368668 \h </w:instrText>
         </w:r>
         <w:r>
           <w:rPr>
@@ -556,7 +556,7 @@
           <w14:ligatures w14:val="standardContextual"/>
         </w:rPr>
       </w:pPr>
-      <w:hyperlink w:anchor="_Toc179555801" w:history="1">
+      <w:hyperlink w:anchor="_Toc181368669" w:history="1">
         <w:r>
           <w:rPr>
             <w:rStyle w:val="Lienhypertexte"/>
@@ -596,7 +596,7 @@
           <w:rPr>
             <w:webHidden/>
           </w:rPr>
-          <w:instrText xml:space="preserve"> PAGEREF _Toc179555801 \h </w:instrText>
+          <w:instrText xml:space="preserve"> PAGEREF _Toc181368669 \h </w:instrText>
         </w:r>
         <w:r>
           <w:rPr>
@@ -640,7 +640,7 @@
           <w14:ligatures w14:val="standardContextual"/>
         </w:rPr>
       </w:pPr>
-      <w:hyperlink w:anchor="_Toc179555802" w:history="1">
+      <w:hyperlink w:anchor="_Toc181368670" w:history="1">
         <w:r>
           <w:rPr>
             <w:rStyle w:val="Lienhypertexte"/>
@@ -688,7 +688,7 @@
             <w:noProof/>
             <w:webHidden/>
           </w:rPr>
-          <w:instrText xml:space="preserve"> PAGEREF _Toc179555802 \h </w:instrText>
+          <w:instrText xml:space="preserve"> PAGEREF _Toc181368670 \h </w:instrText>
         </w:r>
         <w:r>
           <w:rPr>
@@ -736,7 +736,7 @@
           <w14:ligatures w14:val="standardContextual"/>
         </w:rPr>
       </w:pPr>
-      <w:hyperlink w:anchor="_Toc179555803" w:history="1">
+      <w:hyperlink w:anchor="_Toc181368671" w:history="1">
         <w:r>
           <w:rPr>
             <w:rStyle w:val="Lienhypertexte"/>
@@ -784,7 +784,7 @@
             <w:noProof/>
             <w:webHidden/>
           </w:rPr>
-          <w:instrText xml:space="preserve"> PAGEREF _Toc179555803 \h </w:instrText>
+          <w:instrText xml:space="preserve"> PAGEREF _Toc181368671 \h </w:instrText>
         </w:r>
         <w:r>
           <w:rPr>
@@ -832,7 +832,7 @@
           <w14:ligatures w14:val="standardContextual"/>
         </w:rPr>
       </w:pPr>
-      <w:hyperlink w:anchor="_Toc179555804" w:history="1">
+      <w:hyperlink w:anchor="_Toc181368672" w:history="1">
         <w:r>
           <w:rPr>
             <w:rStyle w:val="Lienhypertexte"/>
@@ -880,7 +880,7 @@
             <w:noProof/>
             <w:webHidden/>
           </w:rPr>
-          <w:instrText xml:space="preserve"> PAGEREF _Toc179555804 \h </w:instrText>
+          <w:instrText xml:space="preserve"> PAGEREF _Toc181368672 \h </w:instrText>
         </w:r>
         <w:r>
           <w:rPr>
@@ -928,7 +928,7 @@
           <w14:ligatures w14:val="standardContextual"/>
         </w:rPr>
       </w:pPr>
-      <w:hyperlink w:anchor="_Toc179555805" w:history="1">
+      <w:hyperlink w:anchor="_Toc181368673" w:history="1">
         <w:r>
           <w:rPr>
             <w:rStyle w:val="Lienhypertexte"/>
@@ -974,7 +974,7 @@
             <w:noProof/>
             <w:webHidden/>
           </w:rPr>
-          <w:instrText xml:space="preserve"> PAGEREF _Toc179555805 \h </w:instrText>
+          <w:instrText xml:space="preserve"> PAGEREF _Toc181368673 \h </w:instrText>
         </w:r>
         <w:r>
           <w:rPr>
@@ -1022,7 +1022,7 @@
           <w14:ligatures w14:val="standardContextual"/>
         </w:rPr>
       </w:pPr>
-      <w:hyperlink w:anchor="_Toc179555806" w:history="1">
+      <w:hyperlink w:anchor="_Toc181368674" w:history="1">
         <w:r>
           <w:rPr>
             <w:rStyle w:val="Lienhypertexte"/>
@@ -1068,7 +1068,7 @@
             <w:noProof/>
             <w:webHidden/>
           </w:rPr>
-          <w:instrText xml:space="preserve"> PAGEREF _Toc179555806 \h </w:instrText>
+          <w:instrText xml:space="preserve"> PAGEREF _Toc181368674 \h </w:instrText>
         </w:r>
         <w:r>
           <w:rPr>
@@ -1088,7 +1088,7 @@
             <w:noProof/>
             <w:webHidden/>
           </w:rPr>
-          <w:t>6</w:t>
+          <w:t>7</w:t>
         </w:r>
         <w:r>
           <w:rPr>
@@ -1116,7 +1116,7 @@
           <w14:ligatures w14:val="standardContextual"/>
         </w:rPr>
       </w:pPr>
-      <w:hyperlink w:anchor="_Toc179555807" w:history="1">
+      <w:hyperlink w:anchor="_Toc181368675" w:history="1">
         <w:r>
           <w:rPr>
             <w:rStyle w:val="Lienhypertexte"/>
@@ -1164,7 +1164,7 @@
             <w:noProof/>
             <w:webHidden/>
           </w:rPr>
-          <w:instrText xml:space="preserve"> PAGEREF _Toc179555807 \h </w:instrText>
+          <w:instrText xml:space="preserve"> PAGEREF _Toc181368675 \h </w:instrText>
         </w:r>
         <w:r>
           <w:rPr>
@@ -1207,7 +1207,7 @@
           <w14:ligatures w14:val="standardContextual"/>
         </w:rPr>
       </w:pPr>
-      <w:hyperlink w:anchor="_Toc179555808" w:history="1">
+      <w:hyperlink w:anchor="_Toc181368676" w:history="1">
         <w:r>
           <w:rPr>
             <w:rStyle w:val="Lienhypertexte"/>
@@ -1247,7 +1247,7 @@
           <w:rPr>
             <w:webHidden/>
           </w:rPr>
-          <w:instrText xml:space="preserve"> PAGEREF _Toc179555808 \h </w:instrText>
+          <w:instrText xml:space="preserve"> PAGEREF _Toc181368676 \h </w:instrText>
         </w:r>
         <w:r>
           <w:rPr>
@@ -1264,7 +1264,7 @@
           <w:rPr>
             <w:webHidden/>
           </w:rPr>
-          <w:t>7</w:t>
+          <w:t>8</w:t>
         </w:r>
         <w:r>
           <w:rPr>
@@ -1291,7 +1291,7 @@
           <w14:ligatures w14:val="standardContextual"/>
         </w:rPr>
       </w:pPr>
-      <w:hyperlink w:anchor="_Toc179555809" w:history="1">
+      <w:hyperlink w:anchor="_Toc181368677" w:history="1">
         <w:r>
           <w:rPr>
             <w:rStyle w:val="Lienhypertexte"/>
@@ -1339,7 +1339,7 @@
             <w:noProof/>
             <w:webHidden/>
           </w:rPr>
-          <w:instrText xml:space="preserve"> PAGEREF _Toc179555809 \h </w:instrText>
+          <w:instrText xml:space="preserve"> PAGEREF _Toc181368677 \h </w:instrText>
         </w:r>
         <w:r>
           <w:rPr>
@@ -1359,7 +1359,7 @@
             <w:noProof/>
             <w:webHidden/>
           </w:rPr>
-          <w:t>7</w:t>
+          <w:t>8</w:t>
         </w:r>
         <w:r>
           <w:rPr>
@@ -1374,6 +1374,7 @@
       <w:pPr>
         <w:pStyle w:val="TM3"/>
         <w:tabs>
+          <w:tab w:val="left" w:pos="1200"/>
           <w:tab w:val="right" w:leader="dot" w:pos="9060"/>
         </w:tabs>
         <w:rPr>
@@ -1386,7 +1387,7 @@
           <w14:ligatures w14:val="standardContextual"/>
         </w:rPr>
       </w:pPr>
-      <w:hyperlink w:anchor="_Toc179555810" w:history="1">
+      <w:hyperlink w:anchor="_Toc181368678" w:history="1">
         <w:r>
           <w:rPr>
             <w:rStyle w:val="Lienhypertexte"/>
@@ -1396,13 +1397,32 @@
         </w:r>
         <w:r>
           <w:rPr>
-            <w:noProof/>
-            <w:webHidden/>
+            <w:rFonts w:asciiTheme="minorHAnsi" w:eastAsiaTheme="minorEastAsia" w:hAnsiTheme="minorHAnsi" w:cstheme="minorBidi"/>
+            <w:noProof/>
+            <w:kern w:val="2"/>
+            <w:sz w:val="22"/>
+            <w:szCs w:val="22"/>
+            <w:lang w:val="fr-CH" w:eastAsia="fr-CH"/>
+            <w14:ligatures w14:val="standardContextual"/>
           </w:rPr>
           <w:tab/>
         </w:r>
         <w:r>
           <w:rPr>
+            <w:rStyle w:val="Lienhypertexte"/>
+            <w:noProof/>
+          </w:rPr>
+          <w:t>Gestion du csv</w:t>
+        </w:r>
+        <w:r>
+          <w:rPr>
+            <w:noProof/>
+            <w:webHidden/>
+          </w:rPr>
+          <w:tab/>
+        </w:r>
+        <w:r>
+          <w:rPr>
             <w:noProof/>
             <w:webHidden/>
           </w:rPr>
@@ -1413,7 +1433,7 @@
             <w:noProof/>
             <w:webHidden/>
           </w:rPr>
-          <w:instrText xml:space="preserve"> PAGEREF _Toc179555810 \h </w:instrText>
+          <w:instrText xml:space="preserve"> PAGEREF _Toc181368678 \h </w:instrText>
         </w:r>
         <w:r>
           <w:rPr>
@@ -1461,7 +1481,7 @@
           <w14:ligatures w14:val="standardContextual"/>
         </w:rPr>
       </w:pPr>
-      <w:hyperlink w:anchor="_Toc179555811" w:history="1">
+      <w:hyperlink w:anchor="_Toc181368679" w:history="1">
         <w:r>
           <w:rPr>
             <w:rStyle w:val="Lienhypertexte"/>
@@ -1509,7 +1529,7 @@
             <w:noProof/>
             <w:webHidden/>
           </w:rPr>
-          <w:instrText xml:space="preserve"> PAGEREF _Toc179555811 \h </w:instrText>
+          <w:instrText xml:space="preserve"> PAGEREF _Toc181368679 \h </w:instrText>
         </w:r>
         <w:r>
           <w:rPr>
@@ -1557,7 +1577,7 @@
           <w14:ligatures w14:val="standardContextual"/>
         </w:rPr>
       </w:pPr>
-      <w:hyperlink w:anchor="_Toc179555812" w:history="1">
+      <w:hyperlink w:anchor="_Toc181368680" w:history="1">
         <w:r>
           <w:rPr>
             <w:rStyle w:val="Lienhypertexte"/>
@@ -1603,7 +1623,7 @@
             <w:noProof/>
             <w:webHidden/>
           </w:rPr>
-          <w:instrText xml:space="preserve"> PAGEREF _Toc179555812 \h </w:instrText>
+          <w:instrText xml:space="preserve"> PAGEREF _Toc181368680 \h </w:instrText>
         </w:r>
         <w:r>
           <w:rPr>
@@ -1651,7 +1671,7 @@
           <w14:ligatures w14:val="standardContextual"/>
         </w:rPr>
       </w:pPr>
-      <w:hyperlink w:anchor="_Toc179555813" w:history="1">
+      <w:hyperlink w:anchor="_Toc181368681" w:history="1">
         <w:r>
           <w:rPr>
             <w:rStyle w:val="Lienhypertexte"/>
@@ -1697,7 +1717,7 @@
             <w:noProof/>
             <w:webHidden/>
           </w:rPr>
-          <w:instrText xml:space="preserve"> PAGEREF _Toc179555813 \h </w:instrText>
+          <w:instrText xml:space="preserve"> PAGEREF _Toc181368681 \h </w:instrText>
         </w:r>
         <w:r>
           <w:rPr>
@@ -1745,7 +1765,7 @@
           <w14:ligatures w14:val="standardContextual"/>
         </w:rPr>
       </w:pPr>
-      <w:hyperlink w:anchor="_Toc179555814" w:history="1">
+      <w:hyperlink w:anchor="_Toc181368682" w:history="1">
         <w:r>
           <w:rPr>
             <w:rStyle w:val="Lienhypertexte"/>
@@ -1772,23 +1792,7 @@
             <w:iCs/>
             <w:noProof/>
           </w:rPr>
-          <w:t>Mise en place de l’enviro</w:t>
-        </w:r>
-        <w:r>
-          <w:rPr>
-            <w:rStyle w:val="Lienhypertexte"/>
-            <w:iCs/>
-            <w:noProof/>
-          </w:rPr>
-          <w:t>n</w:t>
-        </w:r>
-        <w:r>
-          <w:rPr>
-            <w:rStyle w:val="Lienhypertexte"/>
-            <w:iCs/>
-            <w:noProof/>
-          </w:rPr>
-          <w:t>nement de travail</w:t>
+          <w:t>Mise en place de l’environnement de travail</w:t>
         </w:r>
         <w:r>
           <w:rPr>
@@ -1809,7 +1813,7 @@
             <w:noProof/>
             <w:webHidden/>
           </w:rPr>
-          <w:instrText xml:space="preserve"> PAGEREF _Toc179555814 \h </w:instrText>
+          <w:instrText xml:space="preserve"> PAGEREF _Toc181368682 \h </w:instrText>
         </w:r>
         <w:r>
           <w:rPr>
@@ -1857,7 +1861,7 @@
           <w14:ligatures w14:val="standardContextual"/>
         </w:rPr>
       </w:pPr>
-      <w:hyperlink w:anchor="_Toc179555815" w:history="1">
+      <w:hyperlink w:anchor="_Toc181368683" w:history="1">
         <w:r>
           <w:rPr>
             <w:rStyle w:val="Lienhypertexte"/>
@@ -1905,7 +1909,7 @@
             <w:noProof/>
             <w:webHidden/>
           </w:rPr>
-          <w:instrText xml:space="preserve"> PAGEREF _Toc179555815 \h </w:instrText>
+          <w:instrText xml:space="preserve"> PAGEREF _Toc181368683 \h </w:instrText>
         </w:r>
         <w:r>
           <w:rPr>
@@ -1953,7 +1957,7 @@
           <w14:ligatures w14:val="standardContextual"/>
         </w:rPr>
       </w:pPr>
-      <w:hyperlink w:anchor="_Toc179555816" w:history="1">
+      <w:hyperlink w:anchor="_Toc181368684" w:history="1">
         <w:r>
           <w:rPr>
             <w:rStyle w:val="Lienhypertexte"/>
@@ -2001,7 +2005,7 @@
             <w:noProof/>
             <w:webHidden/>
           </w:rPr>
-          <w:instrText xml:space="preserve"> PAGEREF _Toc179555816 \h </w:instrText>
+          <w:instrText xml:space="preserve"> PAGEREF _Toc181368684 \h </w:instrText>
         </w:r>
         <w:r>
           <w:rPr>
@@ -2021,7 +2025,7 @@
             <w:noProof/>
             <w:webHidden/>
           </w:rPr>
-          <w:t>9</w:t>
+          <w:t>10</w:t>
         </w:r>
         <w:r>
           <w:rPr>
@@ -2034,167 +2038,9 @@
     </w:p>
     <w:p>
       <w:pPr>
-        <w:pStyle w:val="TM1"/>
-        <w:rPr>
-          <w:rFonts w:asciiTheme="minorHAnsi" w:eastAsiaTheme="minorEastAsia" w:hAnsiTheme="minorHAnsi" w:cstheme="minorBidi"/>
-          <w:kern w:val="2"/>
-          <w:sz w:val="22"/>
-          <w:szCs w:val="22"/>
-          <w:lang w:val="fr-CH" w:eastAsia="fr-CH"/>
-          <w14:ligatures w14:val="standardContextual"/>
-        </w:rPr>
-      </w:pPr>
-      <w:hyperlink w:anchor="_Toc179555817" w:history="1">
-        <w:r>
-          <w:rPr>
-            <w:rStyle w:val="Lienhypertexte"/>
-          </w:rPr>
-          <w:t>4</w:t>
-        </w:r>
-        <w:r>
-          <w:rPr>
-            <w:rFonts w:asciiTheme="minorHAnsi" w:eastAsiaTheme="minorEastAsia" w:hAnsiTheme="minorHAnsi" w:cstheme="minorBidi"/>
-            <w:kern w:val="2"/>
-            <w:sz w:val="22"/>
-            <w:szCs w:val="22"/>
-            <w:lang w:val="fr-CH" w:eastAsia="fr-CH"/>
-            <w14:ligatures w14:val="standardContextual"/>
-          </w:rPr>
-          <w:tab/>
-        </w:r>
-        <w:r>
-          <w:rPr>
-            <w:rStyle w:val="Lienhypertexte"/>
-          </w:rPr>
-          <w:t>Conclusions</w:t>
-        </w:r>
-        <w:r>
-          <w:rPr>
-            <w:webHidden/>
-          </w:rPr>
-          <w:tab/>
-        </w:r>
-        <w:r>
-          <w:rPr>
-            <w:webHidden/>
-          </w:rPr>
-          <w:fldChar w:fldCharType="begin"/>
-        </w:r>
-        <w:r>
-          <w:rPr>
-            <w:webHidden/>
-          </w:rPr>
-          <w:instrText xml:space="preserve"> PAGEREF _Toc179555817 \h </w:instrText>
-        </w:r>
-        <w:r>
-          <w:rPr>
-            <w:webHidden/>
-          </w:rPr>
-        </w:r>
-        <w:r>
-          <w:rPr>
-            <w:webHidden/>
-          </w:rPr>
-          <w:fldChar w:fldCharType="separate"/>
-        </w:r>
-        <w:r>
-          <w:rPr>
-            <w:webHidden/>
-          </w:rPr>
-          <w:t>9</w:t>
-        </w:r>
-        <w:r>
-          <w:rPr>
-            <w:webHidden/>
-          </w:rPr>
-          <w:fldChar w:fldCharType="end"/>
-        </w:r>
-      </w:hyperlink>
-    </w:p>
-    <w:p>
-      <w:pPr>
-        <w:pStyle w:val="TM1"/>
-        <w:rPr>
-          <w:rFonts w:asciiTheme="minorHAnsi" w:eastAsiaTheme="minorEastAsia" w:hAnsiTheme="minorHAnsi" w:cstheme="minorBidi"/>
-          <w:kern w:val="2"/>
-          <w:sz w:val="22"/>
-          <w:szCs w:val="22"/>
-          <w:lang w:val="fr-CH" w:eastAsia="fr-CH"/>
-          <w14:ligatures w14:val="standardContextual"/>
-        </w:rPr>
-      </w:pPr>
-      <w:hyperlink w:anchor="_Toc179555818" w:history="1">
-        <w:r>
-          <w:rPr>
-            <w:rStyle w:val="Lienhypertexte"/>
-          </w:rPr>
-          <w:t>5</w:t>
-        </w:r>
-        <w:r>
-          <w:rPr>
-            <w:rFonts w:asciiTheme="minorHAnsi" w:eastAsiaTheme="minorEastAsia" w:hAnsiTheme="minorHAnsi" w:cstheme="minorBidi"/>
-            <w:kern w:val="2"/>
-            <w:sz w:val="22"/>
-            <w:szCs w:val="22"/>
-            <w:lang w:val="fr-CH" w:eastAsia="fr-CH"/>
-            <w14:ligatures w14:val="standardContextual"/>
-          </w:rPr>
-          <w:tab/>
-        </w:r>
-        <w:r>
-          <w:rPr>
-            <w:rStyle w:val="Lienhypertexte"/>
-          </w:rPr>
-          <w:t>Annexes</w:t>
-        </w:r>
-        <w:r>
-          <w:rPr>
-            <w:webHidden/>
-          </w:rPr>
-          <w:tab/>
-        </w:r>
-        <w:r>
-          <w:rPr>
-            <w:webHidden/>
-          </w:rPr>
-          <w:fldChar w:fldCharType="begin"/>
-        </w:r>
-        <w:r>
-          <w:rPr>
-            <w:webHidden/>
-          </w:rPr>
-          <w:instrText xml:space="preserve"> PAGEREF _Toc179555818 \h </w:instrText>
-        </w:r>
-        <w:r>
-          <w:rPr>
-            <w:webHidden/>
-          </w:rPr>
-        </w:r>
-        <w:r>
-          <w:rPr>
-            <w:webHidden/>
-          </w:rPr>
-          <w:fldChar w:fldCharType="separate"/>
-        </w:r>
-        <w:r>
-          <w:rPr>
-            <w:webHidden/>
-          </w:rPr>
-          <w:t>10</w:t>
-        </w:r>
-        <w:r>
-          <w:rPr>
-            <w:webHidden/>
-          </w:rPr>
-          <w:fldChar w:fldCharType="end"/>
-        </w:r>
-      </w:hyperlink>
-    </w:p>
-    <w:p>
-      <w:pPr>
-        <w:pStyle w:val="TM2"/>
-        <w:tabs>
-          <w:tab w:val="left" w:pos="800"/>
+        <w:pStyle w:val="TM3"/>
+        <w:tabs>
+          <w:tab w:val="left" w:pos="1200"/>
           <w:tab w:val="right" w:leader="dot" w:pos="9060"/>
         </w:tabs>
         <w:rPr>
@@ -2207,14 +2053,13 @@
           <w14:ligatures w14:val="standardContextual"/>
         </w:rPr>
       </w:pPr>
-      <w:hyperlink w:anchor="_Toc179555819" w:history="1">
+      <w:hyperlink w:anchor="_Toc181368685" w:history="1">
         <w:r>
           <w:rPr>
             <w:rStyle w:val="Lienhypertexte"/>
-            <w:iCs/>
-            <w:noProof/>
-          </w:rPr>
-          <w:t>5.1</w:t>
+            <w:noProof/>
+          </w:rPr>
+          <w:t>3.5.1</w:t>
         </w:r>
         <w:r>
           <w:rPr>
@@ -2231,9 +2076,262 @@
         <w:r>
           <w:rPr>
             <w:rStyle w:val="Lienhypertexte"/>
+            <w:noProof/>
+          </w:rPr>
+          <w:t>Gestion des erreurs du csv</w:t>
+        </w:r>
+        <w:r>
+          <w:rPr>
+            <w:noProof/>
+            <w:webHidden/>
+          </w:rPr>
+          <w:tab/>
+        </w:r>
+        <w:r>
+          <w:rPr>
+            <w:noProof/>
+            <w:webHidden/>
+          </w:rPr>
+          <w:fldChar w:fldCharType="begin"/>
+        </w:r>
+        <w:r>
+          <w:rPr>
+            <w:noProof/>
+            <w:webHidden/>
+          </w:rPr>
+          <w:instrText xml:space="preserve"> PAGEREF _Toc181368685 \h </w:instrText>
+        </w:r>
+        <w:r>
+          <w:rPr>
+            <w:noProof/>
+            <w:webHidden/>
+          </w:rPr>
+        </w:r>
+        <w:r>
+          <w:rPr>
+            <w:noProof/>
+            <w:webHidden/>
+          </w:rPr>
+          <w:fldChar w:fldCharType="separate"/>
+        </w:r>
+        <w:r>
+          <w:rPr>
+            <w:noProof/>
+            <w:webHidden/>
+          </w:rPr>
+          <w:t>10</w:t>
+        </w:r>
+        <w:r>
+          <w:rPr>
+            <w:noProof/>
+            <w:webHidden/>
+          </w:rPr>
+          <w:fldChar w:fldCharType="end"/>
+        </w:r>
+      </w:hyperlink>
+    </w:p>
+    <w:p>
+      <w:pPr>
+        <w:pStyle w:val="TM1"/>
+        <w:rPr>
+          <w:rFonts w:asciiTheme="minorHAnsi" w:eastAsiaTheme="minorEastAsia" w:hAnsiTheme="minorHAnsi" w:cstheme="minorBidi"/>
+          <w:kern w:val="2"/>
+          <w:sz w:val="22"/>
+          <w:szCs w:val="22"/>
+          <w:lang w:val="fr-CH" w:eastAsia="fr-CH"/>
+          <w14:ligatures w14:val="standardContextual"/>
+        </w:rPr>
+      </w:pPr>
+      <w:hyperlink w:anchor="_Toc181368686" w:history="1">
+        <w:r>
+          <w:rPr>
+            <w:rStyle w:val="Lienhypertexte"/>
+          </w:rPr>
+          <w:t>4</w:t>
+        </w:r>
+        <w:r>
+          <w:rPr>
+            <w:rFonts w:asciiTheme="minorHAnsi" w:eastAsiaTheme="minorEastAsia" w:hAnsiTheme="minorHAnsi" w:cstheme="minorBidi"/>
+            <w:kern w:val="2"/>
+            <w:sz w:val="22"/>
+            <w:szCs w:val="22"/>
+            <w:lang w:val="fr-CH" w:eastAsia="fr-CH"/>
+            <w14:ligatures w14:val="standardContextual"/>
+          </w:rPr>
+          <w:tab/>
+        </w:r>
+        <w:r>
+          <w:rPr>
+            <w:rStyle w:val="Lienhypertexte"/>
+          </w:rPr>
+          <w:t>Conclusions</w:t>
+        </w:r>
+        <w:r>
+          <w:rPr>
+            <w:webHidden/>
+          </w:rPr>
+          <w:tab/>
+        </w:r>
+        <w:r>
+          <w:rPr>
+            <w:webHidden/>
+          </w:rPr>
+          <w:fldChar w:fldCharType="begin"/>
+        </w:r>
+        <w:r>
+          <w:rPr>
+            <w:webHidden/>
+          </w:rPr>
+          <w:instrText xml:space="preserve"> PAGEREF _Toc181368686 \h </w:instrText>
+        </w:r>
+        <w:r>
+          <w:rPr>
+            <w:webHidden/>
+          </w:rPr>
+        </w:r>
+        <w:r>
+          <w:rPr>
+            <w:webHidden/>
+          </w:rPr>
+          <w:fldChar w:fldCharType="separate"/>
+        </w:r>
+        <w:r>
+          <w:rPr>
+            <w:webHidden/>
+          </w:rPr>
+          <w:t>10</w:t>
+        </w:r>
+        <w:r>
+          <w:rPr>
+            <w:webHidden/>
+          </w:rPr>
+          <w:fldChar w:fldCharType="end"/>
+        </w:r>
+      </w:hyperlink>
+    </w:p>
+    <w:p>
+      <w:pPr>
+        <w:pStyle w:val="TM1"/>
+        <w:rPr>
+          <w:rFonts w:asciiTheme="minorHAnsi" w:eastAsiaTheme="minorEastAsia" w:hAnsiTheme="minorHAnsi" w:cstheme="minorBidi"/>
+          <w:kern w:val="2"/>
+          <w:sz w:val="22"/>
+          <w:szCs w:val="22"/>
+          <w:lang w:val="fr-CH" w:eastAsia="fr-CH"/>
+          <w14:ligatures w14:val="standardContextual"/>
+        </w:rPr>
+      </w:pPr>
+      <w:hyperlink w:anchor="_Toc181368687" w:history="1">
+        <w:r>
+          <w:rPr>
+            <w:rStyle w:val="Lienhypertexte"/>
+          </w:rPr>
+          <w:t>5</w:t>
+        </w:r>
+        <w:r>
+          <w:rPr>
+            <w:rFonts w:asciiTheme="minorHAnsi" w:eastAsiaTheme="minorEastAsia" w:hAnsiTheme="minorHAnsi" w:cstheme="minorBidi"/>
+            <w:kern w:val="2"/>
+            <w:sz w:val="22"/>
+            <w:szCs w:val="22"/>
+            <w:lang w:val="fr-CH" w:eastAsia="fr-CH"/>
+            <w14:ligatures w14:val="standardContextual"/>
+          </w:rPr>
+          <w:tab/>
+        </w:r>
+        <w:r>
+          <w:rPr>
+            <w:rStyle w:val="Lienhypertexte"/>
+          </w:rPr>
+          <w:t>Annexes</w:t>
+        </w:r>
+        <w:r>
+          <w:rPr>
+            <w:webHidden/>
+          </w:rPr>
+          <w:tab/>
+        </w:r>
+        <w:r>
+          <w:rPr>
+            <w:webHidden/>
+          </w:rPr>
+          <w:fldChar w:fldCharType="begin"/>
+        </w:r>
+        <w:r>
+          <w:rPr>
+            <w:webHidden/>
+          </w:rPr>
+          <w:instrText xml:space="preserve"> PAGEREF _Toc181368687 \h </w:instrText>
+        </w:r>
+        <w:r>
+          <w:rPr>
+            <w:webHidden/>
+          </w:rPr>
+        </w:r>
+        <w:r>
+          <w:rPr>
+            <w:webHidden/>
+          </w:rPr>
+          <w:fldChar w:fldCharType="separate"/>
+        </w:r>
+        <w:r>
+          <w:rPr>
+            <w:webHidden/>
+          </w:rPr>
+          <w:t>10</w:t>
+        </w:r>
+        <w:r>
+          <w:rPr>
+            <w:webHidden/>
+          </w:rPr>
+          <w:fldChar w:fldCharType="end"/>
+        </w:r>
+      </w:hyperlink>
+    </w:p>
+    <w:p>
+      <w:pPr>
+        <w:pStyle w:val="TM2"/>
+        <w:tabs>
+          <w:tab w:val="left" w:pos="800"/>
+          <w:tab w:val="right" w:leader="dot" w:pos="9060"/>
+        </w:tabs>
+        <w:rPr>
+          <w:rFonts w:asciiTheme="minorHAnsi" w:eastAsiaTheme="minorEastAsia" w:hAnsiTheme="minorHAnsi" w:cstheme="minorBidi"/>
+          <w:noProof/>
+          <w:kern w:val="2"/>
+          <w:sz w:val="22"/>
+          <w:szCs w:val="22"/>
+          <w:lang w:val="fr-CH" w:eastAsia="fr-CH"/>
+          <w14:ligatures w14:val="standardContextual"/>
+        </w:rPr>
+      </w:pPr>
+      <w:hyperlink w:anchor="_Toc181368688" w:history="1">
+        <w:r>
+          <w:rPr>
+            <w:rStyle w:val="Lienhypertexte"/>
             <w:iCs/>
             <w:noProof/>
           </w:rPr>
+          <w:t>5.1</w:t>
+        </w:r>
+        <w:r>
+          <w:rPr>
+            <w:rFonts w:asciiTheme="minorHAnsi" w:eastAsiaTheme="minorEastAsia" w:hAnsiTheme="minorHAnsi" w:cstheme="minorBidi"/>
+            <w:noProof/>
+            <w:kern w:val="2"/>
+            <w:sz w:val="22"/>
+            <w:szCs w:val="22"/>
+            <w:lang w:val="fr-CH" w:eastAsia="fr-CH"/>
+            <w14:ligatures w14:val="standardContextual"/>
+          </w:rPr>
+          <w:tab/>
+        </w:r>
+        <w:r>
+          <w:rPr>
+            <w:rStyle w:val="Lienhypertexte"/>
+            <w:iCs/>
+            <w:noProof/>
+          </w:rPr>
           <w:t>Journal de travail</w:t>
         </w:r>
         <w:r>
@@ -2255,7 +2353,7 @@
             <w:noProof/>
             <w:webHidden/>
           </w:rPr>
-          <w:instrText xml:space="preserve"> PAGEREF _Toc179555819 \h </w:instrText>
+          <w:instrText xml:space="preserve"> PAGEREF _Toc181368688 \h </w:instrText>
         </w:r>
         <w:r>
           <w:rPr>
@@ -2308,7 +2406,7 @@
       <w:pPr>
         <w:pStyle w:val="Titre1"/>
       </w:pPr>
-      <w:bookmarkStart w:id="0" w:name="_Toc179555797"/>
+      <w:bookmarkStart w:id="0" w:name="_Toc181368665"/>
       <w:r>
         <w:lastRenderedPageBreak/>
         <w:t>Analyse prél</w:t>
@@ -2329,7 +2427,7 @@
           <w:iCs/>
         </w:rPr>
       </w:pPr>
-      <w:bookmarkStart w:id="1" w:name="_Toc179555798"/>
+      <w:bookmarkStart w:id="1" w:name="_Toc181368666"/>
       <w:r>
         <w:rPr>
           <w:i w:val="0"/>
@@ -2375,7 +2473,7 @@
           <w:iCs/>
         </w:rPr>
       </w:pPr>
-      <w:bookmarkStart w:id="2" w:name="_Toc179555799"/>
+      <w:bookmarkStart w:id="2" w:name="_Toc181368667"/>
       <w:r>
         <w:rPr>
           <w:i w:val="0"/>
@@ -2596,7 +2694,7 @@
           <w:iCs/>
         </w:rPr>
       </w:pPr>
-      <w:bookmarkStart w:id="3" w:name="_Toc179555800"/>
+      <w:bookmarkStart w:id="3" w:name="_Toc181368668"/>
       <w:r>
         <w:rPr>
           <w:i w:val="0"/>
@@ -2630,7 +2728,7 @@
       <w:pPr>
         <w:pStyle w:val="Titre1"/>
       </w:pPr>
-      <w:bookmarkStart w:id="4" w:name="_Toc179555801"/>
+      <w:bookmarkStart w:id="4" w:name="_Toc181368669"/>
       <w:r>
         <w:lastRenderedPageBreak/>
         <w:t>Analyse</w:t>
@@ -2648,7 +2746,7 @@
           <w:iCs/>
         </w:rPr>
       </w:pPr>
-      <w:bookmarkStart w:id="5" w:name="_Toc179555802"/>
+      <w:bookmarkStart w:id="5" w:name="_Toc181368670"/>
       <w:r>
         <w:rPr>
           <w:i w:val="0"/>
@@ -3078,7 +3176,7 @@
           <w:iCs/>
         </w:rPr>
       </w:pPr>
-      <w:bookmarkStart w:id="6" w:name="_Toc179555803"/>
+      <w:bookmarkStart w:id="6" w:name="_Toc181368671"/>
       <w:r>
         <w:rPr>
           <w:i w:val="0"/>
@@ -3194,7 +3292,7 @@
           <w:iCs/>
         </w:rPr>
       </w:pPr>
-      <w:bookmarkStart w:id="8" w:name="_Toc179555804"/>
+      <w:bookmarkStart w:id="8" w:name="_Toc181368672"/>
       <w:r>
         <w:rPr>
           <w:i w:val="0"/>
@@ -3209,7 +3307,7 @@
       <w:pPr>
         <w:pStyle w:val="Titre3"/>
       </w:pPr>
-      <w:bookmarkStart w:id="9" w:name="_Toc179555805"/>
+      <w:bookmarkStart w:id="9" w:name="_Toc181368673"/>
       <w:r>
         <w:t>Affichage du graphique</w:t>
       </w:r>
@@ -3313,7 +3411,23 @@
                     <w:ind w:left="595"/>
                   </w:pPr>
                   <w:r>
-                    <w:t>Sur mon bureau, lorsque je lance l'application une fenêtre apparait avec 2 boutons dont les contenus sont : - Graphique - Importer des données (regarder maquette menu)</w:t>
+                    <w:t xml:space="preserve">Sur mon bureau, lorsque je lance l'application une fenêtre apparait avec 2 boutons dont les contenus sont : </w:t>
+                  </w:r>
+                </w:p>
+                <w:p>
+                  <w:pPr>
+                    <w:ind w:left="595"/>
+                  </w:pPr>
+                  <w:r>
+                    <w:t>- Graphique</w:t>
+                  </w:r>
+                </w:p>
+                <w:p>
+                  <w:pPr>
+                    <w:ind w:left="595"/>
+                  </w:pPr>
+                  <w:r>
+                    <w:t xml:space="preserve"> - Importer des données (regarder maquette menu)</w:t>
                   </w:r>
                 </w:p>
                 <w:p>
@@ -3480,11 +3594,10 @@
         <w:rPr>
           <w:noProof/>
         </w:rPr>
-        <w:lastRenderedPageBreak/>
         <w:drawing>
-          <wp:inline distT="0" distB="0" distL="0" distR="0" wp14:anchorId="3AFF48B5" wp14:editId="279FCA2C">
-            <wp:extent cx="3248558" cy="4570934"/>
-            <wp:effectExtent l="5398" t="0" r="0" b="0"/>
+          <wp:inline distT="0" distB="0" distL="0" distR="0" wp14:anchorId="3AFF48B5" wp14:editId="438B5E25">
+            <wp:extent cx="2928777" cy="4120983"/>
+            <wp:effectExtent l="0" t="5398" r="0" b="0"/>
             <wp:docPr id="2" name="Image 2"/>
             <wp:cNvGraphicFramePr>
               <a:graphicFrameLocks xmlns:a="http://schemas.openxmlformats.org/drawingml/2006/main" noChangeAspect="1"/>
@@ -3512,7 +3625,7 @@
                   <pic:spPr bwMode="auto">
                     <a:xfrm rot="16200000">
                       <a:off x="0" y="0"/>
-                      <a:ext cx="3253106" cy="4577334"/>
+                      <a:ext cx="2938776" cy="4135052"/>
                     </a:xfrm>
                     <a:prstGeom prst="rect">
                       <a:avLst/>
@@ -3535,13 +3648,12 @@
       </w:r>
     </w:p>
     <w:p>
-      <w:pPr>
-        <w:jc w:val="center"/>
-      </w:pPr>
-    </w:p>
-    <w:p>
-      <w:r>
-        <w:t>Maquette menu :</w:t>
+      <w:r>
+        <w:lastRenderedPageBreak/>
+        <w:t>Maquette menu</w:t>
+      </w:r>
+      <w:r>
+        <w:t> :</w:t>
       </w:r>
     </w:p>
     <w:p/>
@@ -3613,10 +3725,21 @@
     </w:p>
     <w:p>
       <w:pPr>
+        <w:rPr>
+          <w:b/>
+        </w:rPr>
+      </w:pPr>
+      <w:r>
+        <w:br w:type="page"/>
+      </w:r>
+    </w:p>
+    <w:p>
+      <w:pPr>
         <w:pStyle w:val="Titre3"/>
       </w:pPr>
-      <w:bookmarkStart w:id="10" w:name="_Toc179555806"/>
-      <w:r>
+      <w:bookmarkStart w:id="10" w:name="_Toc181368674"/>
+      <w:r>
+        <w:lastRenderedPageBreak/>
         <w:t>Filtrer le graphique</w:t>
       </w:r>
       <w:bookmarkEnd w:id="10"/>
@@ -3741,7 +3864,6 @@
                     <w:ind w:right="415"/>
                   </w:pPr>
                   <w:r>
-                    <w:lastRenderedPageBreak/>
                     <w:t>Désélectionner un joueur</w:t>
                   </w:r>
                 </w:p>
@@ -3904,7 +4026,7 @@
           <w:iCs/>
         </w:rPr>
       </w:pPr>
-      <w:bookmarkStart w:id="11" w:name="_Toc179555807"/>
+      <w:bookmarkStart w:id="11" w:name="_Toc181368675"/>
       <w:r>
         <w:rPr>
           <w:i w:val="0"/>
@@ -3923,36 +4045,36 @@
           <w:tab w:val="clear" w:pos="9072"/>
         </w:tabs>
         <w:jc w:val="both"/>
+        <w:rPr>
+          <w:szCs w:val="14"/>
+        </w:rPr>
+      </w:pPr>
+      <w:r>
         <w:rPr>
           <w:b/>
           <w:bCs/>
           <w:szCs w:val="14"/>
         </w:rPr>
-      </w:pPr>
+        <w:t>Tests manuels :</w:t>
+      </w:r>
       <w:r>
         <w:rPr>
           <w:b/>
           <w:bCs/>
           <w:szCs w:val="14"/>
         </w:rPr>
-        <w:t>Tests manuels :</w:t>
-      </w:r>
-      <w:r>
-        <w:rPr>
-          <w:b/>
-          <w:bCs/>
+        <w:t xml:space="preserve"> </w:t>
+      </w:r>
+      <w:r>
+        <w:rPr>
           <w:szCs w:val="14"/>
         </w:rPr>
-        <w:t xml:space="preserve"> </w:t>
+        <w:t xml:space="preserve">Exécuter mon application sur l’ordinateur ou je travail et mon ordinateur portable personnel depuis VS2022 pour tester les différentes fonctionnalités décrit dans les tests d’acceptance. </w:t>
       </w:r>
     </w:p>
     <w:p>
       <w:pPr>
         <w:pStyle w:val="En-tte"/>
-        <w:numPr>
-          <w:ilvl w:val="0"/>
-          <w:numId w:val="17"/>
-        </w:numPr>
         <w:tabs>
           <w:tab w:val="clear" w:pos="4536"/>
           <w:tab w:val="clear" w:pos="9072"/>
@@ -3962,89 +4084,20 @@
           <w:szCs w:val="14"/>
         </w:rPr>
       </w:pPr>
-      <w:r>
-        <w:rPr>
-          <w:szCs w:val="14"/>
-        </w:rPr>
-        <w:t xml:space="preserve">Test manuel de l’application en se basant sur </w:t>
-      </w:r>
-      <w:r>
-        <w:rPr>
-          <w:szCs w:val="14"/>
-        </w:rPr>
-        <w:t>les tests d’acceptances sur plusieurs ordinateurs</w:t>
-      </w:r>
-    </w:p>
-    <w:p>
-      <w:pPr>
-        <w:pStyle w:val="En-tte"/>
-        <w:numPr>
-          <w:ilvl w:val="0"/>
-          <w:numId w:val="17"/>
-        </w:numPr>
-        <w:tabs>
-          <w:tab w:val="clear" w:pos="4536"/>
-          <w:tab w:val="clear" w:pos="9072"/>
-        </w:tabs>
-        <w:jc w:val="both"/>
-        <w:rPr>
-          <w:szCs w:val="14"/>
-        </w:rPr>
-      </w:pPr>
-      <w:r>
-        <w:rPr>
-          <w:szCs w:val="14"/>
-        </w:rPr>
-        <w:t>Ordinateur de l’école</w:t>
-      </w:r>
-    </w:p>
-    <w:p>
-      <w:pPr>
-        <w:pStyle w:val="En-tte"/>
-        <w:numPr>
-          <w:ilvl w:val="0"/>
-          <w:numId w:val="17"/>
-        </w:numPr>
-        <w:tabs>
-          <w:tab w:val="clear" w:pos="4536"/>
-          <w:tab w:val="clear" w:pos="9072"/>
-        </w:tabs>
-        <w:jc w:val="both"/>
-        <w:rPr>
-          <w:szCs w:val="14"/>
-        </w:rPr>
-      </w:pPr>
-      <w:r>
-        <w:rPr>
-          <w:szCs w:val="14"/>
-        </w:rPr>
-        <w:t xml:space="preserve">Ordinateur </w:t>
-      </w:r>
-      <w:r>
-        <w:rPr>
-          <w:szCs w:val="14"/>
-        </w:rPr>
-        <w:t>portable</w:t>
-      </w:r>
-      <w:r>
-        <w:rPr>
-          <w:szCs w:val="14"/>
-        </w:rPr>
-        <w:t xml:space="preserve"> personnel</w:t>
-      </w:r>
-    </w:p>
-    <w:p>
-      <w:pPr>
-        <w:pStyle w:val="En-tte"/>
-        <w:tabs>
-          <w:tab w:val="clear" w:pos="4536"/>
-          <w:tab w:val="clear" w:pos="9072"/>
-        </w:tabs>
-        <w:jc w:val="both"/>
-        <w:rPr>
-          <w:szCs w:val="14"/>
-        </w:rPr>
-      </w:pPr>
+    </w:p>
+    <w:p>
+      <w:pPr>
+        <w:rPr>
+          <w:b/>
+          <w:kern w:val="28"/>
+          <w:sz w:val="28"/>
+          <w:u w:val="single"/>
+        </w:rPr>
+      </w:pPr>
+      <w:bookmarkStart w:id="12" w:name="_Toc71703259"/>
+      <w:r>
+        <w:br w:type="page"/>
+      </w:r>
     </w:p>
     <w:p>
       <w:pPr>
@@ -4053,9 +4106,9 @@
           <w:tab w:val="num" w:pos="360"/>
         </w:tabs>
       </w:pPr>
-      <w:bookmarkStart w:id="12" w:name="_Toc71703259"/>
-      <w:bookmarkStart w:id="13" w:name="_Toc179555808"/>
-      <w:r>
+      <w:bookmarkStart w:id="13" w:name="_Toc181368676"/>
+      <w:r>
+        <w:lastRenderedPageBreak/>
         <w:t>R</w:t>
       </w:r>
       <w:bookmarkEnd w:id="12"/>
@@ -4072,9 +4125,9 @@
           <w:iCs/>
         </w:rPr>
       </w:pPr>
-      <w:bookmarkStart w:id="14" w:name="_Toc179555809"/>
-      <w:bookmarkStart w:id="15" w:name="_Toc25553317"/>
-      <w:bookmarkStart w:id="16" w:name="_Toc71691022"/>
+      <w:bookmarkStart w:id="14" w:name="_Toc25553317"/>
+      <w:bookmarkStart w:id="15" w:name="_Toc71691022"/>
+      <w:bookmarkStart w:id="16" w:name="_Toc181368677"/>
       <w:r>
         <w:rPr>
           <w:i w:val="0"/>
@@ -4082,112 +4135,24 @@
         </w:rPr>
         <w:t>Points de design spécifiques</w:t>
       </w:r>
-      <w:bookmarkEnd w:id="14"/>
+      <w:bookmarkEnd w:id="16"/>
     </w:p>
     <w:p>
       <w:pPr>
         <w:pStyle w:val="Titre3"/>
       </w:pPr>
-      <w:bookmarkStart w:id="17" w:name="_Toc179555810"/>
+      <w:bookmarkStart w:id="17" w:name="_Toc181368678"/>
+      <w:r>
+        <w:t>Gestion du csv</w:t>
+      </w:r>
       <w:bookmarkEnd w:id="17"/>
-      <w:r>
-        <w:t>Gestion du csv</w:t>
-      </w:r>
-    </w:p>
-    <w:p>
-      <w:pPr>
-        <w:pStyle w:val="Paragraphedeliste"/>
-        <w:numPr>
-          <w:ilvl w:val="0"/>
-          <w:numId w:val="17"/>
-        </w:numPr>
-      </w:pPr>
-      <w:r>
-        <w:t>Avant de trier les données</w:t>
-      </w:r>
-    </w:p>
-    <w:p>
-      <w:pPr>
-        <w:pStyle w:val="Paragraphedeliste"/>
-        <w:numPr>
-          <w:ilvl w:val="1"/>
-          <w:numId w:val="17"/>
-        </w:numPr>
-      </w:pPr>
-      <w:r>
-        <w:t>Lis la première ligne</w:t>
-      </w:r>
-    </w:p>
-    <w:p>
-      <w:pPr>
-        <w:pStyle w:val="Paragraphedeliste"/>
-        <w:numPr>
-          <w:ilvl w:val="1"/>
-          <w:numId w:val="17"/>
-        </w:numPr>
-      </w:pPr>
-      <w:r>
-        <w:t>Lis les autres lignes</w:t>
-      </w:r>
-    </w:p>
-    <w:p>
-      <w:pPr>
-        <w:pStyle w:val="Paragraphedeliste"/>
-        <w:numPr>
-          <w:ilvl w:val="0"/>
-          <w:numId w:val="17"/>
-        </w:numPr>
-      </w:pPr>
-      <w:r>
-        <w:t>Au moment de mettre les valeurs au bon format</w:t>
-      </w:r>
-    </w:p>
-    <w:p>
-      <w:pPr>
-        <w:pStyle w:val="Paragraphedeliste"/>
-        <w:numPr>
-          <w:ilvl w:val="1"/>
-          <w:numId w:val="17"/>
-        </w:numPr>
-      </w:pPr>
-      <w:r>
-        <w:t>Lis les lignes une à une</w:t>
-      </w:r>
-    </w:p>
-    <w:p>
-      <w:pPr>
-        <w:pStyle w:val="Paragraphedeliste"/>
-        <w:numPr>
-          <w:ilvl w:val="1"/>
-          <w:numId w:val="17"/>
-        </w:numPr>
-      </w:pPr>
-      <w:r>
-        <w:t xml:space="preserve">Sépare les éléments de chaque </w:t>
-      </w:r>
-    </w:p>
-    <w:p>
-      <w:pPr>
-        <w:pStyle w:val="Paragraphedeliste"/>
-        <w:numPr>
-          <w:ilvl w:val="1"/>
-          <w:numId w:val="17"/>
-        </w:numPr>
-      </w:pPr>
-      <w:r>
-        <w:t>Crée un id pour le joueur</w:t>
-      </w:r>
-    </w:p>
-    <w:p>
-      <w:pPr>
-        <w:pStyle w:val="Paragraphedeliste"/>
-        <w:numPr>
-          <w:ilvl w:val="1"/>
-          <w:numId w:val="17"/>
-        </w:numPr>
-      </w:pPr>
-      <w:r>
-        <w:t>Rajoute au joueur : son nom, son ELO et l’année</w:t>
+    </w:p>
+    <w:p>
+      <w:pPr>
+        <w:jc w:val="both"/>
+      </w:pPr>
+      <w:r>
+        <w:t>Pour la gestion du csv, je vais lire le fichier csv ligne par ligne pour récolter seulement les informations nécessaires. J’ai décidé de faire ça car c’était la manière ou je me sentais à l’aise.</w:t>
       </w:r>
     </w:p>
     <w:p>
@@ -4198,7 +4163,7 @@
           <w:iCs/>
         </w:rPr>
       </w:pPr>
-      <w:bookmarkStart w:id="18" w:name="_Toc179555811"/>
+      <w:bookmarkStart w:id="18" w:name="_Toc181368679"/>
       <w:r>
         <w:rPr>
           <w:i w:val="0"/>
@@ -4212,7 +4177,7 @@
       <w:pPr>
         <w:pStyle w:val="Titre3"/>
       </w:pPr>
-      <w:bookmarkStart w:id="19" w:name="_Toc179555812"/>
+      <w:bookmarkStart w:id="19" w:name="_Toc181368680"/>
       <w:r>
         <w:t>Affichage du graphique</w:t>
       </w:r>
@@ -4226,17 +4191,19 @@
         <w:t>Forms</w:t>
       </w:r>
       <w:r>
-        <w:t xml:space="preserve"> sans librairie sauf que c’était assez compliqué. Donc j’ai décidé de passer sur du WPF avec la librairie </w:t>
+        <w:t xml:space="preserve"> sans librairie </w:t>
+      </w:r>
+      <w:r>
+        <w:t>mais</w:t>
+      </w:r>
+      <w:r>
+        <w:t xml:space="preserve"> c’était assez compliqué. Donc j’ai décidé de passer sur du WPF avec la librairie </w:t>
       </w:r>
       <w:r>
         <w:t>Scott Plot</w:t>
       </w:r>
       <w:r>
-        <w:t xml:space="preserve">. La suite c’est bien déroulé jusqu’au moment de d’importer le csv de l’utilisateur. J’ai laissé une dette </w:t>
-      </w:r>
-      <w:r>
-        <w:lastRenderedPageBreak/>
-        <w:t xml:space="preserve">technique concernant la gestion des erreurs sur le fichier csv. J’ai été agréablement surpris de la librairie </w:t>
+        <w:t xml:space="preserve">. La suite c’est bien déroulé jusqu’au moment de d’importer le csv de l’utilisateur. J’ai laissé une dette technique concernant la gestion des erreurs sur le fichier csv. J’ai été agréablement surpris de la librairie </w:t>
       </w:r>
       <w:r>
         <w:t>Scott Plot</w:t>
@@ -4250,7 +4217,7 @@
       <w:pPr>
         <w:pStyle w:val="Titre3"/>
       </w:pPr>
-      <w:bookmarkStart w:id="20" w:name="_Toc179555813"/>
+      <w:bookmarkStart w:id="20" w:name="_Toc181368681"/>
       <w:r>
         <w:t>Filtrer le graphique</w:t>
       </w:r>
@@ -4275,11 +4242,11 @@
           <w:iCs/>
         </w:rPr>
       </w:pPr>
-      <w:bookmarkStart w:id="21" w:name="_Toc179555814"/>
-      <w:bookmarkStart w:id="22" w:name="_Toc25553321"/>
-      <w:bookmarkStart w:id="23" w:name="_Toc71691025"/>
+      <w:bookmarkStart w:id="21" w:name="_Toc25553321"/>
+      <w:bookmarkStart w:id="22" w:name="_Toc71691025"/>
+      <w:bookmarkStart w:id="23" w:name="_Toc181368682"/>
+      <w:bookmarkEnd w:id="14"/>
       <w:bookmarkEnd w:id="15"/>
-      <w:bookmarkEnd w:id="16"/>
       <w:r>
         <w:rPr>
           <w:i w:val="0"/>
@@ -4287,7 +4254,7 @@
         </w:rPr>
         <w:t>Mise en place de l’environnement de travail</w:t>
       </w:r>
-      <w:bookmarkEnd w:id="21"/>
+      <w:bookmarkEnd w:id="23"/>
     </w:p>
     <w:p>
       <w:pPr>
@@ -4336,42 +4303,113 @@
         <w:adjustRightInd w:val="0"/>
         <w:jc w:val="both"/>
         <w:rPr>
+          <w:lang w:val="en-GB"/>
+        </w:rPr>
+      </w:pPr>
+      <w:r>
+        <w:rPr>
+          <w:b/>
+          <w:bCs/>
+          <w:lang w:val="en-GB"/>
+        </w:rPr>
+        <w:t xml:space="preserve">Visual Studio </w:t>
+      </w:r>
+      <w:proofErr w:type="gramStart"/>
+      <w:r>
+        <w:rPr>
+          <w:b/>
+          <w:bCs/>
+          <w:lang w:val="en-GB"/>
+        </w:rPr>
+        <w:t>2022</w:t>
+      </w:r>
+      <w:r>
+        <w:rPr>
+          <w:b/>
+          <w:bCs/>
+          <w:lang w:val="en-GB"/>
+        </w:rPr>
+        <w:t xml:space="preserve"> </w:t>
+      </w:r>
+      <w:r>
+        <w:rPr>
+          <w:b/>
+          <w:bCs/>
+          <w:lang w:val="en-GB"/>
+        </w:rPr>
+        <w:t>:</w:t>
+      </w:r>
+      <w:proofErr w:type="gramEnd"/>
+      <w:r>
+        <w:rPr>
+          <w:b/>
+          <w:bCs/>
+          <w:lang w:val="en-GB"/>
+        </w:rPr>
+        <w:t xml:space="preserve"> </w:t>
+      </w:r>
+      <w:r>
+        <w:rPr>
+          <w:lang w:val="en-GB"/>
+        </w:rPr>
+        <w:t>Visual Studio Community 2022 (64 bits) - Version 17.9.2</w:t>
+      </w:r>
+    </w:p>
+    <w:p>
+      <w:pPr>
+        <w:autoSpaceDE w:val="0"/>
+        <w:autoSpaceDN w:val="0"/>
+        <w:adjustRightInd w:val="0"/>
+        <w:jc w:val="both"/>
+        <w:rPr>
           <w:rFonts w:ascii="Segoe UI" w:hAnsi="Segoe UI" w:cs="Segoe UI"/>
           <w:color w:val="000000"/>
           <w:sz w:val="18"/>
           <w:szCs w:val="18"/>
-          <w:lang w:val="en-GB" w:eastAsia="fr-CH"/>
+          <w:lang w:val="fr-CH" w:eastAsia="fr-CH"/>
         </w:rPr>
       </w:pPr>
       <w:r>
         <w:rPr>
           <w:b/>
           <w:bCs/>
-          <w:lang w:val="en-GB"/>
-        </w:rPr>
-        <w:t xml:space="preserve">Visual Studio </w:t>
+          <w:lang w:val="fr-CH"/>
+        </w:rPr>
+        <w:t>Scott plot</w:t>
       </w:r>
       <w:r>
         <w:rPr>
           <w:b/>
           <w:bCs/>
-          <w:lang w:val="en-GB"/>
-        </w:rPr>
-        <w:t>2022:</w:t>
+          <w:lang w:val="fr-CH"/>
+        </w:rPr>
+        <w:t xml:space="preserve"> WPF</w:t>
       </w:r>
       <w:r>
         <w:rPr>
           <w:b/>
           <w:bCs/>
-          <w:lang w:val="en-GB"/>
+          <w:lang w:val="fr-CH"/>
         </w:rPr>
         <w:t xml:space="preserve"> </w:t>
       </w:r>
       <w:r>
         <w:rPr>
-          <w:lang w:val="en-GB"/>
-        </w:rPr>
-        <w:t>Visual Studio Community 2022 (64 bits) - Version 17.9.2</w:t>
+          <w:lang w:val="fr-CH"/>
+        </w:rPr>
+        <w:t>:</w:t>
+      </w:r>
+      <w:r>
+        <w:rPr>
+          <w:lang w:val="fr-CH"/>
+        </w:rPr>
+        <w:t xml:space="preserve"> v</w:t>
+      </w:r>
+      <w:r>
+        <w:rPr>
+          <w:lang w:val="fr-CH"/>
+        </w:rPr>
+        <w:t>ersion 5.0.38</w:t>
       </w:r>
     </w:p>
     <w:p>
@@ -4424,11 +4462,19 @@
           <w:lang w:val="fr-CH"/>
         </w:rPr>
       </w:pPr>
+      <w:proofErr w:type="spellStart"/>
       <w:r>
         <w:rPr>
           <w:lang w:val="fr-CH"/>
         </w:rPr>
-        <w:t>DataLine.cs : Classe représentant une ligne de données</w:t>
+        <w:t>DataLine.cs</w:t>
+      </w:r>
+      <w:proofErr w:type="spellEnd"/>
+      <w:r>
+        <w:rPr>
+          <w:lang w:val="fr-CH"/>
+        </w:rPr>
+        <w:t> : Classe représentant une ligne de données</w:t>
       </w:r>
     </w:p>
     <w:p>
@@ -4442,11 +4488,19 @@
           <w:lang w:val="fr-CH"/>
         </w:rPr>
       </w:pPr>
+      <w:proofErr w:type="spellStart"/>
       <w:r>
         <w:rPr>
           <w:lang w:val="fr-CH"/>
         </w:rPr>
-        <w:t>DataPoints.cs : Classe représentant le fichier csv traité</w:t>
+        <w:t>DataPoints.cs</w:t>
+      </w:r>
+      <w:proofErr w:type="spellEnd"/>
+      <w:r>
+        <w:rPr>
+          <w:lang w:val="fr-CH"/>
+        </w:rPr>
+        <w:t> : Classe représentant le fichier csv traité</w:t>
       </w:r>
     </w:p>
     <w:p>
@@ -4460,11 +4514,19 @@
           <w:lang w:val="fr-CH"/>
         </w:rPr>
       </w:pPr>
+      <w:proofErr w:type="spellStart"/>
       <w:r>
         <w:rPr>
           <w:lang w:val="fr-CH"/>
         </w:rPr>
-        <w:t>Point.cs : Classe représentant un point sur le graphique</w:t>
+        <w:t>Point.cs</w:t>
+      </w:r>
+      <w:proofErr w:type="spellEnd"/>
+      <w:r>
+        <w:rPr>
+          <w:lang w:val="fr-CH"/>
+        </w:rPr>
+        <w:t> : Classe représentant un point sur le graphique</w:t>
       </w:r>
     </w:p>
     <w:p>
@@ -4478,11 +4540,61 @@
           <w:lang w:val="fr-CH"/>
         </w:rPr>
       </w:pPr>
+      <w:proofErr w:type="spellStart"/>
       <w:r>
         <w:rPr>
           <w:lang w:val="fr-CH"/>
         </w:rPr>
-        <w:t>GraphicPage.xaml ou .cs : Représente le view du graphique</w:t>
+        <w:t>GraphicPage.xaml</w:t>
+      </w:r>
+      <w:proofErr w:type="spellEnd"/>
+      <w:r>
+        <w:rPr>
+          <w:lang w:val="fr-CH"/>
+        </w:rPr>
+        <w:t xml:space="preserve"> </w:t>
+      </w:r>
+      <w:proofErr w:type="gramStart"/>
+      <w:r>
+        <w:rPr>
+          <w:lang w:val="fr-CH"/>
+        </w:rPr>
+        <w:t>ou</w:t>
+      </w:r>
+      <w:proofErr w:type="gramEnd"/>
+      <w:r>
+        <w:rPr>
+          <w:lang w:val="fr-CH"/>
+        </w:rPr>
+        <w:t xml:space="preserve"> .</w:t>
+      </w:r>
+      <w:proofErr w:type="spellStart"/>
+      <w:r>
+        <w:rPr>
+          <w:lang w:val="fr-CH"/>
+        </w:rPr>
+        <w:t>cs</w:t>
+      </w:r>
+      <w:proofErr w:type="spellEnd"/>
+      <w:r>
+        <w:rPr>
+          <w:lang w:val="fr-CH"/>
+        </w:rPr>
+        <w:t xml:space="preserve"> : Représente le </w:t>
+      </w:r>
+      <w:proofErr w:type="spellStart"/>
+      <w:r>
+        <w:rPr>
+          <w:lang w:val="fr-CH"/>
+        </w:rPr>
+        <w:t>view</w:t>
+      </w:r>
+      <w:proofErr w:type="spellEnd"/>
+      <w:r>
+        <w:rPr>
+          <w:lang w:val="fr-CH"/>
+        </w:rPr>
+        <w:t xml:space="preserve"> du graphique</w:t>
       </w:r>
     </w:p>
     <w:p>
@@ -4496,11 +4608,63 @@
           <w:lang w:val="fr-CH"/>
         </w:rPr>
       </w:pPr>
+      <w:proofErr w:type="spellStart"/>
       <w:r>
         <w:rPr>
           <w:lang w:val="fr-CH"/>
         </w:rPr>
-        <w:t>Menu.xaml ou .cs : Représente le menu (visuel)</w:t>
+        <w:t>Menu.xaml</w:t>
+      </w:r>
+      <w:proofErr w:type="spellEnd"/>
+      <w:r>
+        <w:rPr>
+          <w:lang w:val="fr-CH"/>
+        </w:rPr>
+        <w:t xml:space="preserve"> </w:t>
+      </w:r>
+      <w:proofErr w:type="gramStart"/>
+      <w:r>
+        <w:rPr>
+          <w:lang w:val="fr-CH"/>
+        </w:rPr>
+        <w:t>ou</w:t>
+      </w:r>
+      <w:proofErr w:type="gramEnd"/>
+      <w:r>
+        <w:rPr>
+          <w:lang w:val="fr-CH"/>
+        </w:rPr>
+        <w:t xml:space="preserve"> .</w:t>
+      </w:r>
+      <w:proofErr w:type="spellStart"/>
+      <w:r>
+        <w:rPr>
+          <w:lang w:val="fr-CH"/>
+        </w:rPr>
+        <w:t>cs</w:t>
+      </w:r>
+      <w:proofErr w:type="spellEnd"/>
+      <w:r>
+        <w:rPr>
+          <w:lang w:val="fr-CH"/>
+        </w:rPr>
+        <w:t> : Représente le menu (visuel)</w:t>
+      </w:r>
+    </w:p>
+    <w:p>
+      <w:pPr>
+        <w:rPr>
+          <w:b/>
+          <w:iCs/>
+          <w:u w:val="single"/>
+        </w:rPr>
+      </w:pPr>
+      <w:r>
+        <w:rPr>
+          <w:i/>
+          <w:iCs/>
+        </w:rPr>
+        <w:br w:type="page"/>
       </w:r>
     </w:p>
     <w:p>
@@ -4511,15 +4675,16 @@
           <w:iCs/>
         </w:rPr>
       </w:pPr>
-      <w:bookmarkStart w:id="24" w:name="_Toc179555815"/>
+      <w:bookmarkStart w:id="24" w:name="_Toc181368683"/>
       <w:r>
         <w:rPr>
           <w:i w:val="0"/>
           <w:iCs/>
         </w:rPr>
+        <w:lastRenderedPageBreak/>
         <w:t>Description des test</w:t>
       </w:r>
-      <w:bookmarkEnd w:id="22"/>
+      <w:bookmarkEnd w:id="21"/>
       <w:r>
         <w:rPr>
           <w:i w:val="0"/>
@@ -4527,17 +4692,12 @@
         </w:rPr>
         <w:t>s effectués</w:t>
       </w:r>
-      <w:bookmarkEnd w:id="23"/>
+      <w:bookmarkEnd w:id="22"/>
       <w:bookmarkEnd w:id="24"/>
     </w:p>
     <w:p>
       <w:pPr>
         <w:pStyle w:val="Titre4"/>
-        <w:numPr>
-          <w:ilvl w:val="0"/>
-          <w:numId w:val="0"/>
-        </w:numPr>
-        <w:ind w:left="864" w:hanging="864"/>
       </w:pPr>
       <w:r>
         <w:t>Filtrer le graphique</w:t>
@@ -4545,7 +4705,7 @@
     </w:p>
     <w:tbl>
       <w:tblPr>
-        <w:tblW w:w="0" w:type="auto"/>
+        <w:tblW w:w="100" w:type="auto"/>
         <w:tblBorders>
           <w:top w:val="single" w:sz="4" w:space="0" w:color="auto"/>
           <w:left w:val="single" w:sz="4" w:space="0" w:color="auto"/>
@@ -4561,21 +4721,20 @@
         <w:tblLook w:val="04A0" w:firstRow="1" w:lastRow="0" w:firstColumn="1" w:lastColumn="0" w:noHBand="0" w:noVBand="1"/>
       </w:tblPr>
       <w:tblGrid>
-        <w:gridCol w:w="1621"/>
-        <w:gridCol w:w="7014"/>
-        <w:gridCol w:w="425"/>
+        <w:gridCol w:w="1930"/>
+        <w:gridCol w:w="6640"/>
+        <w:gridCol w:w="490"/>
       </w:tblGrid>
       <w:tr>
+        <w:tblPrEx>
+          <w:tblCellMar>
+            <w:top w:w="0" w:type="dxa"/>
+            <w:bottom w:w="0" w:type="dxa"/>
+          </w:tblCellMar>
+        </w:tblPrEx>
         <w:tc>
           <w:tcPr>
-            <w:tcW w:w="1555" w:type="dxa"/>
-            <w:tcBorders>
-              <w:top w:val="single" w:sz="4" w:space="0" w:color="auto"/>
-              <w:left w:val="single" w:sz="4" w:space="0" w:color="auto"/>
-              <w:bottom w:val="single" w:sz="4" w:space="0" w:color="auto"/>
-              <w:right w:val="single" w:sz="4" w:space="0" w:color="auto"/>
-            </w:tcBorders>
-            <w:hideMark/>
+            <w:tcW w:w="0" w:type="auto"/>
           </w:tcPr>
           <w:p>
             <w:r>
@@ -4585,19 +4744,9 @@
         </w:tc>
         <w:tc>
           <w:tcPr>
-            <w:tcW w:w="7014" w:type="dxa"/>
-            <w:tcBorders>
-              <w:top w:val="single" w:sz="4" w:space="0" w:color="auto"/>
-              <w:left w:val="single" w:sz="4" w:space="0" w:color="auto"/>
-              <w:bottom w:val="single" w:sz="4" w:space="0" w:color="auto"/>
-              <w:right w:val="single" w:sz="4" w:space="0" w:color="auto"/>
-            </w:tcBorders>
-            <w:hideMark/>
+            <w:tcW w:w="0" w:type="auto"/>
           </w:tcPr>
           <w:p>
-            <w:pPr>
-              <w:ind w:left="492" w:hanging="35"/>
-            </w:pPr>
             <w:r>
               <w:t>Dans la page du graphique, Lorsque j'appuie sur une case vide à côté d'un joueur, Alors la case se rempli et une courbe apparaît sur le graphique</w:t>
             </w:r>
@@ -4606,13 +4755,6 @@
         <w:tc>
           <w:tcPr>
             <w:tcW w:w="0" w:type="auto"/>
-            <w:tcBorders>
-              <w:top w:val="single" w:sz="4" w:space="0" w:color="auto"/>
-              <w:left w:val="single" w:sz="4" w:space="0" w:color="auto"/>
-              <w:bottom w:val="single" w:sz="4" w:space="0" w:color="auto"/>
-              <w:right w:val="single" w:sz="4" w:space="0" w:color="auto"/>
-            </w:tcBorders>
-            <w:hideMark/>
           </w:tcPr>
           <w:p>
             <w:r>
@@ -4621,22 +4763,26 @@
           </w:p>
           <w:p>
             <w:r>
-              <w:t>11 Oct</w:t>
+              <w:t xml:space="preserve">11 </w:t>
             </w:r>
+            <w:proofErr w:type="spellStart"/>
+            <w:r>
+              <w:t>Oct</w:t>
+            </w:r>
+            <w:proofErr w:type="spellEnd"/>
           </w:p>
         </w:tc>
       </w:tr>
       <w:tr>
+        <w:tblPrEx>
+          <w:tblCellMar>
+            <w:top w:w="0" w:type="dxa"/>
+            <w:bottom w:w="0" w:type="dxa"/>
+          </w:tblCellMar>
+        </w:tblPrEx>
         <w:tc>
           <w:tcPr>
-            <w:tcW w:w="1555" w:type="dxa"/>
-            <w:tcBorders>
-              <w:top w:val="single" w:sz="4" w:space="0" w:color="auto"/>
-              <w:left w:val="single" w:sz="4" w:space="0" w:color="auto"/>
-              <w:bottom w:val="single" w:sz="4" w:space="0" w:color="auto"/>
-              <w:right w:val="single" w:sz="4" w:space="0" w:color="auto"/>
-            </w:tcBorders>
-            <w:hideMark/>
+            <w:tcW w:w="0" w:type="auto"/>
           </w:tcPr>
           <w:p>
             <w:r>
@@ -4646,34 +4792,23 @@
         </w:tc>
         <w:tc>
           <w:tcPr>
-            <w:tcW w:w="7014" w:type="dxa"/>
-            <w:tcBorders>
-              <w:top w:val="single" w:sz="4" w:space="0" w:color="auto"/>
-              <w:left w:val="single" w:sz="4" w:space="0" w:color="auto"/>
-              <w:bottom w:val="single" w:sz="4" w:space="0" w:color="auto"/>
-              <w:right w:val="single" w:sz="4" w:space="0" w:color="auto"/>
-            </w:tcBorders>
-            <w:hideMark/>
+            <w:tcW w:w="0" w:type="auto"/>
           </w:tcPr>
           <w:p>
-            <w:pPr>
-              <w:ind w:left="492" w:hanging="35"/>
-            </w:pPr>
             <w:r>
-              <w:t>Dans la page du graphique, Lorsque j'appuie sur une case remplie à côté d'un joueur, Alors la case se vide et une courbe disparaît sur le graphique</w:t>
+              <w:t xml:space="preserve">Dans la page du graphique, Lorsque j'appuie sur une case remplie à côté d'un </w:t>
+            </w:r>
+            <w:r>
+              <w:t>joueur, Alors</w:t>
+            </w:r>
+            <w:r>
+              <w:t xml:space="preserve"> la case se vide et une courbe disparaît sur le graphique</w:t>
             </w:r>
           </w:p>
         </w:tc>
         <w:tc>
           <w:tcPr>
             <w:tcW w:w="0" w:type="auto"/>
-            <w:tcBorders>
-              <w:top w:val="single" w:sz="4" w:space="0" w:color="auto"/>
-              <w:left w:val="single" w:sz="4" w:space="0" w:color="auto"/>
-              <w:bottom w:val="single" w:sz="4" w:space="0" w:color="auto"/>
-              <w:right w:val="single" w:sz="4" w:space="0" w:color="auto"/>
-            </w:tcBorders>
-            <w:hideMark/>
           </w:tcPr>
           <w:p>
             <w:r>
@@ -4682,22 +4817,26 @@
           </w:p>
           <w:p>
             <w:r>
-              <w:t>11 Oct</w:t>
+              <w:t xml:space="preserve">11 </w:t>
             </w:r>
+            <w:proofErr w:type="spellStart"/>
+            <w:r>
+              <w:t>Oct</w:t>
+            </w:r>
+            <w:proofErr w:type="spellEnd"/>
           </w:p>
         </w:tc>
       </w:tr>
       <w:tr>
+        <w:tblPrEx>
+          <w:tblCellMar>
+            <w:top w:w="0" w:type="dxa"/>
+            <w:bottom w:w="0" w:type="dxa"/>
+          </w:tblCellMar>
+        </w:tblPrEx>
         <w:tc>
           <w:tcPr>
-            <w:tcW w:w="1555" w:type="dxa"/>
-            <w:tcBorders>
-              <w:top w:val="single" w:sz="4" w:space="0" w:color="auto"/>
-              <w:left w:val="single" w:sz="4" w:space="0" w:color="auto"/>
-              <w:bottom w:val="single" w:sz="4" w:space="0" w:color="auto"/>
-              <w:right w:val="single" w:sz="4" w:space="0" w:color="auto"/>
-            </w:tcBorders>
-            <w:hideMark/>
+            <w:tcW w:w="0" w:type="auto"/>
           </w:tcPr>
           <w:p>
             <w:r>
@@ -4707,34 +4846,23 @@
         </w:tc>
         <w:tc>
           <w:tcPr>
-            <w:tcW w:w="7014" w:type="dxa"/>
-            <w:tcBorders>
-              <w:top w:val="single" w:sz="4" w:space="0" w:color="auto"/>
-              <w:left w:val="single" w:sz="4" w:space="0" w:color="auto"/>
-              <w:bottom w:val="single" w:sz="4" w:space="0" w:color="auto"/>
-              <w:right w:val="single" w:sz="4" w:space="0" w:color="auto"/>
-            </w:tcBorders>
-            <w:hideMark/>
+            <w:tcW w:w="0" w:type="auto"/>
           </w:tcPr>
           <w:p>
-            <w:pPr>
-              <w:ind w:left="492" w:hanging="35"/>
-            </w:pPr>
             <w:r>
-              <w:t>Dans la page du graphique, Lorsque je mets l'année 2005 dans la case "date début", l'affichage des données ne commence que à partir de 2005</w:t>
+              <w:t xml:space="preserve">Dans la page du graphique, Lorsque je </w:t>
+            </w:r>
+            <w:r>
+              <w:t>mets</w:t>
+            </w:r>
+            <w:r>
+              <w:t xml:space="preserve"> l'année 2005 dans la case "date début", l'affichage des données ne commence que à partir de 2005</w:t>
             </w:r>
           </w:p>
         </w:tc>
         <w:tc>
           <w:tcPr>
             <w:tcW w:w="0" w:type="auto"/>
-            <w:tcBorders>
-              <w:top w:val="single" w:sz="4" w:space="0" w:color="auto"/>
-              <w:left w:val="single" w:sz="4" w:space="0" w:color="auto"/>
-              <w:bottom w:val="single" w:sz="4" w:space="0" w:color="auto"/>
-              <w:right w:val="single" w:sz="4" w:space="0" w:color="auto"/>
-            </w:tcBorders>
-            <w:hideMark/>
           </w:tcPr>
           <w:p>
             <w:r>
@@ -4743,22 +4871,26 @@
           </w:p>
           <w:p>
             <w:r>
-              <w:t>11 Oct</w:t>
+              <w:t xml:space="preserve">11 </w:t>
             </w:r>
+            <w:proofErr w:type="spellStart"/>
+            <w:r>
+              <w:t>Oct</w:t>
+            </w:r>
+            <w:proofErr w:type="spellEnd"/>
           </w:p>
         </w:tc>
       </w:tr>
       <w:tr>
+        <w:tblPrEx>
+          <w:tblCellMar>
+            <w:top w:w="0" w:type="dxa"/>
+            <w:bottom w:w="0" w:type="dxa"/>
+          </w:tblCellMar>
+        </w:tblPrEx>
         <w:tc>
           <w:tcPr>
-            <w:tcW w:w="1555" w:type="dxa"/>
-            <w:tcBorders>
-              <w:top w:val="single" w:sz="4" w:space="0" w:color="auto"/>
-              <w:left w:val="single" w:sz="4" w:space="0" w:color="auto"/>
-              <w:bottom w:val="single" w:sz="4" w:space="0" w:color="auto"/>
-              <w:right w:val="single" w:sz="4" w:space="0" w:color="auto"/>
-            </w:tcBorders>
-            <w:hideMark/>
+            <w:tcW w:w="0" w:type="auto"/>
           </w:tcPr>
           <w:p>
             <w:r>
@@ -4768,34 +4900,23 @@
         </w:tc>
         <w:tc>
           <w:tcPr>
-            <w:tcW w:w="7014" w:type="dxa"/>
-            <w:tcBorders>
-              <w:top w:val="single" w:sz="4" w:space="0" w:color="auto"/>
-              <w:left w:val="single" w:sz="4" w:space="0" w:color="auto"/>
-              <w:bottom w:val="single" w:sz="4" w:space="0" w:color="auto"/>
-              <w:right w:val="single" w:sz="4" w:space="0" w:color="auto"/>
-            </w:tcBorders>
-            <w:hideMark/>
+            <w:tcW w:w="0" w:type="auto"/>
           </w:tcPr>
           <w:p>
-            <w:pPr>
-              <w:ind w:left="492" w:hanging="35"/>
-            </w:pPr>
             <w:r>
-              <w:t>Dans la page du graphique, Lorsque je mets l'année 2020 dans la case "date fin", l'affichage des données se termine en 2020</w:t>
+              <w:t xml:space="preserve">Dans la page du graphique, Lorsque je </w:t>
+            </w:r>
+            <w:r>
+              <w:t>mets</w:t>
+            </w:r>
+            <w:r>
+              <w:t xml:space="preserve"> l'année 2020 dans la case "date fin", l'affichage des données se termine en 2020</w:t>
             </w:r>
           </w:p>
         </w:tc>
         <w:tc>
           <w:tcPr>
             <w:tcW w:w="0" w:type="auto"/>
-            <w:tcBorders>
-              <w:top w:val="single" w:sz="4" w:space="0" w:color="auto"/>
-              <w:left w:val="single" w:sz="4" w:space="0" w:color="auto"/>
-              <w:bottom w:val="single" w:sz="4" w:space="0" w:color="auto"/>
-              <w:right w:val="single" w:sz="4" w:space="0" w:color="auto"/>
-            </w:tcBorders>
-            <w:hideMark/>
           </w:tcPr>
           <w:p>
             <w:r>
@@ -4804,22 +4925,26 @@
           </w:p>
           <w:p>
             <w:r>
-              <w:t>11 Oct</w:t>
+              <w:t xml:space="preserve">11 </w:t>
             </w:r>
+            <w:proofErr w:type="spellStart"/>
+            <w:r>
+              <w:t>Oct</w:t>
+            </w:r>
+            <w:proofErr w:type="spellEnd"/>
           </w:p>
         </w:tc>
       </w:tr>
       <w:tr>
+        <w:tblPrEx>
+          <w:tblCellMar>
+            <w:top w:w="0" w:type="dxa"/>
+            <w:bottom w:w="0" w:type="dxa"/>
+          </w:tblCellMar>
+        </w:tblPrEx>
         <w:tc>
           <w:tcPr>
-            <w:tcW w:w="1555" w:type="dxa"/>
-            <w:tcBorders>
-              <w:top w:val="single" w:sz="4" w:space="0" w:color="auto"/>
-              <w:left w:val="single" w:sz="4" w:space="0" w:color="auto"/>
-              <w:bottom w:val="single" w:sz="4" w:space="0" w:color="auto"/>
-              <w:right w:val="single" w:sz="4" w:space="0" w:color="auto"/>
-            </w:tcBorders>
-            <w:hideMark/>
+            <w:tcW w:w="0" w:type="auto"/>
           </w:tcPr>
           <w:p>
             <w:r>
@@ -4829,34 +4954,29 @@
         </w:tc>
         <w:tc>
           <w:tcPr>
-            <w:tcW w:w="7014" w:type="dxa"/>
-            <w:tcBorders>
-              <w:top w:val="single" w:sz="4" w:space="0" w:color="auto"/>
-              <w:left w:val="single" w:sz="4" w:space="0" w:color="auto"/>
-              <w:bottom w:val="single" w:sz="4" w:space="0" w:color="auto"/>
-              <w:right w:val="single" w:sz="4" w:space="0" w:color="auto"/>
-            </w:tcBorders>
-            <w:hideMark/>
+            <w:tcW w:w="0" w:type="auto"/>
           </w:tcPr>
           <w:p>
-            <w:pPr>
-              <w:ind w:left="492" w:hanging="35"/>
-            </w:pPr>
             <w:r>
-              <w:t>Dans la page du graphique, Lorsque je mets l'année 2020 dans la case "date début" et lorsque je mets l'année 2005 dans la case "date fin", cela affiche une nouvelle page avec une erreur</w:t>
+              <w:t xml:space="preserve">Dans la page du graphique, Lorsque je </w:t>
+            </w:r>
+            <w:r>
+              <w:t>mets</w:t>
+            </w:r>
+            <w:r>
+              <w:t xml:space="preserve"> l'année 2020 dans la case "date début" et lorsque je </w:t>
+            </w:r>
+            <w:r>
+              <w:t>mets</w:t>
+            </w:r>
+            <w:r>
+              <w:t xml:space="preserve"> l'année 2005 dans la case "date fin", cela affiche une nouvelle page avec une erreur</w:t>
             </w:r>
           </w:p>
         </w:tc>
         <w:tc>
           <w:tcPr>
             <w:tcW w:w="0" w:type="auto"/>
-            <w:tcBorders>
-              <w:top w:val="single" w:sz="4" w:space="0" w:color="auto"/>
-              <w:left w:val="single" w:sz="4" w:space="0" w:color="auto"/>
-              <w:bottom w:val="single" w:sz="4" w:space="0" w:color="auto"/>
-              <w:right w:val="single" w:sz="4" w:space="0" w:color="auto"/>
-            </w:tcBorders>
-            <w:hideMark/>
           </w:tcPr>
           <w:p>
             <w:r>
@@ -4865,22 +4985,26 @@
           </w:p>
           <w:p>
             <w:r>
-              <w:t>11 Oct</w:t>
+              <w:t xml:space="preserve">11 </w:t>
             </w:r>
+            <w:proofErr w:type="spellStart"/>
+            <w:r>
+              <w:t>Oct</w:t>
+            </w:r>
+            <w:proofErr w:type="spellEnd"/>
           </w:p>
         </w:tc>
       </w:tr>
       <w:tr>
+        <w:tblPrEx>
+          <w:tblCellMar>
+            <w:top w:w="0" w:type="dxa"/>
+            <w:bottom w:w="0" w:type="dxa"/>
+          </w:tblCellMar>
+        </w:tblPrEx>
         <w:tc>
           <w:tcPr>
-            <w:tcW w:w="1555" w:type="dxa"/>
-            <w:tcBorders>
-              <w:top w:val="single" w:sz="4" w:space="0" w:color="auto"/>
-              <w:left w:val="single" w:sz="4" w:space="0" w:color="auto"/>
-              <w:bottom w:val="single" w:sz="4" w:space="0" w:color="auto"/>
-              <w:right w:val="single" w:sz="4" w:space="0" w:color="auto"/>
-            </w:tcBorders>
-            <w:hideMark/>
+            <w:tcW w:w="0" w:type="auto"/>
           </w:tcPr>
           <w:p>
             <w:r>
@@ -4890,19 +5014,9 @@
         </w:tc>
         <w:tc>
           <w:tcPr>
-            <w:tcW w:w="7014" w:type="dxa"/>
-            <w:tcBorders>
-              <w:top w:val="single" w:sz="4" w:space="0" w:color="auto"/>
-              <w:left w:val="single" w:sz="4" w:space="0" w:color="auto"/>
-              <w:bottom w:val="single" w:sz="4" w:space="0" w:color="auto"/>
-              <w:right w:val="single" w:sz="4" w:space="0" w:color="auto"/>
-            </w:tcBorders>
-            <w:hideMark/>
+            <w:tcW w:w="0" w:type="auto"/>
           </w:tcPr>
           <w:p>
-            <w:pPr>
-              <w:ind w:left="492" w:hanging="35"/>
-            </w:pPr>
             <w:r>
               <w:t>Dans la page du graphique, Lorsque aucun des joueurs n'est sélectionné alors le graphique est vide</w:t>
             </w:r>
@@ -4911,13 +5025,6 @@
         <w:tc>
           <w:tcPr>
             <w:tcW w:w="0" w:type="auto"/>
-            <w:tcBorders>
-              <w:top w:val="single" w:sz="4" w:space="0" w:color="auto"/>
-              <w:left w:val="single" w:sz="4" w:space="0" w:color="auto"/>
-              <w:bottom w:val="single" w:sz="4" w:space="0" w:color="auto"/>
-              <w:right w:val="single" w:sz="4" w:space="0" w:color="auto"/>
-            </w:tcBorders>
-            <w:hideMark/>
           </w:tcPr>
           <w:p>
             <w:r>
@@ -4926,8 +5033,13 @@
           </w:p>
           <w:p>
             <w:r>
-              <w:t>11 Oct</w:t>
+              <w:t xml:space="preserve">11 </w:t>
             </w:r>
+            <w:proofErr w:type="spellStart"/>
+            <w:r>
+              <w:t>Oct</w:t>
+            </w:r>
+            <w:proofErr w:type="spellEnd"/>
           </w:p>
         </w:tc>
       </w:tr>
@@ -4935,10 +5047,6 @@
     <w:p>
       <w:pPr>
         <w:pStyle w:val="Titre4"/>
-        <w:numPr>
-          <w:ilvl w:val="0"/>
-          <w:numId w:val="0"/>
-        </w:numPr>
       </w:pPr>
       <w:r>
         <w:t>Affichage du graphique</w:t>
@@ -4946,7 +5054,7 @@
     </w:p>
     <w:tbl>
       <w:tblPr>
-        <w:tblW w:w="0" w:type="auto"/>
+        <w:tblW w:w="100" w:type="auto"/>
         <w:tblBorders>
           <w:top w:val="single" w:sz="4" w:space="0" w:color="auto"/>
           <w:left w:val="single" w:sz="4" w:space="0" w:color="auto"/>
@@ -4962,21 +5070,20 @@
         <w:tblLook w:val="04A0" w:firstRow="1" w:lastRow="0" w:firstColumn="1" w:lastColumn="0" w:noHBand="0" w:noVBand="1"/>
       </w:tblPr>
       <w:tblGrid>
-        <w:gridCol w:w="1637"/>
-        <w:gridCol w:w="6916"/>
-        <w:gridCol w:w="507"/>
+        <w:gridCol w:w="1694"/>
+        <w:gridCol w:w="6832"/>
+        <w:gridCol w:w="534"/>
       </w:tblGrid>
       <w:tr>
+        <w:tblPrEx>
+          <w:tblCellMar>
+            <w:top w:w="0" w:type="dxa"/>
+            <w:bottom w:w="0" w:type="dxa"/>
+          </w:tblCellMar>
+        </w:tblPrEx>
         <w:tc>
           <w:tcPr>
             <w:tcW w:w="0" w:type="auto"/>
-            <w:tcBorders>
-              <w:top w:val="single" w:sz="4" w:space="0" w:color="auto"/>
-              <w:left w:val="single" w:sz="4" w:space="0" w:color="auto"/>
-              <w:bottom w:val="single" w:sz="4" w:space="0" w:color="auto"/>
-              <w:right w:val="single" w:sz="4" w:space="0" w:color="auto"/>
-            </w:tcBorders>
-            <w:hideMark/>
           </w:tcPr>
           <w:p>
             <w:r>
@@ -4987,18 +5094,8 @@
         <w:tc>
           <w:tcPr>
             <w:tcW w:w="0" w:type="auto"/>
-            <w:tcBorders>
-              <w:top w:val="single" w:sz="4" w:space="0" w:color="auto"/>
-              <w:left w:val="single" w:sz="4" w:space="0" w:color="auto"/>
-              <w:bottom w:val="single" w:sz="4" w:space="0" w:color="auto"/>
-              <w:right w:val="single" w:sz="4" w:space="0" w:color="auto"/>
-            </w:tcBorders>
-            <w:hideMark/>
           </w:tcPr>
           <w:p>
-            <w:pPr>
-              <w:ind w:left="418" w:right="186"/>
-            </w:pPr>
             <w:r>
               <w:t>Sur mon bureau, lorsque je lance l'application une fenêtre apparait avec 2 boutons dont les contenus sont : - Graphique - Importer des données (regarder maquette menu)</w:t>
             </w:r>
@@ -5007,13 +5104,6 @@
         <w:tc>
           <w:tcPr>
             <w:tcW w:w="0" w:type="auto"/>
-            <w:tcBorders>
-              <w:top w:val="single" w:sz="4" w:space="0" w:color="auto"/>
-              <w:left w:val="single" w:sz="4" w:space="0" w:color="auto"/>
-              <w:bottom w:val="single" w:sz="4" w:space="0" w:color="auto"/>
-              <w:right w:val="single" w:sz="4" w:space="0" w:color="auto"/>
-            </w:tcBorders>
-            <w:hideMark/>
           </w:tcPr>
           <w:p>
             <w:r>
@@ -5022,22 +5112,26 @@
           </w:p>
           <w:p>
             <w:r>
-              <w:t>11 Oct</w:t>
+              <w:t xml:space="preserve">11 </w:t>
             </w:r>
+            <w:proofErr w:type="spellStart"/>
+            <w:r>
+              <w:t>Oct</w:t>
+            </w:r>
+            <w:proofErr w:type="spellEnd"/>
           </w:p>
         </w:tc>
       </w:tr>
       <w:tr>
+        <w:tblPrEx>
+          <w:tblCellMar>
+            <w:top w:w="0" w:type="dxa"/>
+            <w:bottom w:w="0" w:type="dxa"/>
+          </w:tblCellMar>
+        </w:tblPrEx>
         <w:tc>
           <w:tcPr>
             <w:tcW w:w="0" w:type="auto"/>
-            <w:tcBorders>
-              <w:top w:val="single" w:sz="4" w:space="0" w:color="auto"/>
-              <w:left w:val="single" w:sz="4" w:space="0" w:color="auto"/>
-              <w:bottom w:val="single" w:sz="4" w:space="0" w:color="auto"/>
-              <w:right w:val="single" w:sz="4" w:space="0" w:color="auto"/>
-            </w:tcBorders>
-            <w:hideMark/>
           </w:tcPr>
           <w:p>
             <w:r>
@@ -5048,99 +5142,24 @@
         <w:tc>
           <w:tcPr>
             <w:tcW w:w="0" w:type="auto"/>
-            <w:tcBorders>
-              <w:top w:val="single" w:sz="4" w:space="0" w:color="auto"/>
-              <w:left w:val="single" w:sz="4" w:space="0" w:color="auto"/>
-              <w:bottom w:val="single" w:sz="4" w:space="0" w:color="auto"/>
-              <w:right w:val="single" w:sz="4" w:space="0" w:color="auto"/>
-            </w:tcBorders>
-            <w:hideMark/>
           </w:tcPr>
           <w:p>
-            <w:pPr>
-              <w:ind w:left="418" w:right="186"/>
-            </w:pPr>
             <w:r>
-              <w:t xml:space="preserve">Dans le menu, lorsque je clique sur Graphique, une nouvelle fenêtre apparaît avec un graphique dans lequel </w:t>
+              <w:t>Dans le menu, lorsque je clique sur Graphique, une nouvelle fenêtre apparaît avec un graphique dans lequel on voit des courbes d'</w:t>
             </w:r>
+            <w:proofErr w:type="spellStart"/>
             <w:r>
-              <w:lastRenderedPageBreak/>
-              <w:t>on voit des courbes d'élo des joueurs (regarder maquette graphique)</w:t>
+              <w:t>élo</w:t>
+            </w:r>
+            <w:proofErr w:type="spellEnd"/>
+            <w:r>
+              <w:t xml:space="preserve"> des joueurs (regarder maquette graphique)</w:t>
             </w:r>
           </w:p>
         </w:tc>
         <w:tc>
           <w:tcPr>
             <w:tcW w:w="0" w:type="auto"/>
-            <w:tcBorders>
-              <w:top w:val="single" w:sz="4" w:space="0" w:color="auto"/>
-              <w:left w:val="single" w:sz="4" w:space="0" w:color="auto"/>
-              <w:bottom w:val="single" w:sz="4" w:space="0" w:color="auto"/>
-              <w:right w:val="single" w:sz="4" w:space="0" w:color="auto"/>
-            </w:tcBorders>
-            <w:hideMark/>
-          </w:tcPr>
-          <w:p>
-            <w:r>
-              <w:lastRenderedPageBreak/>
-              <w:t>OK</w:t>
-            </w:r>
-          </w:p>
-          <w:p>
-            <w:r>
-              <w:t>11 Oct</w:t>
-            </w:r>
-          </w:p>
-        </w:tc>
-      </w:tr>
-      <w:tr>
-        <w:tc>
-          <w:tcPr>
-            <w:tcW w:w="0" w:type="auto"/>
-            <w:tcBorders>
-              <w:top w:val="single" w:sz="4" w:space="0" w:color="auto"/>
-              <w:left w:val="single" w:sz="4" w:space="0" w:color="auto"/>
-              <w:bottom w:val="single" w:sz="4" w:space="0" w:color="auto"/>
-              <w:right w:val="single" w:sz="4" w:space="0" w:color="auto"/>
-            </w:tcBorders>
-            <w:hideMark/>
-          </w:tcPr>
-          <w:p>
-            <w:r>
-              <w:t>Apuyer sur bouton import</w:t>
-            </w:r>
-          </w:p>
-        </w:tc>
-        <w:tc>
-          <w:tcPr>
-            <w:tcW w:w="0" w:type="auto"/>
-            <w:tcBorders>
-              <w:top w:val="single" w:sz="4" w:space="0" w:color="auto"/>
-              <w:left w:val="single" w:sz="4" w:space="0" w:color="auto"/>
-              <w:bottom w:val="single" w:sz="4" w:space="0" w:color="auto"/>
-              <w:right w:val="single" w:sz="4" w:space="0" w:color="auto"/>
-            </w:tcBorders>
-            <w:hideMark/>
-          </w:tcPr>
-          <w:p>
-            <w:pPr>
-              <w:ind w:left="418" w:right="186"/>
-            </w:pPr>
-            <w:r>
-              <w:t>Dans le menu,  lorsque j'appuie sur le bouton importer des données, une nouvelle fentre explorateur de fichier apparait</w:t>
-            </w:r>
-          </w:p>
-        </w:tc>
-        <w:tc>
-          <w:tcPr>
-            <w:tcW w:w="0" w:type="auto"/>
-            <w:tcBorders>
-              <w:top w:val="single" w:sz="4" w:space="0" w:color="auto"/>
-              <w:left w:val="single" w:sz="4" w:space="0" w:color="auto"/>
-              <w:bottom w:val="single" w:sz="4" w:space="0" w:color="auto"/>
-              <w:right w:val="single" w:sz="4" w:space="0" w:color="auto"/>
-            </w:tcBorders>
-            <w:hideMark/>
           </w:tcPr>
           <w:p>
             <w:r>
@@ -5149,65 +5168,67 @@
           </w:p>
           <w:p>
             <w:r>
-              <w:t>11 Oct</w:t>
+              <w:t xml:space="preserve">11 </w:t>
             </w:r>
+            <w:proofErr w:type="spellStart"/>
+            <w:r>
+              <w:t>Oct</w:t>
+            </w:r>
+            <w:proofErr w:type="spellEnd"/>
           </w:p>
         </w:tc>
       </w:tr>
       <w:tr>
+        <w:tblPrEx>
+          <w:tblCellMar>
+            <w:top w:w="0" w:type="dxa"/>
+            <w:bottom w:w="0" w:type="dxa"/>
+          </w:tblCellMar>
+        </w:tblPrEx>
         <w:tc>
           <w:tcPr>
             <w:tcW w:w="0" w:type="auto"/>
-            <w:tcBorders>
-              <w:top w:val="single" w:sz="4" w:space="0" w:color="auto"/>
-              <w:left w:val="single" w:sz="4" w:space="0" w:color="auto"/>
-              <w:bottom w:val="single" w:sz="4" w:space="0" w:color="auto"/>
-              <w:right w:val="single" w:sz="4" w:space="0" w:color="auto"/>
-            </w:tcBorders>
-            <w:hideMark/>
           </w:tcPr>
           <w:p>
+            <w:proofErr w:type="spellStart"/>
             <w:r>
-              <w:t>importer des données juste</w:t>
+              <w:t>Apuyer</w:t>
+            </w:r>
+            <w:proofErr w:type="spellEnd"/>
+            <w:r>
+              <w:t xml:space="preserve"> sur bouton import</w:t>
             </w:r>
           </w:p>
         </w:tc>
         <w:tc>
           <w:tcPr>
             <w:tcW w:w="0" w:type="auto"/>
-            <w:tcBorders>
-              <w:top w:val="single" w:sz="4" w:space="0" w:color="auto"/>
-              <w:left w:val="single" w:sz="4" w:space="0" w:color="auto"/>
-              <w:bottom w:val="single" w:sz="4" w:space="0" w:color="auto"/>
-              <w:right w:val="single" w:sz="4" w:space="0" w:color="auto"/>
-            </w:tcBorders>
-            <w:hideMark/>
           </w:tcPr>
           <w:p>
-            <w:pPr>
-              <w:ind w:left="418" w:right="186"/>
-            </w:pPr>
             <w:r>
-              <w:t xml:space="preserve">Dans l'explorateur de fichier, lorsque je sélectionne un fichier csv qui est correctement </w:t>
+              <w:t xml:space="preserve">Dans le menu, lorsque j'appuie sur le bouton importer des données, </w:t>
             </w:r>
+            <w:proofErr w:type="gramStart"/>
             <w:r>
-              <w:t>formaté un</w:t>
+              <w:t>une nouvelle fenêtre explorateur</w:t>
             </w:r>
+            <w:proofErr w:type="gramEnd"/>
             <w:r>
-              <w:t xml:space="preserve"> message avec "importation réussi" apparaît</w:t>
+              <w:t xml:space="preserve"> de fichier apparait sur l'exe pour la première fois ou la dernière fois </w:t>
+            </w:r>
+            <w:proofErr w:type="spellStart"/>
+            <w:r>
+              <w:t>ou</w:t>
+            </w:r>
+            <w:proofErr w:type="spellEnd"/>
+            <w:r>
+              <w:t xml:space="preserve"> il était</w:t>
             </w:r>
           </w:p>
         </w:tc>
         <w:tc>
           <w:tcPr>
             <w:tcW w:w="0" w:type="auto"/>
-            <w:tcBorders>
-              <w:top w:val="single" w:sz="4" w:space="0" w:color="auto"/>
-              <w:left w:val="single" w:sz="4" w:space="0" w:color="auto"/>
-              <w:bottom w:val="single" w:sz="4" w:space="0" w:color="auto"/>
-              <w:right w:val="single" w:sz="4" w:space="0" w:color="auto"/>
-            </w:tcBorders>
-            <w:hideMark/>
           </w:tcPr>
           <w:p>
             <w:r>
@@ -5216,59 +5237,111 @@
           </w:p>
           <w:p>
             <w:r>
-              <w:t>11 Oct</w:t>
+              <w:t>1</w:t>
             </w:r>
+            <w:r>
+              <w:t>1</w:t>
+            </w:r>
+          </w:p>
+          <w:p>
+            <w:proofErr w:type="spellStart"/>
+            <w:r>
+              <w:t>Nov</w:t>
+            </w:r>
+            <w:proofErr w:type="spellEnd"/>
           </w:p>
         </w:tc>
       </w:tr>
       <w:tr>
+        <w:tblPrEx>
+          <w:tblCellMar>
+            <w:top w:w="0" w:type="dxa"/>
+            <w:bottom w:w="0" w:type="dxa"/>
+          </w:tblCellMar>
+        </w:tblPrEx>
         <w:tc>
           <w:tcPr>
             <w:tcW w:w="0" w:type="auto"/>
-            <w:tcBorders>
-              <w:top w:val="single" w:sz="4" w:space="0" w:color="auto"/>
-              <w:left w:val="single" w:sz="4" w:space="0" w:color="auto"/>
-              <w:bottom w:val="single" w:sz="4" w:space="0" w:color="auto"/>
-              <w:right w:val="single" w:sz="4" w:space="0" w:color="auto"/>
-            </w:tcBorders>
-            <w:hideMark/>
           </w:tcPr>
           <w:p>
             <w:r>
-              <w:t>importer données fausse</w:t>
+              <w:t>Importer</w:t>
+            </w:r>
+            <w:r>
+              <w:t xml:space="preserve"> des données juste</w:t>
             </w:r>
           </w:p>
         </w:tc>
         <w:tc>
           <w:tcPr>
             <w:tcW w:w="0" w:type="auto"/>
-            <w:tcBorders>
-              <w:top w:val="single" w:sz="4" w:space="0" w:color="auto"/>
-              <w:left w:val="single" w:sz="4" w:space="0" w:color="auto"/>
-              <w:bottom w:val="single" w:sz="4" w:space="0" w:color="auto"/>
-              <w:right w:val="single" w:sz="4" w:space="0" w:color="auto"/>
-            </w:tcBorders>
-            <w:hideMark/>
           </w:tcPr>
           <w:p>
-            <w:pPr>
-              <w:ind w:left="418" w:right="186"/>
-            </w:pPr>
             <w:r>
-              <w:t>Dans l'explorateur de fichier, lorsque je sélectionne un fichier csv qui n'est pas correctement formaté alors un message d'erreur avec "l'importation a échoué" apparait</w:t>
+              <w:t>Dans l'explorateur de fichier, lorsque je sélectionne un fichier csv qui est correctement formaté</w:t>
+            </w:r>
+            <w:r>
+              <w:t>.</w:t>
+            </w:r>
+            <w:r>
+              <w:t xml:space="preserve">  Un message avec "importation réussi" apparaît</w:t>
             </w:r>
           </w:p>
         </w:tc>
         <w:tc>
           <w:tcPr>
             <w:tcW w:w="0" w:type="auto"/>
-            <w:tcBorders>
-              <w:top w:val="single" w:sz="4" w:space="0" w:color="auto"/>
-              <w:left w:val="single" w:sz="4" w:space="0" w:color="auto"/>
-              <w:bottom w:val="single" w:sz="4" w:space="0" w:color="auto"/>
-              <w:right w:val="single" w:sz="4" w:space="0" w:color="auto"/>
-            </w:tcBorders>
-            <w:hideMark/>
+          </w:tcPr>
+          <w:p>
+            <w:r>
+              <w:t>OK</w:t>
+            </w:r>
+          </w:p>
+          <w:p>
+            <w:r>
+              <w:t xml:space="preserve">11 </w:t>
+            </w:r>
+            <w:proofErr w:type="spellStart"/>
+            <w:r>
+              <w:t>Oct</w:t>
+            </w:r>
+            <w:proofErr w:type="spellEnd"/>
+          </w:p>
+        </w:tc>
+      </w:tr>
+      <w:tr>
+        <w:tblPrEx>
+          <w:tblCellMar>
+            <w:top w:w="0" w:type="dxa"/>
+            <w:bottom w:w="0" w:type="dxa"/>
+          </w:tblCellMar>
+        </w:tblPrEx>
+        <w:tc>
+          <w:tcPr>
+            <w:tcW w:w="0" w:type="auto"/>
+          </w:tcPr>
+          <w:p>
+            <w:r>
+              <w:t>Importer</w:t>
+            </w:r>
+            <w:r>
+              <w:t xml:space="preserve"> données fausse</w:t>
+            </w:r>
+          </w:p>
+        </w:tc>
+        <w:tc>
+          <w:tcPr>
+            <w:tcW w:w="0" w:type="auto"/>
+          </w:tcPr>
+          <w:p>
+            <w:r>
+              <w:t>Dans l'explorateur de fichier, lorsque je sélectionne un fichier csv qui n'est pas correctement formaté alors un message d'erreur apparait</w:t>
+            </w:r>
+          </w:p>
+        </w:tc>
+        <w:tc>
+          <w:tcPr>
+            <w:tcW w:w="0" w:type="auto"/>
           </w:tcPr>
           <w:p>
             <w:r>
@@ -5277,6 +5350,71 @@
           </w:p>
         </w:tc>
       </w:tr>
+      <w:tr>
+        <w:tblPrEx>
+          <w:tblCellMar>
+            <w:top w:w="0" w:type="dxa"/>
+            <w:bottom w:w="0" w:type="dxa"/>
+          </w:tblCellMar>
+        </w:tblPrEx>
+        <w:tc>
+          <w:tcPr>
+            <w:tcW w:w="0" w:type="auto"/>
+          </w:tcPr>
+          <w:p>
+            <w:r>
+              <w:t>Importer</w:t>
+            </w:r>
+            <w:r>
+              <w:t xml:space="preserve"> aucune données</w:t>
+            </w:r>
+          </w:p>
+        </w:tc>
+        <w:tc>
+          <w:tcPr>
+            <w:tcW w:w="0" w:type="auto"/>
+          </w:tcPr>
+          <w:p>
+            <w:r>
+              <w:t xml:space="preserve">Dans le </w:t>
+            </w:r>
+            <w:r>
+              <w:t>menu, lorsque</w:t>
+            </w:r>
+            <w:r>
+              <w:t xml:space="preserve"> j'appuie sur le bouton show </w:t>
+            </w:r>
+            <w:proofErr w:type="spellStart"/>
+            <w:r>
+              <w:t>graphic</w:t>
+            </w:r>
+            <w:proofErr w:type="spellEnd"/>
+            <w:r>
+              <w:t xml:space="preserve"> sans avoir importer de données, alors un message d'erreur apparaît</w:t>
+            </w:r>
+          </w:p>
+        </w:tc>
+        <w:tc>
+          <w:tcPr>
+            <w:tcW w:w="0" w:type="auto"/>
+          </w:tcPr>
+          <w:p>
+            <w:r>
+              <w:t>OK</w:t>
+            </w:r>
+          </w:p>
+          <w:p>
+            <w:r>
+              <w:t xml:space="preserve">21 </w:t>
+            </w:r>
+            <w:proofErr w:type="spellStart"/>
+            <w:r>
+              <w:t>Oct</w:t>
+            </w:r>
+            <w:proofErr w:type="spellEnd"/>
+          </w:p>
+        </w:tc>
+      </w:tr>
     </w:tbl>
     <w:p>
       <w:pPr>
@@ -5284,6 +5422,24 @@
           <w:color w:val="FF0000"/>
         </w:rPr>
       </w:pPr>
+    </w:p>
+    <w:p>
+      <w:pPr>
+        <w:rPr>
+          <w:b/>
+          <w:iCs/>
+          <w:u w:val="single"/>
+        </w:rPr>
+      </w:pPr>
+      <w:bookmarkStart w:id="25" w:name="_Toc25553322"/>
+      <w:bookmarkStart w:id="26" w:name="_Toc71691026"/>
+      <w:r>
+        <w:rPr>
+          <w:i/>
+          <w:iCs/>
+        </w:rPr>
+        <w:br w:type="page"/>
+      </w:r>
     </w:p>
     <w:p>
       <w:pPr>
@@ -5293,14 +5449,13 @@
           <w:iCs/>
         </w:rPr>
       </w:pPr>
-      <w:bookmarkStart w:id="25" w:name="_Toc25553322"/>
-      <w:bookmarkStart w:id="26" w:name="_Toc71691026"/>
-      <w:bookmarkStart w:id="27" w:name="_Toc179555816"/>
+      <w:bookmarkStart w:id="27" w:name="_Toc181368684"/>
       <w:r>
         <w:rPr>
           <w:i w:val="0"/>
           <w:iCs/>
         </w:rPr>
+        <w:lastRenderedPageBreak/>
         <w:t xml:space="preserve">Erreurs </w:t>
       </w:r>
       <w:bookmarkEnd w:id="25"/>
@@ -5323,160 +5478,47 @@
     </w:p>
     <w:p>
       <w:pPr>
-        <w:ind w:left="426"/>
-        <w:rPr>
-          <w:i/>
-        </w:rPr>
-      </w:pPr>
-      <w:bookmarkStart w:id="28" w:name="_Toc25553323"/>
-    </w:p>
-    <w:p>
-      <w:pPr>
-        <w:ind w:left="426"/>
-        <w:rPr>
-          <w:i/>
-          <w:iCs/>
-        </w:rPr>
-      </w:pPr>
-      <w:r>
-        <w:rPr>
-          <w:i/>
-          <w:iCs/>
-        </w:rPr>
-        <w:t xml:space="preserve">S'il reste encore des </w:t>
-      </w:r>
-      <w:r>
-        <w:rPr>
-          <w:i/>
-          <w:iCs/>
-        </w:rPr>
-        <w:t>erreurs :</w:t>
-      </w:r>
-      <w:r>
-        <w:rPr>
-          <w:i/>
-          <w:iCs/>
-        </w:rPr>
-        <w:t xml:space="preserve"> </w:t>
-      </w:r>
-    </w:p>
-    <w:p>
-      <w:pPr>
-        <w:ind w:left="426"/>
-        <w:rPr>
-          <w:i/>
-        </w:rPr>
-      </w:pPr>
-    </w:p>
-    <w:p>
-      <w:pPr>
-        <w:numPr>
-          <w:ilvl w:val="0"/>
-          <w:numId w:val="3"/>
-        </w:numPr>
-        <w:rPr>
-          <w:i/>
-        </w:rPr>
-      </w:pPr>
-      <w:r>
-        <w:rPr>
-          <w:i/>
-        </w:rPr>
-        <w:t>Description détaillée</w:t>
-      </w:r>
-    </w:p>
-    <w:p>
-      <w:pPr>
-        <w:numPr>
-          <w:ilvl w:val="0"/>
-          <w:numId w:val="3"/>
-        </w:numPr>
-        <w:rPr>
-          <w:i/>
-        </w:rPr>
-      </w:pPr>
-      <w:r>
-        <w:rPr>
-          <w:i/>
-        </w:rPr>
-        <w:t>Conséquences sur l'utilisation du produit</w:t>
+        <w:pStyle w:val="Titre3"/>
+      </w:pPr>
+      <w:bookmarkStart w:id="28" w:name="_Toc181368685"/>
+      <w:r>
+        <w:t>Gestion des erreurs du csv</w:t>
       </w:r>
       <w:bookmarkEnd w:id="28"/>
     </w:p>
     <w:p>
       <w:pPr>
-        <w:numPr>
-          <w:ilvl w:val="0"/>
-          <w:numId w:val="3"/>
-        </w:numPr>
-        <w:rPr>
-          <w:i/>
-        </w:rPr>
-      </w:pPr>
-      <w:r>
-        <w:rPr>
-          <w:i/>
-        </w:rPr>
-        <w:t>Actions envisagées ou possibles</w:t>
-      </w:r>
-    </w:p>
-    <w:p>
-      <w:pPr>
-        <w:rPr>
-          <w:i/>
-        </w:rPr>
-      </w:pPr>
-    </w:p>
-    <w:p>
-      <w:pPr>
-        <w:rPr>
-          <w:b/>
-          <w:bCs/>
-          <w:i/>
-          <w:iCs/>
-          <w:color w:val="FF0000"/>
-        </w:rPr>
-      </w:pPr>
-      <w:r>
-        <w:rPr>
-          <w:b/>
-          <w:bCs/>
-          <w:i/>
-          <w:iCs/>
-          <w:color w:val="FF0000"/>
-        </w:rPr>
-        <w:t xml:space="preserve">Reporter la </w:t>
-      </w:r>
-      <w:hyperlink r:id="rId16" w:anchor=":~:text=La%20dette%20technique%20survient%20quand,de%20plus%20en%20plus%20fr%C3%A9quents.">
-        <w:r>
-          <w:rPr>
-            <w:rStyle w:val="Lienhypertexte"/>
-            <w:b/>
-            <w:bCs/>
-            <w:i/>
-            <w:iCs/>
-          </w:rPr>
-          <w:t>dette technique</w:t>
-        </w:r>
-      </w:hyperlink>
-      <w:r>
-        <w:rPr>
-          <w:b/>
-          <w:bCs/>
-          <w:i/>
-          <w:iCs/>
-          <w:color w:val="FF0000"/>
-        </w:rPr>
-        <w:t xml:space="preserve"> connue. S’appuyer sur la pratique des // TODO</w:t>
-      </w:r>
-    </w:p>
-    <w:p>
-      <w:pPr>
-        <w:pStyle w:val="En-tte"/>
-        <w:rPr>
-          <w:rFonts w:cs="Arial"/>
-          <w:iCs/>
-        </w:rPr>
+        <w:jc w:val="both"/>
+      </w:pPr>
+      <w:r>
+        <w:t>Lors de l’import du csv, le programme ne vérifie pas les erreurs qu’il pourrait y avoir s’il y a un « ; » trop dans la ligne.</w:t>
+      </w:r>
+    </w:p>
+    <w:p/>
+    <w:p>
+      <w:pPr>
+        <w:jc w:val="both"/>
+      </w:pPr>
+      <w:r>
+        <w:t>Cela va impacter le programme car il se peut qu’il y ait une erreur dans le csv.</w:t>
+      </w:r>
+    </w:p>
+    <w:p>
+      <w:pPr>
+        <w:jc w:val="both"/>
+      </w:pPr>
+    </w:p>
+    <w:p>
+      <w:pPr>
+        <w:jc w:val="both"/>
+      </w:pPr>
+      <w:r>
+        <w:t xml:space="preserve">Pour régler cette erreur on pourrait simplement compter le nombre de « ; » dans la ligne et regarder si c’est le bon nombre. Si ce n’est pas le cas alors il va passer à la ligne suivante sans la prendre en compte et le programme va prévenir l’utilisateur quelle ligne n’a pas été acceptée. </w:t>
+      </w:r>
+    </w:p>
+    <w:p>
+      <w:pPr>
+        <w:jc w:val="both"/>
       </w:pPr>
     </w:p>
     <w:p>
@@ -5488,7 +5530,7 @@
       </w:pPr>
       <w:bookmarkStart w:id="29" w:name="_Toc25553328"/>
       <w:bookmarkStart w:id="30" w:name="_Toc71703263"/>
-      <w:bookmarkStart w:id="31" w:name="_Toc179555817"/>
+      <w:bookmarkStart w:id="31" w:name="_Toc181368686"/>
       <w:r>
         <w:t>C</w:t>
       </w:r>
@@ -5532,7 +5574,21 @@
         <w:rPr>
           <w:szCs w:val="14"/>
         </w:rPr>
-        <w:t>Ce projet m’a mis de temps en temps en difficulté notamment lorsque le gitignore ne marchait pas et lors de l’utilisation de la librairie.</w:t>
+        <w:t xml:space="preserve">Ce projet m’a mis de temps en temps en difficulté notamment lorsque le </w:t>
+      </w:r>
+      <w:proofErr w:type="spellStart"/>
+      <w:r>
+        <w:rPr>
+          <w:szCs w:val="14"/>
+        </w:rPr>
+        <w:t>gitignore</w:t>
+      </w:r>
+      <w:proofErr w:type="spellEnd"/>
+      <w:r>
+        <w:rPr>
+          <w:szCs w:val="14"/>
+        </w:rPr>
+        <w:t xml:space="preserve"> ne marchait pas et lors de l’utilisation de la librairie.</w:t>
       </w:r>
     </w:p>
     <w:p>
@@ -5603,28 +5659,14 @@
     </w:p>
     <w:p>
       <w:pPr>
-        <w:rPr>
-          <w:szCs w:val="14"/>
-        </w:rPr>
-      </w:pPr>
-      <w:r>
-        <w:rPr>
-          <w:szCs w:val="14"/>
-        </w:rPr>
-        <w:br w:type="page"/>
-      </w:r>
-    </w:p>
-    <w:p>
-      <w:pPr>
         <w:pStyle w:val="Titre1"/>
         <w:tabs>
           <w:tab w:val="num" w:pos="360"/>
         </w:tabs>
       </w:pPr>
       <w:bookmarkStart w:id="32" w:name="_Toc71703264"/>
-      <w:bookmarkStart w:id="33" w:name="_Toc179555818"/>
-      <w:r>
-        <w:lastRenderedPageBreak/>
+      <w:bookmarkStart w:id="33" w:name="_Toc181368687"/>
+      <w:r>
         <w:t>A</w:t>
       </w:r>
       <w:bookmarkEnd w:id="32"/>
@@ -5643,7 +5685,7 @@
       </w:pPr>
       <w:bookmarkStart w:id="34" w:name="_Toc25553330"/>
       <w:bookmarkStart w:id="35" w:name="_Toc71703266"/>
-      <w:bookmarkStart w:id="36" w:name="_Toc179555819"/>
+      <w:bookmarkStart w:id="36" w:name="_Toc181368688"/>
       <w:r>
         <w:rPr>
           <w:i w:val="0"/>
@@ -5662,10 +5704,14 @@
       </w:r>
       <w:bookmarkEnd w:id="36"/>
     </w:p>
-    <w:p/>
+    <w:p>
+      <w:r>
+        <w:t>Le fichier : doc/journal_TIASOUSPLO.md</w:t>
+      </w:r>
+    </w:p>
     <w:sectPr>
-      <w:headerReference w:type="default" r:id="rId17"/>
-      <w:footerReference w:type="default" r:id="rId18"/>
+      <w:headerReference w:type="default" r:id="rId16"/>
+      <w:footerReference w:type="default" r:id="rId17"/>
       <w:pgSz w:w="11906" w:h="16838" w:code="9"/>
       <w:pgMar w:top="1418" w:right="1418" w:bottom="1418" w:left="1418" w:header="720" w:footer="720" w:gutter="0"/>
       <w:cols w:space="720"/>
@@ -5712,7 +5758,7 @@
         <w:sz w:val="16"/>
         <w:szCs w:val="16"/>
       </w:rPr>
-      <w:t>i-CQ VD Octobre 2010</w:t>
+      <w:t>Auteur : Tiago Rodrigues Sousa</w:t>
     </w:r>
     <w:r>
       <w:rPr>
@@ -5774,15 +5820,66 @@
         <w:sz w:val="16"/>
         <w:szCs w:val="16"/>
       </w:rPr>
-      <w:t>Dernière modif : 02.12.2010</w:t>
+      <w:t xml:space="preserve">Dernière </w:t>
+    </w:r>
+    <w:proofErr w:type="spellStart"/>
+    <w:r>
+      <w:rPr>
+        <w:sz w:val="16"/>
+        <w:szCs w:val="16"/>
+      </w:rPr>
+      <w:t>modif</w:t>
+    </w:r>
+    <w:proofErr w:type="spellEnd"/>
+    <w:r>
+      <w:rPr>
+        <w:sz w:val="16"/>
+        <w:szCs w:val="16"/>
+      </w:rPr>
+      <w:t> :</w:t>
     </w:r>
     <w:r>
       <w:rPr>
-        <w:rStyle w:val="Numrodepage"/>
         <w:sz w:val="16"/>
         <w:szCs w:val="16"/>
       </w:rPr>
-      <w:tab/>
+      <w:t xml:space="preserve">  </w:t>
+    </w:r>
+    <w:r>
+      <w:rPr>
+        <w:sz w:val="16"/>
+        <w:szCs w:val="16"/>
+      </w:rPr>
+      <w:fldChar w:fldCharType="begin"/>
+    </w:r>
+    <w:r>
+      <w:rPr>
+        <w:sz w:val="16"/>
+        <w:szCs w:val="16"/>
+      </w:rPr>
+      <w:instrText xml:space="preserve"> SAVEDATE  \@ "dd/MM/yyyy"  \* MERGEFORMAT </w:instrText>
+    </w:r>
+    <w:r>
+      <w:rPr>
+        <w:sz w:val="16"/>
+        <w:szCs w:val="16"/>
+      </w:rPr>
+      <w:fldChar w:fldCharType="separate"/>
+    </w:r>
+    <w:r>
+      <w:rPr>
+        <w:noProof/>
+        <w:sz w:val="16"/>
+        <w:szCs w:val="16"/>
+      </w:rPr>
+      <w:t>01/11/2024</w:t>
+    </w:r>
+    <w:r>
+      <w:rPr>
+        <w:sz w:val="16"/>
+        <w:szCs w:val="16"/>
+      </w:rPr>
+      <w:fldChar w:fldCharType="end"/>
     </w:r>
   </w:p>
 </w:ftr>
@@ -5824,7 +5921,7 @@
         <w:bCs/>
         <w:szCs w:val="24"/>
       </w:rPr>
-      <w:t>ANNEXE 3</w:t>
+      <w:t>Tiago Rodrigues Sousa</w:t>
     </w:r>
     <w:r>
       <w:rPr>
@@ -5842,7 +5939,7 @@
         <w:bCs/>
         <w:szCs w:val="24"/>
       </w:rPr>
-      <w:t>Dossier de projet</w:t>
+      <w:t>Rapport</w:t>
     </w:r>
     <w:r>
       <w:rPr>
@@ -5851,8 +5948,25 @@
         <w:bCs/>
         <w:szCs w:val="24"/>
       </w:rPr>
+      <w:t xml:space="preserve"> de projet</w:t>
+    </w:r>
+    <w:r>
+      <w:rPr>
+        <w:rFonts w:cs="Arial"/>
+        <w:b/>
+        <w:bCs/>
+        <w:szCs w:val="24"/>
+      </w:rPr>
       <w:tab/>
-      <w:t>TPI</w:t>
+    </w:r>
+    <w:r>
+      <w:rPr>
+        <w:rFonts w:cs="Arial"/>
+        <w:b/>
+        <w:bCs/>
+        <w:szCs w:val="24"/>
+      </w:rPr>
+      <w:t>P_FUN</w:t>
     </w:r>
   </w:p>
   <w:p>
@@ -7557,6 +7671,92 @@
     </w:lvl>
   </w:abstractNum>
   <w:abstractNum w:abstractNumId="14" w15:restartNumberingAfterBreak="0">
+    <w:nsid w:val="5EDE22D1"/>
+    <w:multiLevelType w:val="hybridMultilevel"/>
+    <w:tmpl w:val="BEE4D59C"/>
+    <w:lvl w:ilvl="0" w:tplc="738AF080">
+      <w:start w:val="1"/>
+      <w:numFmt w:val="bullet"/>
+      <w:lvlText w:val="●"/>
+      <w:lvlJc w:val="left"/>
+      <w:pPr>
+        <w:ind w:left="720" w:hanging="360"/>
+      </w:pPr>
+    </w:lvl>
+    <w:lvl w:ilvl="1" w:tplc="17EC3A58">
+      <w:start w:val="1"/>
+      <w:numFmt w:val="bullet"/>
+      <w:lvlText w:val="○"/>
+      <w:lvlJc w:val="left"/>
+      <w:pPr>
+        <w:ind w:left="1440" w:hanging="360"/>
+      </w:pPr>
+    </w:lvl>
+    <w:lvl w:ilvl="2" w:tplc="8DE629F0">
+      <w:start w:val="1"/>
+      <w:numFmt w:val="bullet"/>
+      <w:lvlText w:val="■"/>
+      <w:lvlJc w:val="left"/>
+      <w:pPr>
+        <w:ind w:left="2160" w:hanging="360"/>
+      </w:pPr>
+    </w:lvl>
+    <w:lvl w:ilvl="3" w:tplc="4F26F8A6">
+      <w:start w:val="1"/>
+      <w:numFmt w:val="bullet"/>
+      <w:lvlText w:val="●"/>
+      <w:lvlJc w:val="left"/>
+      <w:pPr>
+        <w:ind w:left="2880" w:hanging="360"/>
+      </w:pPr>
+    </w:lvl>
+    <w:lvl w:ilvl="4" w:tplc="BE485F20">
+      <w:start w:val="1"/>
+      <w:numFmt w:val="bullet"/>
+      <w:lvlText w:val="○"/>
+      <w:lvlJc w:val="left"/>
+      <w:pPr>
+        <w:ind w:left="3600" w:hanging="360"/>
+      </w:pPr>
+    </w:lvl>
+    <w:lvl w:ilvl="5" w:tplc="E92E3EE0">
+      <w:start w:val="1"/>
+      <w:numFmt w:val="bullet"/>
+      <w:lvlText w:val="■"/>
+      <w:lvlJc w:val="left"/>
+      <w:pPr>
+        <w:ind w:left="4320" w:hanging="360"/>
+      </w:pPr>
+    </w:lvl>
+    <w:lvl w:ilvl="6" w:tplc="9C9E0230">
+      <w:start w:val="1"/>
+      <w:numFmt w:val="bullet"/>
+      <w:lvlText w:val="●"/>
+      <w:lvlJc w:val="left"/>
+      <w:pPr>
+        <w:ind w:left="5040" w:hanging="360"/>
+      </w:pPr>
+    </w:lvl>
+    <w:lvl w:ilvl="7" w:tplc="44166414">
+      <w:start w:val="1"/>
+      <w:numFmt w:val="bullet"/>
+      <w:lvlText w:val="●"/>
+      <w:lvlJc w:val="left"/>
+      <w:pPr>
+        <w:ind w:left="5760" w:hanging="360"/>
+      </w:pPr>
+    </w:lvl>
+    <w:lvl w:ilvl="8" w:tplc="C1241D6A">
+      <w:start w:val="1"/>
+      <w:numFmt w:val="bullet"/>
+      <w:lvlText w:val="●"/>
+      <w:lvlJc w:val="left"/>
+      <w:pPr>
+        <w:ind w:left="6480" w:hanging="360"/>
+      </w:pPr>
+    </w:lvl>
+  </w:abstractNum>
+  <w:abstractNum w:abstractNumId="15" w15:restartNumberingAfterBreak="0">
     <w:nsid w:val="71E06583"/>
     <w:multiLevelType w:val="hybridMultilevel"/>
     <w:tmpl w:val="26C81FCE"/>
@@ -7696,7 +7896,7 @@
       </w:rPr>
     </w:lvl>
   </w:abstractNum>
-  <w:abstractNum w:abstractNumId="15" w15:restartNumberingAfterBreak="0">
+  <w:abstractNum w:abstractNumId="16" w15:restartNumberingAfterBreak="0">
     <w:nsid w:val="75A3529B"/>
     <w:multiLevelType w:val="hybridMultilevel"/>
     <w:tmpl w:val="819EEA64"/>
@@ -7836,7 +8036,7 @@
       </w:rPr>
     </w:lvl>
   </w:abstractNum>
-  <w:abstractNum w:abstractNumId="16" w15:restartNumberingAfterBreak="0">
+  <w:abstractNum w:abstractNumId="17" w15:restartNumberingAfterBreak="0">
     <w:nsid w:val="770D70A3"/>
     <w:multiLevelType w:val="hybridMultilevel"/>
     <w:tmpl w:val="E0E09518"/>
@@ -7949,7 +8149,7 @@
       </w:rPr>
     </w:lvl>
   </w:abstractNum>
-  <w:abstractNum w:abstractNumId="17" w15:restartNumberingAfterBreak="0">
+  <w:abstractNum w:abstractNumId="18" w15:restartNumberingAfterBreak="0">
     <w:nsid w:val="7B193736"/>
     <w:multiLevelType w:val="multilevel"/>
     <w:tmpl w:val="3E0A631E"/>
@@ -8071,7 +8271,7 @@
       </w:pPr>
     </w:lvl>
   </w:abstractNum>
-  <w:abstractNum w:abstractNumId="18" w15:restartNumberingAfterBreak="0">
+  <w:abstractNum w:abstractNumId="19" w15:restartNumberingAfterBreak="0">
     <w:nsid w:val="7DD245F2"/>
     <w:multiLevelType w:val="hybridMultilevel"/>
     <w:tmpl w:val="3100450C"/>
@@ -8212,7 +8412,7 @@
     </w:lvl>
   </w:abstractNum>
   <w:num w:numId="1" w16cid:durableId="296422304">
-    <w:abstractNumId w:val="17"/>
+    <w:abstractNumId w:val="18"/>
   </w:num>
   <w:num w:numId="2" w16cid:durableId="1629624138">
     <w:abstractNumId w:val="0"/>
@@ -8221,7 +8421,7 @@
     <w:abstractNumId w:val="5"/>
   </w:num>
   <w:num w:numId="4" w16cid:durableId="1691832835">
-    <w:abstractNumId w:val="15"/>
+    <w:abstractNumId w:val="16"/>
   </w:num>
   <w:num w:numId="5" w16cid:durableId="1522745159">
     <w:abstractNumId w:val="12"/>
@@ -8233,7 +8433,7 @@
     <w:abstractNumId w:val="13"/>
   </w:num>
   <w:num w:numId="8" w16cid:durableId="2046446243">
-    <w:abstractNumId w:val="18"/>
+    <w:abstractNumId w:val="19"/>
   </w:num>
   <w:num w:numId="9" w16cid:durableId="1845319643">
     <w:abstractNumId w:val="4"/>
@@ -8248,10 +8448,10 @@
     <w:abstractNumId w:val="9"/>
   </w:num>
   <w:num w:numId="13" w16cid:durableId="22563683">
-    <w:abstractNumId w:val="14"/>
+    <w:abstractNumId w:val="15"/>
   </w:num>
   <w:num w:numId="14" w16cid:durableId="793056289">
-    <w:abstractNumId w:val="16"/>
+    <w:abstractNumId w:val="17"/>
   </w:num>
   <w:num w:numId="15" w16cid:durableId="768544148">
     <w:abstractNumId w:val="7"/>
@@ -8263,19 +8463,25 @@
     <w:abstractNumId w:val="2"/>
   </w:num>
   <w:num w:numId="18" w16cid:durableId="755975948">
-    <w:abstractNumId w:val="17"/>
+    <w:abstractNumId w:val="18"/>
   </w:num>
   <w:num w:numId="19" w16cid:durableId="2041658274">
-    <w:abstractNumId w:val="17"/>
+    <w:abstractNumId w:val="18"/>
   </w:num>
   <w:num w:numId="20" w16cid:durableId="1505051825">
-    <w:abstractNumId w:val="17"/>
+    <w:abstractNumId w:val="18"/>
   </w:num>
   <w:num w:numId="21" w16cid:durableId="1048993137">
     <w:abstractNumId w:val="1"/>
   </w:num>
   <w:num w:numId="22" w16cid:durableId="1473402841">
     <w:abstractNumId w:val="11"/>
+    <w:lvlOverride w:ilvl="0">
+      <w:startOverride w:val="1"/>
+    </w:lvlOverride>
+  </w:num>
+  <w:num w:numId="23" w16cid:durableId="1760129800">
+    <w:abstractNumId w:val="14"/>
     <w:lvlOverride w:ilvl="0">
       <w:startOverride w:val="1"/>
     </w:lvlOverride>
@@ -9554,17 +9760,6 @@
 </file>
 
 <file path=customXml/item1.xml><?xml version="1.0" encoding="utf-8"?>
-<p:properties xmlns:p="http://schemas.microsoft.com/office/2006/metadata/properties" xmlns:xsi="http://www.w3.org/2001/XMLSchema-instance" xmlns:pc="http://schemas.microsoft.com/office/infopath/2007/PartnerControls">
-  <documentManagement>
-    <TaxCatchAll xmlns="dfa80de1-e9bb-4cf2-893d-d06220b3971a" xsi:nil="true"/>
-    <lcf76f155ced4ddcb4097134ff3c332f xmlns="98d92101-24da-4498-9971-a24673344bd8">
-      <Terms xmlns="http://schemas.microsoft.com/office/infopath/2007/PartnerControls"/>
-    </lcf76f155ced4ddcb4097134ff3c332f>
-  </documentManagement>
-</p:properties>
-</file>
-
-<file path=customXml/item2.xml><?xml version="1.0" encoding="utf-8"?>
 <ct:contentTypeSchema xmlns:ct="http://schemas.microsoft.com/office/2006/metadata/contentType" xmlns:ma="http://schemas.microsoft.com/office/2006/metadata/properties/metaAttributes" ct:_="" ma:_="" ma:contentTypeName="Document" ma:contentTypeID="0x010100E529CC47EA4E614CBF50FAFAB9B8F32B" ma:contentTypeVersion="13" ma:contentTypeDescription="Crée un document." ma:contentTypeScope="" ma:versionID="b0c7ed87d1a958e9d45e6a628dda67b2">
   <xsd:schema xmlns:xsd="http://www.w3.org/2001/XMLSchema" xmlns:xs="http://www.w3.org/2001/XMLSchema" xmlns:p="http://schemas.microsoft.com/office/2006/metadata/properties" xmlns:ns2="98d92101-24da-4498-9971-a24673344bd8" xmlns:ns3="dfa80de1-e9bb-4cf2-893d-d06220b3971a" targetNamespace="http://schemas.microsoft.com/office/2006/metadata/properties" ma:root="true" ma:fieldsID="444cf053ca299ab1a8609ad922f5c0d6" ns2:_="" ns3:_="">
     <xsd:import namespace="98d92101-24da-4498-9971-a24673344bd8"/>
@@ -9787,7 +9982,22 @@
 </ct:contentTypeSchema>
 </file>
 
+<file path=customXml/item2.xml><?xml version="1.0" encoding="utf-8"?>
+<p:properties xmlns:p="http://schemas.microsoft.com/office/2006/metadata/properties" xmlns:xsi="http://www.w3.org/2001/XMLSchema-instance" xmlns:pc="http://schemas.microsoft.com/office/infopath/2007/PartnerControls">
+  <documentManagement>
+    <TaxCatchAll xmlns="dfa80de1-e9bb-4cf2-893d-d06220b3971a" xsi:nil="true"/>
+    <lcf76f155ced4ddcb4097134ff3c332f xmlns="98d92101-24da-4498-9971-a24673344bd8">
+      <Terms xmlns="http://schemas.microsoft.com/office/infopath/2007/PartnerControls"/>
+    </lcf76f155ced4ddcb4097134ff3c332f>
+  </documentManagement>
+</p:properties>
+</file>
+
 <file path=customXml/item3.xml><?xml version="1.0" encoding="utf-8"?>
+<b:Sources xmlns:b="http://schemas.openxmlformats.org/officeDocument/2006/bibliography" xmlns="http://schemas.openxmlformats.org/officeDocument/2006/bibliography" SelectedStyle="\APASixthEditionOfficeOnline.xsl" StyleName="APA" Version="6"/>
+</file>
+
+<file path=customXml/item4.xml><?xml version="1.0" encoding="utf-8"?>
 <?mso-contentType ?>
 <FormTemplates xmlns="http://schemas.microsoft.com/sharepoint/v3/contenttype/forms">
   <Display>DocumentLibraryForm</Display>
@@ -9796,22 +10006,7 @@
 </FormTemplates>
 </file>
 
-<file path=customXml/item4.xml><?xml version="1.0" encoding="utf-8"?>
-<b:Sources xmlns:b="http://schemas.openxmlformats.org/officeDocument/2006/bibliography" xmlns="http://schemas.openxmlformats.org/officeDocument/2006/bibliography" SelectedStyle="\APASixthEditionOfficeOnline.xsl" StyleName="APA" Version="6"/>
-</file>
-
 <file path=customXml/itemProps1.xml><?xml version="1.0" encoding="utf-8"?>
-<ds:datastoreItem xmlns:ds="http://schemas.openxmlformats.org/officeDocument/2006/customXml" ds:itemID="{67CD1812-8B57-456C-9CBC-7D2297210787}">
-  <ds:schemaRefs>
-    <ds:schemaRef ds:uri="http://schemas.microsoft.com/office/2006/metadata/properties"/>
-    <ds:schemaRef ds:uri="http://schemas.microsoft.com/office/infopath/2007/PartnerControls"/>
-    <ds:schemaRef ds:uri="dfa80de1-e9bb-4cf2-893d-d06220b3971a"/>
-    <ds:schemaRef ds:uri="98d92101-24da-4498-9971-a24673344bd8"/>
-  </ds:schemaRefs>
-</ds:datastoreItem>
-</file>
-
-<file path=customXml/itemProps2.xml><?xml version="1.0" encoding="utf-8"?>
 <ds:datastoreItem xmlns:ds="http://schemas.openxmlformats.org/officeDocument/2006/customXml" ds:itemID="{700D8043-C34E-4EC6-98BE-7219263EC485}">
   <ds:schemaRefs>
     <ds:schemaRef ds:uri="http://schemas.microsoft.com/office/2006/metadata/contentType"/>
@@ -9830,18 +10025,29 @@
 </ds:datastoreItem>
 </file>
 
+<file path=customXml/itemProps2.xml><?xml version="1.0" encoding="utf-8"?>
+<ds:datastoreItem xmlns:ds="http://schemas.openxmlformats.org/officeDocument/2006/customXml" ds:itemID="{67CD1812-8B57-456C-9CBC-7D2297210787}">
+  <ds:schemaRefs>
+    <ds:schemaRef ds:uri="http://schemas.microsoft.com/office/2006/metadata/properties"/>
+    <ds:schemaRef ds:uri="http://schemas.microsoft.com/office/infopath/2007/PartnerControls"/>
+    <ds:schemaRef ds:uri="dfa80de1-e9bb-4cf2-893d-d06220b3971a"/>
+    <ds:schemaRef ds:uri="98d92101-24da-4498-9971-a24673344bd8"/>
+  </ds:schemaRefs>
+</ds:datastoreItem>
+</file>
+
 <file path=customXml/itemProps3.xml><?xml version="1.0" encoding="utf-8"?>
+<ds:datastoreItem xmlns:ds="http://schemas.openxmlformats.org/officeDocument/2006/customXml" ds:itemID="{549A649A-1022-40B1-9F6F-09A7BB0832AA}">
+  <ds:schemaRefs>
+    <ds:schemaRef ds:uri="http://schemas.openxmlformats.org/officeDocument/2006/bibliography"/>
+  </ds:schemaRefs>
+</ds:datastoreItem>
+</file>
+
+<file path=customXml/itemProps4.xml><?xml version="1.0" encoding="utf-8"?>
 <ds:datastoreItem xmlns:ds="http://schemas.openxmlformats.org/officeDocument/2006/customXml" ds:itemID="{1DADA05A-DA17-4CB0-90B5-C889667DD54A}">
   <ds:schemaRefs>
     <ds:schemaRef ds:uri="http://schemas.microsoft.com/sharepoint/v3/contenttype/forms"/>
   </ds:schemaRefs>
 </ds:datastoreItem>
-</file>
-
-<file path=customXml/itemProps4.xml><?xml version="1.0" encoding="utf-8"?>
-<ds:datastoreItem xmlns:ds="http://schemas.openxmlformats.org/officeDocument/2006/customXml" ds:itemID="{549A649A-1022-40B1-9F6F-09A7BB0832AA}">
-  <ds:schemaRefs>
-    <ds:schemaRef ds:uri="http://schemas.openxmlformats.org/officeDocument/2006/bibliography"/>
-  </ds:schemaRefs>
-</ds:datastoreItem>
 </file>
</xml_diff>

<commit_message>
doc(rapport): Add pdf rapport
</commit_message>
<xml_diff>
--- a/doc/Rapport.docx
+++ b/doc/Rapport.docx
@@ -189,7 +189,7 @@
       <w:r>
         <w:fldChar w:fldCharType="separate"/>
       </w:r>
-      <w:hyperlink w:anchor="_Toc181368665" w:history="1">
+      <w:hyperlink w:anchor="_Toc181369595" w:history="1">
         <w:r>
           <w:rPr>
             <w:rStyle w:val="Lienhypertexte"/>
@@ -229,7 +229,7 @@
           <w:rPr>
             <w:webHidden/>
           </w:rPr>
-          <w:instrText xml:space="preserve"> PAGEREF _Toc181368665 \h </w:instrText>
+          <w:instrText xml:space="preserve"> PAGEREF _Toc181369595 \h </w:instrText>
         </w:r>
         <w:r>
           <w:rPr>
@@ -273,7 +273,7 @@
           <w14:ligatures w14:val="standardContextual"/>
         </w:rPr>
       </w:pPr>
-      <w:hyperlink w:anchor="_Toc181368666" w:history="1">
+      <w:hyperlink w:anchor="_Toc181369596" w:history="1">
         <w:r>
           <w:rPr>
             <w:rStyle w:val="Lienhypertexte"/>
@@ -321,7 +321,7 @@
             <w:noProof/>
             <w:webHidden/>
           </w:rPr>
-          <w:instrText xml:space="preserve"> PAGEREF _Toc181368666 \h </w:instrText>
+          <w:instrText xml:space="preserve"> PAGEREF _Toc181369596 \h </w:instrText>
         </w:r>
         <w:r>
           <w:rPr>
@@ -369,7 +369,7 @@
           <w14:ligatures w14:val="standardContextual"/>
         </w:rPr>
       </w:pPr>
-      <w:hyperlink w:anchor="_Toc181368667" w:history="1">
+      <w:hyperlink w:anchor="_Toc181369597" w:history="1">
         <w:r>
           <w:rPr>
             <w:rStyle w:val="Lienhypertexte"/>
@@ -417,7 +417,7 @@
             <w:noProof/>
             <w:webHidden/>
           </w:rPr>
-          <w:instrText xml:space="preserve"> PAGEREF _Toc181368667 \h </w:instrText>
+          <w:instrText xml:space="preserve"> PAGEREF _Toc181369597 \h </w:instrText>
         </w:r>
         <w:r>
           <w:rPr>
@@ -465,7 +465,7 @@
           <w14:ligatures w14:val="standardContextual"/>
         </w:rPr>
       </w:pPr>
-      <w:hyperlink w:anchor="_Toc181368668" w:history="1">
+      <w:hyperlink w:anchor="_Toc181369598" w:history="1">
         <w:r>
           <w:rPr>
             <w:rStyle w:val="Lienhypertexte"/>
@@ -513,7 +513,7 @@
             <w:noProof/>
             <w:webHidden/>
           </w:rPr>
-          <w:instrText xml:space="preserve"> PAGEREF _Toc181368668 \h </w:instrText>
+          <w:instrText xml:space="preserve"> PAGEREF _Toc181369598 \h </w:instrText>
         </w:r>
         <w:r>
           <w:rPr>
@@ -556,7 +556,7 @@
           <w14:ligatures w14:val="standardContextual"/>
         </w:rPr>
       </w:pPr>
-      <w:hyperlink w:anchor="_Toc181368669" w:history="1">
+      <w:hyperlink w:anchor="_Toc181369599" w:history="1">
         <w:r>
           <w:rPr>
             <w:rStyle w:val="Lienhypertexte"/>
@@ -596,7 +596,7 @@
           <w:rPr>
             <w:webHidden/>
           </w:rPr>
-          <w:instrText xml:space="preserve"> PAGEREF _Toc181368669 \h </w:instrText>
+          <w:instrText xml:space="preserve"> PAGEREF _Toc181369599 \h </w:instrText>
         </w:r>
         <w:r>
           <w:rPr>
@@ -640,7 +640,7 @@
           <w14:ligatures w14:val="standardContextual"/>
         </w:rPr>
       </w:pPr>
-      <w:hyperlink w:anchor="_Toc181368670" w:history="1">
+      <w:hyperlink w:anchor="_Toc181369600" w:history="1">
         <w:r>
           <w:rPr>
             <w:rStyle w:val="Lienhypertexte"/>
@@ -688,7 +688,7 @@
             <w:noProof/>
             <w:webHidden/>
           </w:rPr>
-          <w:instrText xml:space="preserve"> PAGEREF _Toc181368670 \h </w:instrText>
+          <w:instrText xml:space="preserve"> PAGEREF _Toc181369600 \h </w:instrText>
         </w:r>
         <w:r>
           <w:rPr>
@@ -736,7 +736,7 @@
           <w14:ligatures w14:val="standardContextual"/>
         </w:rPr>
       </w:pPr>
-      <w:hyperlink w:anchor="_Toc181368671" w:history="1">
+      <w:hyperlink w:anchor="_Toc181369601" w:history="1">
         <w:r>
           <w:rPr>
             <w:rStyle w:val="Lienhypertexte"/>
@@ -784,7 +784,7 @@
             <w:noProof/>
             <w:webHidden/>
           </w:rPr>
-          <w:instrText xml:space="preserve"> PAGEREF _Toc181368671 \h </w:instrText>
+          <w:instrText xml:space="preserve"> PAGEREF _Toc181369601 \h </w:instrText>
         </w:r>
         <w:r>
           <w:rPr>
@@ -832,7 +832,7 @@
           <w14:ligatures w14:val="standardContextual"/>
         </w:rPr>
       </w:pPr>
-      <w:hyperlink w:anchor="_Toc181368672" w:history="1">
+      <w:hyperlink w:anchor="_Toc181369602" w:history="1">
         <w:r>
           <w:rPr>
             <w:rStyle w:val="Lienhypertexte"/>
@@ -880,7 +880,7 @@
             <w:noProof/>
             <w:webHidden/>
           </w:rPr>
-          <w:instrText xml:space="preserve"> PAGEREF _Toc181368672 \h </w:instrText>
+          <w:instrText xml:space="preserve"> PAGEREF _Toc181369602 \h </w:instrText>
         </w:r>
         <w:r>
           <w:rPr>
@@ -928,7 +928,7 @@
           <w14:ligatures w14:val="standardContextual"/>
         </w:rPr>
       </w:pPr>
-      <w:hyperlink w:anchor="_Toc181368673" w:history="1">
+      <w:hyperlink w:anchor="_Toc181369603" w:history="1">
         <w:r>
           <w:rPr>
             <w:rStyle w:val="Lienhypertexte"/>
@@ -974,7 +974,7 @@
             <w:noProof/>
             <w:webHidden/>
           </w:rPr>
-          <w:instrText xml:space="preserve"> PAGEREF _Toc181368673 \h </w:instrText>
+          <w:instrText xml:space="preserve"> PAGEREF _Toc181369603 \h </w:instrText>
         </w:r>
         <w:r>
           <w:rPr>
@@ -1022,7 +1022,7 @@
           <w14:ligatures w14:val="standardContextual"/>
         </w:rPr>
       </w:pPr>
-      <w:hyperlink w:anchor="_Toc181368674" w:history="1">
+      <w:hyperlink w:anchor="_Toc181369604" w:history="1">
         <w:r>
           <w:rPr>
             <w:rStyle w:val="Lienhypertexte"/>
@@ -1068,7 +1068,7 @@
             <w:noProof/>
             <w:webHidden/>
           </w:rPr>
-          <w:instrText xml:space="preserve"> PAGEREF _Toc181368674 \h </w:instrText>
+          <w:instrText xml:space="preserve"> PAGEREF _Toc181369604 \h </w:instrText>
         </w:r>
         <w:r>
           <w:rPr>
@@ -1116,7 +1116,7 @@
           <w14:ligatures w14:val="standardContextual"/>
         </w:rPr>
       </w:pPr>
-      <w:hyperlink w:anchor="_Toc181368675" w:history="1">
+      <w:hyperlink w:anchor="_Toc181369605" w:history="1">
         <w:r>
           <w:rPr>
             <w:rStyle w:val="Lienhypertexte"/>
@@ -1164,7 +1164,7 @@
             <w:noProof/>
             <w:webHidden/>
           </w:rPr>
-          <w:instrText xml:space="preserve"> PAGEREF _Toc181368675 \h </w:instrText>
+          <w:instrText xml:space="preserve"> PAGEREF _Toc181369605 \h </w:instrText>
         </w:r>
         <w:r>
           <w:rPr>
@@ -1207,7 +1207,7 @@
           <w14:ligatures w14:val="standardContextual"/>
         </w:rPr>
       </w:pPr>
-      <w:hyperlink w:anchor="_Toc181368676" w:history="1">
+      <w:hyperlink w:anchor="_Toc181369606" w:history="1">
         <w:r>
           <w:rPr>
             <w:rStyle w:val="Lienhypertexte"/>
@@ -1247,7 +1247,7 @@
           <w:rPr>
             <w:webHidden/>
           </w:rPr>
-          <w:instrText xml:space="preserve"> PAGEREF _Toc181368676 \h </w:instrText>
+          <w:instrText xml:space="preserve"> PAGEREF _Toc181369606 \h </w:instrText>
         </w:r>
         <w:r>
           <w:rPr>
@@ -1291,7 +1291,7 @@
           <w14:ligatures w14:val="standardContextual"/>
         </w:rPr>
       </w:pPr>
-      <w:hyperlink w:anchor="_Toc181368677" w:history="1">
+      <w:hyperlink w:anchor="_Toc181369607" w:history="1">
         <w:r>
           <w:rPr>
             <w:rStyle w:val="Lienhypertexte"/>
@@ -1339,7 +1339,7 @@
             <w:noProof/>
             <w:webHidden/>
           </w:rPr>
-          <w:instrText xml:space="preserve"> PAGEREF _Toc181368677 \h </w:instrText>
+          <w:instrText xml:space="preserve"> PAGEREF _Toc181369607 \h </w:instrText>
         </w:r>
         <w:r>
           <w:rPr>
@@ -1387,7 +1387,7 @@
           <w14:ligatures w14:val="standardContextual"/>
         </w:rPr>
       </w:pPr>
-      <w:hyperlink w:anchor="_Toc181368678" w:history="1">
+      <w:hyperlink w:anchor="_Toc181369608" w:history="1">
         <w:r>
           <w:rPr>
             <w:rStyle w:val="Lienhypertexte"/>
@@ -1433,7 +1433,7 @@
             <w:noProof/>
             <w:webHidden/>
           </w:rPr>
-          <w:instrText xml:space="preserve"> PAGEREF _Toc181368678 \h </w:instrText>
+          <w:instrText xml:space="preserve"> PAGEREF _Toc181369608 \h </w:instrText>
         </w:r>
         <w:r>
           <w:rPr>
@@ -1481,7 +1481,7 @@
           <w14:ligatures w14:val="standardContextual"/>
         </w:rPr>
       </w:pPr>
-      <w:hyperlink w:anchor="_Toc181368679" w:history="1">
+      <w:hyperlink w:anchor="_Toc181369609" w:history="1">
         <w:r>
           <w:rPr>
             <w:rStyle w:val="Lienhypertexte"/>
@@ -1529,7 +1529,7 @@
             <w:noProof/>
             <w:webHidden/>
           </w:rPr>
-          <w:instrText xml:space="preserve"> PAGEREF _Toc181368679 \h </w:instrText>
+          <w:instrText xml:space="preserve"> PAGEREF _Toc181369609 \h </w:instrText>
         </w:r>
         <w:r>
           <w:rPr>
@@ -1577,7 +1577,7 @@
           <w14:ligatures w14:val="standardContextual"/>
         </w:rPr>
       </w:pPr>
-      <w:hyperlink w:anchor="_Toc181368680" w:history="1">
+      <w:hyperlink w:anchor="_Toc181369610" w:history="1">
         <w:r>
           <w:rPr>
             <w:rStyle w:val="Lienhypertexte"/>
@@ -1623,7 +1623,7 @@
             <w:noProof/>
             <w:webHidden/>
           </w:rPr>
-          <w:instrText xml:space="preserve"> PAGEREF _Toc181368680 \h </w:instrText>
+          <w:instrText xml:space="preserve"> PAGEREF _Toc181369610 \h </w:instrText>
         </w:r>
         <w:r>
           <w:rPr>
@@ -1671,7 +1671,7 @@
           <w14:ligatures w14:val="standardContextual"/>
         </w:rPr>
       </w:pPr>
-      <w:hyperlink w:anchor="_Toc181368681" w:history="1">
+      <w:hyperlink w:anchor="_Toc181369611" w:history="1">
         <w:r>
           <w:rPr>
             <w:rStyle w:val="Lienhypertexte"/>
@@ -1717,7 +1717,7 @@
             <w:noProof/>
             <w:webHidden/>
           </w:rPr>
-          <w:instrText xml:space="preserve"> PAGEREF _Toc181368681 \h </w:instrText>
+          <w:instrText xml:space="preserve"> PAGEREF _Toc181369611 \h </w:instrText>
         </w:r>
         <w:r>
           <w:rPr>
@@ -1765,7 +1765,7 @@
           <w14:ligatures w14:val="standardContextual"/>
         </w:rPr>
       </w:pPr>
-      <w:hyperlink w:anchor="_Toc181368682" w:history="1">
+      <w:hyperlink w:anchor="_Toc181369612" w:history="1">
         <w:r>
           <w:rPr>
             <w:rStyle w:val="Lienhypertexte"/>
@@ -1813,7 +1813,7 @@
             <w:noProof/>
             <w:webHidden/>
           </w:rPr>
-          <w:instrText xml:space="preserve"> PAGEREF _Toc181368682 \h </w:instrText>
+          <w:instrText xml:space="preserve"> PAGEREF _Toc181369612 \h </w:instrText>
         </w:r>
         <w:r>
           <w:rPr>
@@ -1861,7 +1861,7 @@
           <w14:ligatures w14:val="standardContextual"/>
         </w:rPr>
       </w:pPr>
-      <w:hyperlink w:anchor="_Toc181368683" w:history="1">
+      <w:hyperlink w:anchor="_Toc181369613" w:history="1">
         <w:r>
           <w:rPr>
             <w:rStyle w:val="Lienhypertexte"/>
@@ -1909,7 +1909,7 @@
             <w:noProof/>
             <w:webHidden/>
           </w:rPr>
-          <w:instrText xml:space="preserve"> PAGEREF _Toc181368683 \h </w:instrText>
+          <w:instrText xml:space="preserve"> PAGEREF _Toc181369613 \h </w:instrText>
         </w:r>
         <w:r>
           <w:rPr>
@@ -1957,7 +1957,7 @@
           <w14:ligatures w14:val="standardContextual"/>
         </w:rPr>
       </w:pPr>
-      <w:hyperlink w:anchor="_Toc181368684" w:history="1">
+      <w:hyperlink w:anchor="_Toc181369614" w:history="1">
         <w:r>
           <w:rPr>
             <w:rStyle w:val="Lienhypertexte"/>
@@ -2005,7 +2005,7 @@
             <w:noProof/>
             <w:webHidden/>
           </w:rPr>
-          <w:instrText xml:space="preserve"> PAGEREF _Toc181368684 \h </w:instrText>
+          <w:instrText xml:space="preserve"> PAGEREF _Toc181369614 \h </w:instrText>
         </w:r>
         <w:r>
           <w:rPr>
@@ -2053,7 +2053,7 @@
           <w14:ligatures w14:val="standardContextual"/>
         </w:rPr>
       </w:pPr>
-      <w:hyperlink w:anchor="_Toc181368685" w:history="1">
+      <w:hyperlink w:anchor="_Toc181369615" w:history="1">
         <w:r>
           <w:rPr>
             <w:rStyle w:val="Lienhypertexte"/>
@@ -2099,7 +2099,7 @@
             <w:noProof/>
             <w:webHidden/>
           </w:rPr>
-          <w:instrText xml:space="preserve"> PAGEREF _Toc181368685 \h </w:instrText>
+          <w:instrText xml:space="preserve"> PAGEREF _Toc181369615 \h </w:instrText>
         </w:r>
         <w:r>
           <w:rPr>
@@ -2142,7 +2142,7 @@
           <w14:ligatures w14:val="standardContextual"/>
         </w:rPr>
       </w:pPr>
-      <w:hyperlink w:anchor="_Toc181368686" w:history="1">
+      <w:hyperlink w:anchor="_Toc181369616" w:history="1">
         <w:r>
           <w:rPr>
             <w:rStyle w:val="Lienhypertexte"/>
@@ -2182,7 +2182,7 @@
           <w:rPr>
             <w:webHidden/>
           </w:rPr>
-          <w:instrText xml:space="preserve"> PAGEREF _Toc181368686 \h </w:instrText>
+          <w:instrText xml:space="preserve"> PAGEREF _Toc181369616 \h </w:instrText>
         </w:r>
         <w:r>
           <w:rPr>
@@ -2221,7 +2221,7 @@
           <w14:ligatures w14:val="standardContextual"/>
         </w:rPr>
       </w:pPr>
-      <w:hyperlink w:anchor="_Toc181368687" w:history="1">
+      <w:hyperlink w:anchor="_Toc181369617" w:history="1">
         <w:r>
           <w:rPr>
             <w:rStyle w:val="Lienhypertexte"/>
@@ -2261,7 +2261,7 @@
           <w:rPr>
             <w:webHidden/>
           </w:rPr>
-          <w:instrText xml:space="preserve"> PAGEREF _Toc181368687 \h </w:instrText>
+          <w:instrText xml:space="preserve"> PAGEREF _Toc181369617 \h </w:instrText>
         </w:r>
         <w:r>
           <w:rPr>
@@ -2305,7 +2305,7 @@
           <w14:ligatures w14:val="standardContextual"/>
         </w:rPr>
       </w:pPr>
-      <w:hyperlink w:anchor="_Toc181368688" w:history="1">
+      <w:hyperlink w:anchor="_Toc181369618" w:history="1">
         <w:r>
           <w:rPr>
             <w:rStyle w:val="Lienhypertexte"/>
@@ -2353,7 +2353,7 @@
             <w:noProof/>
             <w:webHidden/>
           </w:rPr>
-          <w:instrText xml:space="preserve"> PAGEREF _Toc181368688 \h </w:instrText>
+          <w:instrText xml:space="preserve"> PAGEREF _Toc181369618 \h </w:instrText>
         </w:r>
         <w:r>
           <w:rPr>
@@ -2406,7 +2406,7 @@
       <w:pPr>
         <w:pStyle w:val="Titre1"/>
       </w:pPr>
-      <w:bookmarkStart w:id="0" w:name="_Toc181368665"/>
+      <w:bookmarkStart w:id="0" w:name="_Toc181369595"/>
       <w:r>
         <w:lastRenderedPageBreak/>
         <w:t>Analyse prél</w:t>
@@ -2427,7 +2427,7 @@
           <w:iCs/>
         </w:rPr>
       </w:pPr>
-      <w:bookmarkStart w:id="1" w:name="_Toc181368666"/>
+      <w:bookmarkStart w:id="1" w:name="_Toc181369596"/>
       <w:r>
         <w:rPr>
           <w:i w:val="0"/>
@@ -2473,7 +2473,7 @@
           <w:iCs/>
         </w:rPr>
       </w:pPr>
-      <w:bookmarkStart w:id="2" w:name="_Toc181368667"/>
+      <w:bookmarkStart w:id="2" w:name="_Toc181369597"/>
       <w:r>
         <w:rPr>
           <w:i w:val="0"/>
@@ -2694,7 +2694,7 @@
           <w:iCs/>
         </w:rPr>
       </w:pPr>
-      <w:bookmarkStart w:id="3" w:name="_Toc181368668"/>
+      <w:bookmarkStart w:id="3" w:name="_Toc181369598"/>
       <w:r>
         <w:rPr>
           <w:i w:val="0"/>
@@ -2728,7 +2728,7 @@
       <w:pPr>
         <w:pStyle w:val="Titre1"/>
       </w:pPr>
-      <w:bookmarkStart w:id="4" w:name="_Toc181368669"/>
+      <w:bookmarkStart w:id="4" w:name="_Toc181369599"/>
       <w:r>
         <w:lastRenderedPageBreak/>
         <w:t>Analyse</w:t>
@@ -2746,7 +2746,7 @@
           <w:iCs/>
         </w:rPr>
       </w:pPr>
-      <w:bookmarkStart w:id="5" w:name="_Toc181368670"/>
+      <w:bookmarkStart w:id="5" w:name="_Toc181369600"/>
       <w:r>
         <w:rPr>
           <w:i w:val="0"/>
@@ -3176,7 +3176,7 @@
           <w:iCs/>
         </w:rPr>
       </w:pPr>
-      <w:bookmarkStart w:id="6" w:name="_Toc181368671"/>
+      <w:bookmarkStart w:id="6" w:name="_Toc181369601"/>
       <w:r>
         <w:rPr>
           <w:i w:val="0"/>
@@ -3292,7 +3292,7 @@
           <w:iCs/>
         </w:rPr>
       </w:pPr>
-      <w:bookmarkStart w:id="8" w:name="_Toc181368672"/>
+      <w:bookmarkStart w:id="8" w:name="_Toc181369602"/>
       <w:r>
         <w:rPr>
           <w:i w:val="0"/>
@@ -3307,7 +3307,7 @@
       <w:pPr>
         <w:pStyle w:val="Titre3"/>
       </w:pPr>
-      <w:bookmarkStart w:id="9" w:name="_Toc181368673"/>
+      <w:bookmarkStart w:id="9" w:name="_Toc181369603"/>
       <w:r>
         <w:t>Affichage du graphique</w:t>
       </w:r>
@@ -3737,7 +3737,7 @@
       <w:pPr>
         <w:pStyle w:val="Titre3"/>
       </w:pPr>
-      <w:bookmarkStart w:id="10" w:name="_Toc181368674"/>
+      <w:bookmarkStart w:id="10" w:name="_Toc181369604"/>
       <w:r>
         <w:lastRenderedPageBreak/>
         <w:t>Filtrer le graphique</w:t>
@@ -4026,7 +4026,7 @@
           <w:iCs/>
         </w:rPr>
       </w:pPr>
-      <w:bookmarkStart w:id="11" w:name="_Toc181368675"/>
+      <w:bookmarkStart w:id="11" w:name="_Toc181369605"/>
       <w:r>
         <w:rPr>
           <w:i w:val="0"/>
@@ -4106,7 +4106,7 @@
           <w:tab w:val="num" w:pos="360"/>
         </w:tabs>
       </w:pPr>
-      <w:bookmarkStart w:id="13" w:name="_Toc181368676"/>
+      <w:bookmarkStart w:id="13" w:name="_Toc181369606"/>
       <w:r>
         <w:lastRenderedPageBreak/>
         <w:t>R</w:t>
@@ -4127,7 +4127,7 @@
       </w:pPr>
       <w:bookmarkStart w:id="14" w:name="_Toc25553317"/>
       <w:bookmarkStart w:id="15" w:name="_Toc71691022"/>
-      <w:bookmarkStart w:id="16" w:name="_Toc181368677"/>
+      <w:bookmarkStart w:id="16" w:name="_Toc181369607"/>
       <w:r>
         <w:rPr>
           <w:i w:val="0"/>
@@ -4141,7 +4141,7 @@
       <w:pPr>
         <w:pStyle w:val="Titre3"/>
       </w:pPr>
-      <w:bookmarkStart w:id="17" w:name="_Toc181368678"/>
+      <w:bookmarkStart w:id="17" w:name="_Toc181369608"/>
       <w:r>
         <w:t>Gestion du csv</w:t>
       </w:r>
@@ -4163,7 +4163,7 @@
           <w:iCs/>
         </w:rPr>
       </w:pPr>
-      <w:bookmarkStart w:id="18" w:name="_Toc181368679"/>
+      <w:bookmarkStart w:id="18" w:name="_Toc181369609"/>
       <w:r>
         <w:rPr>
           <w:i w:val="0"/>
@@ -4177,7 +4177,7 @@
       <w:pPr>
         <w:pStyle w:val="Titre3"/>
       </w:pPr>
-      <w:bookmarkStart w:id="19" w:name="_Toc181368680"/>
+      <w:bookmarkStart w:id="19" w:name="_Toc181369610"/>
       <w:r>
         <w:t>Affichage du graphique</w:t>
       </w:r>
@@ -4217,7 +4217,7 @@
       <w:pPr>
         <w:pStyle w:val="Titre3"/>
       </w:pPr>
-      <w:bookmarkStart w:id="20" w:name="_Toc181368681"/>
+      <w:bookmarkStart w:id="20" w:name="_Toc181369611"/>
       <w:r>
         <w:t>Filtrer le graphique</w:t>
       </w:r>
@@ -4244,7 +4244,7 @@
       </w:pPr>
       <w:bookmarkStart w:id="21" w:name="_Toc25553321"/>
       <w:bookmarkStart w:id="22" w:name="_Toc71691025"/>
-      <w:bookmarkStart w:id="23" w:name="_Toc181368682"/>
+      <w:bookmarkStart w:id="23" w:name="_Toc181369612"/>
       <w:bookmarkEnd w:id="14"/>
       <w:bookmarkEnd w:id="15"/>
       <w:r>
@@ -4675,7 +4675,7 @@
           <w:iCs/>
         </w:rPr>
       </w:pPr>
-      <w:bookmarkStart w:id="24" w:name="_Toc181368683"/>
+      <w:bookmarkStart w:id="24" w:name="_Toc181369613"/>
       <w:r>
         <w:rPr>
           <w:i w:val="0"/>
@@ -4726,12 +4726,6 @@
         <w:gridCol w:w="490"/>
       </w:tblGrid>
       <w:tr>
-        <w:tblPrEx>
-          <w:tblCellMar>
-            <w:top w:w="0" w:type="dxa"/>
-            <w:bottom w:w="0" w:type="dxa"/>
-          </w:tblCellMar>
-        </w:tblPrEx>
         <w:tc>
           <w:tcPr>
             <w:tcW w:w="0" w:type="auto"/>
@@ -4774,12 +4768,6 @@
         </w:tc>
       </w:tr>
       <w:tr>
-        <w:tblPrEx>
-          <w:tblCellMar>
-            <w:top w:w="0" w:type="dxa"/>
-            <w:bottom w:w="0" w:type="dxa"/>
-          </w:tblCellMar>
-        </w:tblPrEx>
         <w:tc>
           <w:tcPr>
             <w:tcW w:w="0" w:type="auto"/>
@@ -4828,12 +4816,6 @@
         </w:tc>
       </w:tr>
       <w:tr>
-        <w:tblPrEx>
-          <w:tblCellMar>
-            <w:top w:w="0" w:type="dxa"/>
-            <w:bottom w:w="0" w:type="dxa"/>
-          </w:tblCellMar>
-        </w:tblPrEx>
         <w:tc>
           <w:tcPr>
             <w:tcW w:w="0" w:type="auto"/>
@@ -4882,12 +4864,6 @@
         </w:tc>
       </w:tr>
       <w:tr>
-        <w:tblPrEx>
-          <w:tblCellMar>
-            <w:top w:w="0" w:type="dxa"/>
-            <w:bottom w:w="0" w:type="dxa"/>
-          </w:tblCellMar>
-        </w:tblPrEx>
         <w:tc>
           <w:tcPr>
             <w:tcW w:w="0" w:type="auto"/>
@@ -4936,12 +4912,6 @@
         </w:tc>
       </w:tr>
       <w:tr>
-        <w:tblPrEx>
-          <w:tblCellMar>
-            <w:top w:w="0" w:type="dxa"/>
-            <w:bottom w:w="0" w:type="dxa"/>
-          </w:tblCellMar>
-        </w:tblPrEx>
         <w:tc>
           <w:tcPr>
             <w:tcW w:w="0" w:type="auto"/>
@@ -4996,12 +4966,6 @@
         </w:tc>
       </w:tr>
       <w:tr>
-        <w:tblPrEx>
-          <w:tblCellMar>
-            <w:top w:w="0" w:type="dxa"/>
-            <w:bottom w:w="0" w:type="dxa"/>
-          </w:tblCellMar>
-        </w:tblPrEx>
         <w:tc>
           <w:tcPr>
             <w:tcW w:w="0" w:type="auto"/>
@@ -5075,12 +5039,6 @@
         <w:gridCol w:w="534"/>
       </w:tblGrid>
       <w:tr>
-        <w:tblPrEx>
-          <w:tblCellMar>
-            <w:top w:w="0" w:type="dxa"/>
-            <w:bottom w:w="0" w:type="dxa"/>
-          </w:tblCellMar>
-        </w:tblPrEx>
         <w:tc>
           <w:tcPr>
             <w:tcW w:w="0" w:type="auto"/>
@@ -5123,12 +5081,6 @@
         </w:tc>
       </w:tr>
       <w:tr>
-        <w:tblPrEx>
-          <w:tblCellMar>
-            <w:top w:w="0" w:type="dxa"/>
-            <w:bottom w:w="0" w:type="dxa"/>
-          </w:tblCellMar>
-        </w:tblPrEx>
         <w:tc>
           <w:tcPr>
             <w:tcW w:w="0" w:type="auto"/>
@@ -5179,12 +5131,6 @@
         </w:tc>
       </w:tr>
       <w:tr>
-        <w:tblPrEx>
-          <w:tblCellMar>
-            <w:top w:w="0" w:type="dxa"/>
-            <w:bottom w:w="0" w:type="dxa"/>
-          </w:tblCellMar>
-        </w:tblPrEx>
         <w:tc>
           <w:tcPr>
             <w:tcW w:w="0" w:type="auto"/>
@@ -5253,12 +5199,6 @@
         </w:tc>
       </w:tr>
       <w:tr>
-        <w:tblPrEx>
-          <w:tblCellMar>
-            <w:top w:w="0" w:type="dxa"/>
-            <w:bottom w:w="0" w:type="dxa"/>
-          </w:tblCellMar>
-        </w:tblPrEx>
         <w:tc>
           <w:tcPr>
             <w:tcW w:w="0" w:type="auto"/>
@@ -5310,12 +5250,6 @@
         </w:tc>
       </w:tr>
       <w:tr>
-        <w:tblPrEx>
-          <w:tblCellMar>
-            <w:top w:w="0" w:type="dxa"/>
-            <w:bottom w:w="0" w:type="dxa"/>
-          </w:tblCellMar>
-        </w:tblPrEx>
         <w:tc>
           <w:tcPr>
             <w:tcW w:w="0" w:type="auto"/>
@@ -5351,12 +5285,6 @@
         </w:tc>
       </w:tr>
       <w:tr>
-        <w:tblPrEx>
-          <w:tblCellMar>
-            <w:top w:w="0" w:type="dxa"/>
-            <w:bottom w:w="0" w:type="dxa"/>
-          </w:tblCellMar>
-        </w:tblPrEx>
         <w:tc>
           <w:tcPr>
             <w:tcW w:w="0" w:type="auto"/>
@@ -5449,7 +5377,7 @@
           <w:iCs/>
         </w:rPr>
       </w:pPr>
-      <w:bookmarkStart w:id="27" w:name="_Toc181368684"/>
+      <w:bookmarkStart w:id="27" w:name="_Toc181369614"/>
       <w:r>
         <w:rPr>
           <w:i w:val="0"/>
@@ -5480,7 +5408,7 @@
       <w:pPr>
         <w:pStyle w:val="Titre3"/>
       </w:pPr>
-      <w:bookmarkStart w:id="28" w:name="_Toc181368685"/>
+      <w:bookmarkStart w:id="28" w:name="_Toc181369615"/>
       <w:r>
         <w:t>Gestion des erreurs du csv</w:t>
       </w:r>
@@ -5530,7 +5458,7 @@
       </w:pPr>
       <w:bookmarkStart w:id="29" w:name="_Toc25553328"/>
       <w:bookmarkStart w:id="30" w:name="_Toc71703263"/>
-      <w:bookmarkStart w:id="31" w:name="_Toc181368686"/>
+      <w:bookmarkStart w:id="31" w:name="_Toc181369616"/>
       <w:r>
         <w:t>C</w:t>
       </w:r>
@@ -5665,7 +5593,7 @@
         </w:tabs>
       </w:pPr>
       <w:bookmarkStart w:id="32" w:name="_Toc71703264"/>
-      <w:bookmarkStart w:id="33" w:name="_Toc181368687"/>
+      <w:bookmarkStart w:id="33" w:name="_Toc181369617"/>
       <w:r>
         <w:t>A</w:t>
       </w:r>
@@ -5685,7 +5613,7 @@
       </w:pPr>
       <w:bookmarkStart w:id="34" w:name="_Toc25553330"/>
       <w:bookmarkStart w:id="35" w:name="_Toc71703266"/>
-      <w:bookmarkStart w:id="36" w:name="_Toc181368688"/>
+      <w:bookmarkStart w:id="36" w:name="_Toc181369618"/>
       <w:r>
         <w:rPr>
           <w:i w:val="0"/>
@@ -5706,12 +5634,29 @@
     </w:p>
     <w:p>
       <w:r>
-        <w:t>Le fichier : doc/journal_TIASOUSPLO.md</w:t>
+        <w:t xml:space="preserve">Le fichier : </w:t>
+      </w:r>
+      <w:hyperlink r:id="rId16" w:history="1">
+        <w:r>
+          <w:rPr>
+            <w:rStyle w:val="Lienhypertexte"/>
+          </w:rPr>
+          <w:t>lie</w:t>
+        </w:r>
+        <w:r>
+          <w:rPr>
+            <w:rStyle w:val="Lienhypertexte"/>
+          </w:rPr>
+          <w:t>n</w:t>
+        </w:r>
+      </w:hyperlink>
+      <w:r>
+        <w:t xml:space="preserve"> </w:t>
       </w:r>
     </w:p>
     <w:sectPr>
-      <w:headerReference w:type="default" r:id="rId16"/>
-      <w:footerReference w:type="default" r:id="rId17"/>
+      <w:headerReference w:type="default" r:id="rId17"/>
+      <w:footerReference w:type="default" r:id="rId18"/>
       <w:pgSz w:w="11906" w:h="16838" w:code="9"/>
       <w:pgMar w:top="1418" w:right="1418" w:bottom="1418" w:left="1418" w:header="720" w:footer="720" w:gutter="0"/>
       <w:cols w:space="720"/>
@@ -9760,6 +9705,17 @@
 </file>
 
 <file path=customXml/item1.xml><?xml version="1.0" encoding="utf-8"?>
+<p:properties xmlns:p="http://schemas.microsoft.com/office/2006/metadata/properties" xmlns:xsi="http://www.w3.org/2001/XMLSchema-instance" xmlns:pc="http://schemas.microsoft.com/office/infopath/2007/PartnerControls">
+  <documentManagement>
+    <TaxCatchAll xmlns="dfa80de1-e9bb-4cf2-893d-d06220b3971a" xsi:nil="true"/>
+    <lcf76f155ced4ddcb4097134ff3c332f xmlns="98d92101-24da-4498-9971-a24673344bd8">
+      <Terms xmlns="http://schemas.microsoft.com/office/infopath/2007/PartnerControls"/>
+    </lcf76f155ced4ddcb4097134ff3c332f>
+  </documentManagement>
+</p:properties>
+</file>
+
+<file path=customXml/item2.xml><?xml version="1.0" encoding="utf-8"?>
 <ct:contentTypeSchema xmlns:ct="http://schemas.microsoft.com/office/2006/metadata/contentType" xmlns:ma="http://schemas.microsoft.com/office/2006/metadata/properties/metaAttributes" ct:_="" ma:_="" ma:contentTypeName="Document" ma:contentTypeID="0x010100E529CC47EA4E614CBF50FAFAB9B8F32B" ma:contentTypeVersion="13" ma:contentTypeDescription="Crée un document." ma:contentTypeScope="" ma:versionID="b0c7ed87d1a958e9d45e6a628dda67b2">
   <xsd:schema xmlns:xsd="http://www.w3.org/2001/XMLSchema" xmlns:xs="http://www.w3.org/2001/XMLSchema" xmlns:p="http://schemas.microsoft.com/office/2006/metadata/properties" xmlns:ns2="98d92101-24da-4498-9971-a24673344bd8" xmlns:ns3="dfa80de1-e9bb-4cf2-893d-d06220b3971a" targetNamespace="http://schemas.microsoft.com/office/2006/metadata/properties" ma:root="true" ma:fieldsID="444cf053ca299ab1a8609ad922f5c0d6" ns2:_="" ns3:_="">
     <xsd:import namespace="98d92101-24da-4498-9971-a24673344bd8"/>
@@ -9982,22 +9938,7 @@
 </ct:contentTypeSchema>
 </file>
 
-<file path=customXml/item2.xml><?xml version="1.0" encoding="utf-8"?>
-<p:properties xmlns:p="http://schemas.microsoft.com/office/2006/metadata/properties" xmlns:xsi="http://www.w3.org/2001/XMLSchema-instance" xmlns:pc="http://schemas.microsoft.com/office/infopath/2007/PartnerControls">
-  <documentManagement>
-    <TaxCatchAll xmlns="dfa80de1-e9bb-4cf2-893d-d06220b3971a" xsi:nil="true"/>
-    <lcf76f155ced4ddcb4097134ff3c332f xmlns="98d92101-24da-4498-9971-a24673344bd8">
-      <Terms xmlns="http://schemas.microsoft.com/office/infopath/2007/PartnerControls"/>
-    </lcf76f155ced4ddcb4097134ff3c332f>
-  </documentManagement>
-</p:properties>
-</file>
-
 <file path=customXml/item3.xml><?xml version="1.0" encoding="utf-8"?>
-<b:Sources xmlns:b="http://schemas.openxmlformats.org/officeDocument/2006/bibliography" xmlns="http://schemas.openxmlformats.org/officeDocument/2006/bibliography" SelectedStyle="\APASixthEditionOfficeOnline.xsl" StyleName="APA" Version="6"/>
-</file>
-
-<file path=customXml/item4.xml><?xml version="1.0" encoding="utf-8"?>
 <?mso-contentType ?>
 <FormTemplates xmlns="http://schemas.microsoft.com/sharepoint/v3/contenttype/forms">
   <Display>DocumentLibraryForm</Display>
@@ -10006,7 +9947,22 @@
 </FormTemplates>
 </file>
 
+<file path=customXml/item4.xml><?xml version="1.0" encoding="utf-8"?>
+<b:Sources xmlns:b="http://schemas.openxmlformats.org/officeDocument/2006/bibliography" xmlns="http://schemas.openxmlformats.org/officeDocument/2006/bibliography" SelectedStyle="\APASixthEditionOfficeOnline.xsl" StyleName="APA" Version="6"/>
+</file>
+
 <file path=customXml/itemProps1.xml><?xml version="1.0" encoding="utf-8"?>
+<ds:datastoreItem xmlns:ds="http://schemas.openxmlformats.org/officeDocument/2006/customXml" ds:itemID="{67CD1812-8B57-456C-9CBC-7D2297210787}">
+  <ds:schemaRefs>
+    <ds:schemaRef ds:uri="http://schemas.microsoft.com/office/2006/metadata/properties"/>
+    <ds:schemaRef ds:uri="http://schemas.microsoft.com/office/infopath/2007/PartnerControls"/>
+    <ds:schemaRef ds:uri="dfa80de1-e9bb-4cf2-893d-d06220b3971a"/>
+    <ds:schemaRef ds:uri="98d92101-24da-4498-9971-a24673344bd8"/>
+  </ds:schemaRefs>
+</ds:datastoreItem>
+</file>
+
+<file path=customXml/itemProps2.xml><?xml version="1.0" encoding="utf-8"?>
 <ds:datastoreItem xmlns:ds="http://schemas.openxmlformats.org/officeDocument/2006/customXml" ds:itemID="{700D8043-C34E-4EC6-98BE-7219263EC485}">
   <ds:schemaRefs>
     <ds:schemaRef ds:uri="http://schemas.microsoft.com/office/2006/metadata/contentType"/>
@@ -10025,29 +9981,18 @@
 </ds:datastoreItem>
 </file>
 
-<file path=customXml/itemProps2.xml><?xml version="1.0" encoding="utf-8"?>
-<ds:datastoreItem xmlns:ds="http://schemas.openxmlformats.org/officeDocument/2006/customXml" ds:itemID="{67CD1812-8B57-456C-9CBC-7D2297210787}">
+<file path=customXml/itemProps3.xml><?xml version="1.0" encoding="utf-8"?>
+<ds:datastoreItem xmlns:ds="http://schemas.openxmlformats.org/officeDocument/2006/customXml" ds:itemID="{1DADA05A-DA17-4CB0-90B5-C889667DD54A}">
   <ds:schemaRefs>
-    <ds:schemaRef ds:uri="http://schemas.microsoft.com/office/2006/metadata/properties"/>
-    <ds:schemaRef ds:uri="http://schemas.microsoft.com/office/infopath/2007/PartnerControls"/>
-    <ds:schemaRef ds:uri="dfa80de1-e9bb-4cf2-893d-d06220b3971a"/>
-    <ds:schemaRef ds:uri="98d92101-24da-4498-9971-a24673344bd8"/>
+    <ds:schemaRef ds:uri="http://schemas.microsoft.com/sharepoint/v3/contenttype/forms"/>
   </ds:schemaRefs>
 </ds:datastoreItem>
 </file>
 
-<file path=customXml/itemProps3.xml><?xml version="1.0" encoding="utf-8"?>
+<file path=customXml/itemProps4.xml><?xml version="1.0" encoding="utf-8"?>
 <ds:datastoreItem xmlns:ds="http://schemas.openxmlformats.org/officeDocument/2006/customXml" ds:itemID="{549A649A-1022-40B1-9F6F-09A7BB0832AA}">
   <ds:schemaRefs>
     <ds:schemaRef ds:uri="http://schemas.openxmlformats.org/officeDocument/2006/bibliography"/>
   </ds:schemaRefs>
 </ds:datastoreItem>
-</file>
-
-<file path=customXml/itemProps4.xml><?xml version="1.0" encoding="utf-8"?>
-<ds:datastoreItem xmlns:ds="http://schemas.openxmlformats.org/officeDocument/2006/customXml" ds:itemID="{1DADA05A-DA17-4CB0-90B5-C889667DD54A}">
-  <ds:schemaRefs>
-    <ds:schemaRef ds:uri="http://schemas.microsoft.com/sharepoint/v3/contenttype/forms"/>
-  </ds:schemaRefs>
-</ds:datastoreItem>
 </file>
</xml_diff>